<commit_message>
added script in presentation folder
</commit_message>
<xml_diff>
--- a/assignment3/3 Project Description/0 Project Description.docx
+++ b/assignment3/3 Project Description/0 Project Description.docx
@@ -146,16 +146,14 @@
         </w:rPr>
         <w:t xml:space="preserve">. </w:t>
       </w:r>
-      <w:bookmarkStart w:id="7" w:name="_GoBack"/>
-      <w:bookmarkEnd w:id="7"/>
-    </w:p>
-    <w:p>
-      <w:pPr>
-        <w:rPr>
-          <w:rFonts w:ascii="Calibri" w:eastAsia="Calibri" w:hAnsi="Calibri" w:cs="Calibri"/>
-        </w:rPr>
-      </w:pPr>
-      <w:ins w:id="8" w:author="Anthony Brown" w:date="2020-02-03T14:17:00Z">
+    </w:p>
+    <w:p>
+      <w:pPr>
+        <w:rPr>
+          <w:rFonts w:ascii="Calibri" w:eastAsia="Calibri" w:hAnsi="Calibri" w:cs="Calibri"/>
+        </w:rPr>
+      </w:pPr>
+      <w:ins w:id="7" w:author="Anthony Brown" w:date="2020-02-03T14:17:00Z">
         <w:r>
           <w:rPr>
             <w:rFonts w:ascii="Calibri" w:eastAsia="Calibri" w:hAnsi="Calibri" w:cs="Calibri"/>
@@ -163,7 +161,7 @@
           <w:t>A flashcard is a</w:t>
         </w:r>
       </w:ins>
-      <w:ins w:id="9" w:author="Anthony Brown" w:date="2020-02-05T11:46:00Z">
+      <w:ins w:id="8" w:author="Anthony Brown" w:date="2020-02-05T11:46:00Z">
         <w:r>
           <w:rPr>
             <w:rFonts w:ascii="Calibri" w:eastAsia="Calibri" w:hAnsi="Calibri" w:cs="Calibri"/>
@@ -171,7 +169,7 @@
           <w:t xml:space="preserve"> combination of </w:t>
         </w:r>
       </w:ins>
-      <w:ins w:id="10" w:author="Anthony Brown" w:date="2020-02-03T14:17:00Z">
+      <w:ins w:id="9" w:author="Anthony Brown" w:date="2020-02-03T14:17:00Z">
         <w:r>
           <w:rPr>
             <w:rFonts w:ascii="Calibri" w:eastAsia="Calibri" w:hAnsi="Calibri" w:cs="Calibri"/>
@@ -179,7 +177,7 @@
           <w:t>a</w:t>
         </w:r>
       </w:ins>
-      <w:ins w:id="11" w:author="Anthony Brown" w:date="2020-02-03T14:18:00Z">
+      <w:ins w:id="10" w:author="Anthony Brown" w:date="2020-02-03T14:18:00Z">
         <w:r>
           <w:rPr>
             <w:rFonts w:ascii="Calibri" w:eastAsia="Calibri" w:hAnsi="Calibri" w:cs="Calibri"/>
@@ -187,7 +185,7 @@
           <w:t>n</w:t>
         </w:r>
       </w:ins>
-      <w:ins w:id="12" w:author="Anthony Brown" w:date="2020-02-03T14:17:00Z">
+      <w:ins w:id="11" w:author="Anthony Brown" w:date="2020-02-03T14:17:00Z">
         <w:r>
           <w:rPr>
             <w:rFonts w:ascii="Calibri" w:eastAsia="Calibri" w:hAnsi="Calibri" w:cs="Calibri"/>
@@ -195,7 +193,7 @@
           <w:t xml:space="preserve"> image of an object </w:t>
         </w:r>
       </w:ins>
-      <w:ins w:id="13" w:author="Anthony Brown" w:date="2020-02-05T11:46:00Z">
+      <w:ins w:id="12" w:author="Anthony Brown" w:date="2020-02-05T11:46:00Z">
         <w:r>
           <w:rPr>
             <w:rFonts w:ascii="Calibri" w:eastAsia="Calibri" w:hAnsi="Calibri" w:cs="Calibri"/>
@@ -203,7 +201,7 @@
           <w:t xml:space="preserve">with its </w:t>
         </w:r>
       </w:ins>
-      <w:ins w:id="14" w:author="Anthony Brown" w:date="2020-02-03T14:18:00Z">
+      <w:ins w:id="13" w:author="Anthony Brown" w:date="2020-02-03T14:18:00Z">
         <w:r>
           <w:rPr>
             <w:rFonts w:ascii="Calibri" w:eastAsia="Calibri" w:hAnsi="Calibri" w:cs="Calibri"/>
@@ -211,7 +209,7 @@
           <w:t xml:space="preserve">name </w:t>
         </w:r>
       </w:ins>
-      <w:ins w:id="15" w:author="Anthony Brown" w:date="2020-02-03T17:04:00Z">
+      <w:ins w:id="14" w:author="Anthony Brown" w:date="2020-02-03T17:04:00Z">
         <w:r>
           <w:rPr>
             <w:rFonts w:ascii="Calibri" w:eastAsia="Calibri" w:hAnsi="Calibri" w:cs="Calibri"/>
@@ -219,7 +217,7 @@
           <w:t>and a</w:t>
         </w:r>
       </w:ins>
-      <w:ins w:id="16" w:author="Anthony Brown" w:date="2020-02-05T11:47:00Z">
+      <w:ins w:id="15" w:author="Anthony Brown" w:date="2020-02-05T11:47:00Z">
         <w:r>
           <w:rPr>
             <w:rFonts w:ascii="Calibri" w:eastAsia="Calibri" w:hAnsi="Calibri" w:cs="Calibri"/>
@@ -227,7 +225,7 @@
           <w:t xml:space="preserve"> </w:t>
         </w:r>
       </w:ins>
-      <w:ins w:id="17" w:author="Anthony Brown" w:date="2020-02-03T17:04:00Z">
+      <w:ins w:id="16" w:author="Anthony Brown" w:date="2020-02-03T17:04:00Z">
         <w:r>
           <w:rPr>
             <w:rFonts w:ascii="Calibri" w:eastAsia="Calibri" w:hAnsi="Calibri" w:cs="Calibri"/>
@@ -235,7 +233,7 @@
           <w:t xml:space="preserve">sound file demonstrating how </w:t>
         </w:r>
       </w:ins>
-      <w:ins w:id="18" w:author="Anthony Brown" w:date="2020-02-03T17:05:00Z">
+      <w:ins w:id="17" w:author="Anthony Brown" w:date="2020-02-03T17:05:00Z">
         <w:r>
           <w:rPr>
             <w:rFonts w:ascii="Calibri" w:eastAsia="Calibri" w:hAnsi="Calibri" w:cs="Calibri"/>
@@ -243,7 +241,7 @@
           <w:t>the wor</w:t>
         </w:r>
       </w:ins>
-      <w:ins w:id="19" w:author="Anthony Brown" w:date="2020-02-05T11:47:00Z">
+      <w:ins w:id="18" w:author="Anthony Brown" w:date="2020-02-05T11:47:00Z">
         <w:r>
           <w:rPr>
             <w:rFonts w:ascii="Calibri" w:eastAsia="Calibri" w:hAnsi="Calibri" w:cs="Calibri"/>
@@ -251,7 +249,7 @@
           <w:t>d</w:t>
         </w:r>
       </w:ins>
-      <w:ins w:id="20" w:author="Anthony Brown" w:date="2020-02-03T17:05:00Z">
+      <w:ins w:id="19" w:author="Anthony Brown" w:date="2020-02-03T17:05:00Z">
         <w:r>
           <w:rPr>
             <w:rFonts w:ascii="Calibri" w:eastAsia="Calibri" w:hAnsi="Calibri" w:cs="Calibri"/>
@@ -259,7 +257,7 @@
           <w:t xml:space="preserve"> is pronounced.</w:t>
         </w:r>
       </w:ins>
-      <w:ins w:id="21" w:author="Anthony Brown" w:date="2020-02-03T14:18:00Z">
+      <w:ins w:id="20" w:author="Anthony Brown" w:date="2020-02-03T14:18:00Z">
         <w:r>
           <w:rPr>
             <w:rFonts w:ascii="Calibri" w:eastAsia="Calibri" w:hAnsi="Calibri" w:cs="Calibri"/>
@@ -273,7 +271,7 @@
         </w:rPr>
         <w:t>Th</w:t>
       </w:r>
-      <w:ins w:id="22" w:author="Anthony Brown" w:date="2020-02-03T14:17:00Z">
+      <w:ins w:id="21" w:author="Anthony Brown" w:date="2020-02-03T14:17:00Z">
         <w:r>
           <w:rPr>
             <w:rFonts w:ascii="Calibri" w:eastAsia="Calibri" w:hAnsi="Calibri" w:cs="Calibri"/>
@@ -281,7 +279,7 @@
           <w:t>e</w:t>
         </w:r>
       </w:ins>
-      <w:del w:id="23" w:author="Anthony Brown" w:date="2020-02-03T14:17:00Z">
+      <w:del w:id="22" w:author="Anthony Brown" w:date="2020-02-03T14:17:00Z">
         <w:r>
           <w:rPr>
             <w:rFonts w:ascii="Calibri" w:eastAsia="Calibri" w:hAnsi="Calibri" w:cs="Calibri"/>
@@ -295,7 +293,7 @@
         </w:rPr>
         <w:t xml:space="preserve"> software will teach basic English</w:t>
       </w:r>
-      <w:ins w:id="24" w:author="Anthony Brown" w:date="2020-02-03T14:21:00Z">
+      <w:ins w:id="23" w:author="Anthony Brown" w:date="2020-02-03T14:21:00Z">
         <w:r>
           <w:rPr>
             <w:rFonts w:ascii="Calibri" w:eastAsia="Calibri" w:hAnsi="Calibri" w:cs="Calibri"/>
@@ -401,7 +399,7 @@
         </w:rPr>
         <w:t xml:space="preserve"> </w:t>
       </w:r>
-      <w:del w:id="25" w:author="Anthony Brown" w:date="2020-02-03T14:23:00Z">
+      <w:del w:id="24" w:author="Anthony Brown" w:date="2020-02-03T14:23:00Z">
         <w:r>
           <w:rPr>
             <w:rFonts w:ascii="Calibri" w:eastAsia="Calibri" w:hAnsi="Calibri" w:cs="Calibri"/>
@@ -500,7 +498,7 @@
     <w:p>
       <w:pPr>
         <w:rPr>
-          <w:ins w:id="26" w:author="Anthony Brown" w:date="2020-02-03T14:32:00Z"/>
+          <w:ins w:id="25" w:author="Anthony Brown" w:date="2020-02-03T14:32:00Z"/>
           <w:rFonts w:ascii="Calibri" w:eastAsia="Calibri" w:hAnsi="Calibri" w:cs="Calibri"/>
         </w:rPr>
       </w:pPr>
@@ -510,7 +508,7 @@
         </w:rPr>
         <w:t xml:space="preserve">People worldwide consider English to be the most valuable language to learn as a second language (Taylor, 2020). Research has predicted that the market for learning English as a second language </w:t>
       </w:r>
-      <w:ins w:id="27" w:author="Anthony Brown" w:date="2020-02-03T14:26:00Z">
+      <w:ins w:id="26" w:author="Anthony Brown" w:date="2020-02-03T14:26:00Z">
         <w:r>
           <w:rPr>
             <w:rFonts w:ascii="Calibri" w:eastAsia="Calibri" w:hAnsi="Calibri" w:cs="Calibri"/>
@@ -528,17 +526,109 @@
         <w:rPr>
           <w:rFonts w:ascii="Calibri" w:eastAsia="Calibri" w:hAnsi="Calibri" w:cs="Calibri"/>
         </w:rPr>
-        <w:t>will grow 7.1% and is expecting to hit the $54.8 billion mark by 2025 (Research, 2020). Our motivation is to tap into this growing market and help children learn some English in areas of the world that do not have access to native English speakers to teach them, such as Vietnam where there is currently a lack of English teachers available (News 2020 ).</w:t>
-      </w:r>
-    </w:p>
-    <w:p>
-      <w:pPr>
-        <w:rPr>
-          <w:ins w:id="28" w:author="Anthony Brown" w:date="2020-02-03T14:32:00Z"/>
-          <w:rFonts w:ascii="Calibri" w:eastAsia="Calibri" w:hAnsi="Calibri" w:cs="Calibri"/>
-        </w:rPr>
-      </w:pPr>
-      <w:ins w:id="29" w:author="Anthony Brown" w:date="2020-02-03T14:33:00Z">
+        <w:t>will grow 7.1% and is expecting to hit the $54.8 billion mark by 2025 (Research, 2020). Our motivation is to tap into this growing market and help children learn some English in areas of the world that do not have access to native English speakers to teach them</w:t>
+      </w:r>
+      <w:ins w:id="27" w:author="Anthony Brown" w:date="2020-02-06T11:36:00Z">
+        <w:r>
+          <w:rPr>
+            <w:rFonts w:ascii="Calibri" w:eastAsia="Calibri" w:hAnsi="Calibri" w:cs="Calibri"/>
+          </w:rPr>
+          <w:t>. Vietnam, for example</w:t>
+        </w:r>
+      </w:ins>
+      <w:r>
+        <w:rPr>
+          <w:rFonts w:ascii="Calibri" w:eastAsia="Calibri" w:hAnsi="Calibri" w:cs="Calibri"/>
+        </w:rPr>
+        <w:t xml:space="preserve">, </w:t>
+      </w:r>
+      <w:ins w:id="28" w:author="Anthony Brown" w:date="2020-02-06T11:36:00Z">
+        <w:r>
+          <w:rPr>
+            <w:rFonts w:ascii="Calibri" w:eastAsia="Calibri" w:hAnsi="Calibri" w:cs="Calibri"/>
+          </w:rPr>
+          <w:t xml:space="preserve">where </w:t>
+        </w:r>
+        <w:proofErr w:type="spellStart"/>
+        <w:r>
+          <w:rPr>
+            <w:rFonts w:ascii="Calibri" w:eastAsia="Calibri" w:hAnsi="Calibri" w:cs="Calibri"/>
+          </w:rPr>
+          <w:t>ethere</w:t>
+        </w:r>
+        <w:proofErr w:type="spellEnd"/>
+        <w:r>
+          <w:rPr>
+            <w:rFonts w:ascii="Calibri" w:eastAsia="Calibri" w:hAnsi="Calibri" w:cs="Calibri"/>
+          </w:rPr>
+          <w:t xml:space="preserve"> is a documented lack of </w:t>
+        </w:r>
+      </w:ins>
+      <w:del w:id="29" w:author="Anthony Brown" w:date="2020-02-06T11:36:00Z">
+        <w:r>
+          <w:rPr>
+            <w:rFonts w:ascii="Calibri" w:eastAsia="Calibri" w:hAnsi="Calibri" w:cs="Calibri"/>
+          </w:rPr>
+          <w:delText xml:space="preserve">such as Vietnam where there is currently a lack of </w:delText>
+        </w:r>
+      </w:del>
+      <w:r>
+        <w:rPr>
+          <w:rFonts w:ascii="Calibri" w:eastAsia="Calibri" w:hAnsi="Calibri" w:cs="Calibri"/>
+        </w:rPr>
+        <w:t xml:space="preserve">English teachers available </w:t>
+      </w:r>
+      <w:ins w:id="30" w:author="Anthony Brown" w:date="2020-02-06T11:36:00Z">
+        <w:r>
+          <w:rPr>
+            <w:rFonts w:ascii="Calibri" w:eastAsia="Calibri" w:hAnsi="Calibri" w:cs="Calibri"/>
+          </w:rPr>
+          <w:t xml:space="preserve">to meet the </w:t>
+        </w:r>
+        <w:proofErr w:type="spellStart"/>
+        <w:r>
+          <w:rPr>
+            <w:rFonts w:ascii="Calibri" w:eastAsia="Calibri" w:hAnsi="Calibri" w:cs="Calibri"/>
+          </w:rPr>
+          <w:t>demaond</w:t>
+        </w:r>
+        <w:proofErr w:type="spellEnd"/>
+        <w:r>
+          <w:rPr>
+            <w:rFonts w:ascii="Calibri" w:eastAsia="Calibri" w:hAnsi="Calibri" w:cs="Calibri"/>
+          </w:rPr>
+          <w:t xml:space="preserve"> </w:t>
+        </w:r>
+      </w:ins>
+      <w:r>
+        <w:rPr>
+          <w:rFonts w:ascii="Calibri" w:eastAsia="Calibri" w:hAnsi="Calibri" w:cs="Calibri"/>
+        </w:rPr>
+        <w:t>(News 2020</w:t>
+      </w:r>
+      <w:del w:id="31" w:author="Anthony Brown" w:date="2020-02-06T11:36:00Z">
+        <w:r>
+          <w:rPr>
+            <w:rFonts w:ascii="Calibri" w:eastAsia="Calibri" w:hAnsi="Calibri" w:cs="Calibri"/>
+          </w:rPr>
+          <w:delText xml:space="preserve"> </w:delText>
+        </w:r>
+      </w:del>
+      <w:r>
+        <w:rPr>
+          <w:rFonts w:ascii="Calibri" w:eastAsia="Calibri" w:hAnsi="Calibri" w:cs="Calibri"/>
+        </w:rPr>
+        <w:t>).</w:t>
+      </w:r>
+    </w:p>
+    <w:p>
+      <w:pPr>
+        <w:rPr>
+          <w:ins w:id="32" w:author="Anthony Brown" w:date="2020-02-03T14:32:00Z"/>
+          <w:rFonts w:ascii="Calibri" w:eastAsia="Calibri" w:hAnsi="Calibri" w:cs="Calibri"/>
+        </w:rPr>
+      </w:pPr>
+      <w:ins w:id="33" w:author="Anthony Brown" w:date="2020-02-03T14:33:00Z">
         <w:r>
           <w:rPr>
             <w:rFonts w:ascii="Calibri" w:eastAsia="Calibri" w:hAnsi="Calibri" w:cs="Calibri"/>
@@ -546,7 +636,7 @@
           <w:t xml:space="preserve">Completing this </w:t>
         </w:r>
       </w:ins>
-      <w:ins w:id="30" w:author="Anthony Brown" w:date="2020-02-03T14:34:00Z">
+      <w:ins w:id="34" w:author="Anthony Brown" w:date="2020-02-03T14:34:00Z">
         <w:r>
           <w:rPr>
             <w:rFonts w:ascii="Calibri" w:eastAsia="Calibri" w:hAnsi="Calibri" w:cs="Calibri"/>
@@ -554,7 +644,7 @@
           <w:t>project would show that our team was able to work together to produce a viable product. It would demonstrate that we</w:t>
         </w:r>
       </w:ins>
-      <w:ins w:id="31" w:author="Anthony Brown" w:date="2020-02-03T16:19:00Z">
+      <w:ins w:id="35" w:author="Anthony Brown" w:date="2020-02-03T16:19:00Z">
         <w:r>
           <w:rPr>
             <w:rFonts w:ascii="Calibri" w:eastAsia="Calibri" w:hAnsi="Calibri" w:cs="Calibri"/>
@@ -562,7 +652,7 @@
           <w:t xml:space="preserve"> </w:t>
         </w:r>
       </w:ins>
-      <w:ins w:id="32" w:author="Anthony Brown" w:date="2020-02-03T14:34:00Z">
+      <w:ins w:id="36" w:author="Anthony Brown" w:date="2020-02-03T14:34:00Z">
         <w:r>
           <w:rPr>
             <w:rFonts w:ascii="Calibri" w:eastAsia="Calibri" w:hAnsi="Calibri" w:cs="Calibri"/>
@@ -570,7 +660,7 @@
           <w:t xml:space="preserve">could </w:t>
         </w:r>
       </w:ins>
-      <w:ins w:id="33" w:author="Anthony Brown" w:date="2020-02-03T14:35:00Z">
+      <w:ins w:id="37" w:author="Anthony Brown" w:date="2020-02-03T14:35:00Z">
         <w:r>
           <w:rPr>
             <w:rFonts w:ascii="Calibri" w:eastAsia="Calibri" w:hAnsi="Calibri" w:cs="Calibri"/>
@@ -578,7 +668,7 @@
           <w:t xml:space="preserve">identify a need and craft a solution </w:t>
         </w:r>
       </w:ins>
-      <w:ins w:id="34" w:author="Anthony Brown" w:date="2020-02-03T16:16:00Z">
+      <w:ins w:id="38" w:author="Anthony Brown" w:date="2020-02-03T16:16:00Z">
         <w:r>
           <w:rPr>
             <w:rFonts w:ascii="Calibri" w:eastAsia="Calibri" w:hAnsi="Calibri" w:cs="Calibri"/>
@@ -586,7 +676,7 @@
           <w:t xml:space="preserve">that fits within it. We consider success to be </w:t>
         </w:r>
       </w:ins>
-      <w:ins w:id="35" w:author="Anthony Brown" w:date="2020-02-03T16:20:00Z">
+      <w:ins w:id="39" w:author="Anthony Brown" w:date="2020-02-03T16:20:00Z">
         <w:r>
           <w:rPr>
             <w:rFonts w:ascii="Calibri" w:eastAsia="Calibri" w:hAnsi="Calibri" w:cs="Calibri"/>
@@ -594,7 +684,7 @@
           <w:t xml:space="preserve">a </w:t>
         </w:r>
       </w:ins>
-      <w:ins w:id="36" w:author="Anthony Brown" w:date="2020-02-03T16:16:00Z">
+      <w:ins w:id="40" w:author="Anthony Brown" w:date="2020-02-03T16:16:00Z">
         <w:r>
           <w:rPr>
             <w:rFonts w:ascii="Calibri" w:eastAsia="Calibri" w:hAnsi="Calibri" w:cs="Calibri"/>
@@ -602,7 +692,7 @@
           <w:t>high adoption</w:t>
         </w:r>
       </w:ins>
-      <w:ins w:id="37" w:author="Anthony Brown" w:date="2020-02-03T16:20:00Z">
+      <w:ins w:id="41" w:author="Anthony Brown" w:date="2020-02-03T16:20:00Z">
         <w:r>
           <w:rPr>
             <w:rFonts w:ascii="Calibri" w:eastAsia="Calibri" w:hAnsi="Calibri" w:cs="Calibri"/>
@@ -610,7 +700,7 @@
           <w:t xml:space="preserve"> rate</w:t>
         </w:r>
       </w:ins>
-      <w:ins w:id="38" w:author="Anthony Brown" w:date="2020-02-03T16:16:00Z">
+      <w:ins w:id="42" w:author="Anthony Brown" w:date="2020-02-03T16:16:00Z">
         <w:r>
           <w:rPr>
             <w:rFonts w:ascii="Calibri" w:eastAsia="Calibri" w:hAnsi="Calibri" w:cs="Calibri"/>
@@ -618,7 +708,7 @@
           <w:t xml:space="preserve">. If successful, </w:t>
         </w:r>
       </w:ins>
-      <w:ins w:id="39" w:author="Anthony Brown" w:date="2020-02-03T16:20:00Z">
+      <w:ins w:id="43" w:author="Anthony Brown" w:date="2020-02-03T16:20:00Z">
         <w:r>
           <w:rPr>
             <w:rFonts w:ascii="Calibri" w:eastAsia="Calibri" w:hAnsi="Calibri" w:cs="Calibri"/>
@@ -626,7 +716,7 @@
           <w:t xml:space="preserve">our project will an example of us using our </w:t>
         </w:r>
       </w:ins>
-      <w:ins w:id="40" w:author="Anthony Brown" w:date="2020-02-03T16:17:00Z">
+      <w:ins w:id="44" w:author="Anthony Brown" w:date="2020-02-03T16:17:00Z">
         <w:r>
           <w:rPr>
             <w:rFonts w:ascii="Calibri" w:eastAsia="Calibri" w:hAnsi="Calibri" w:cs="Calibri"/>
@@ -634,7 +724,7 @@
           <w:t xml:space="preserve">skills </w:t>
         </w:r>
       </w:ins>
-      <w:ins w:id="41" w:author="Anthony Brown" w:date="2020-02-03T16:21:00Z">
+      <w:ins w:id="45" w:author="Anthony Brown" w:date="2020-02-03T16:21:00Z">
         <w:r>
           <w:rPr>
             <w:rFonts w:ascii="Calibri" w:eastAsia="Calibri" w:hAnsi="Calibri" w:cs="Calibri"/>
@@ -642,7 +732,7 @@
           <w:t xml:space="preserve">to </w:t>
         </w:r>
       </w:ins>
-      <w:ins w:id="42" w:author="Anthony Brown" w:date="2020-02-03T16:18:00Z">
+      <w:ins w:id="46" w:author="Anthony Brown" w:date="2020-02-03T16:18:00Z">
         <w:r>
           <w:rPr>
             <w:rFonts w:ascii="Calibri" w:eastAsia="Calibri" w:hAnsi="Calibri" w:cs="Calibri"/>
@@ -650,7 +740,7 @@
           <w:t xml:space="preserve">help the global community. </w:t>
         </w:r>
       </w:ins>
-      <w:ins w:id="43" w:author="Anthony Brown" w:date="2020-02-03T14:35:00Z">
+      <w:ins w:id="47" w:author="Anthony Brown" w:date="2020-02-03T14:35:00Z">
         <w:r>
           <w:rPr>
             <w:rFonts w:ascii="Calibri" w:eastAsia="Calibri" w:hAnsi="Calibri" w:cs="Calibri"/>
@@ -681,13 +771,13 @@
     <w:p>
       <w:pPr>
         <w:rPr>
-          <w:ins w:id="44" w:author="Anthony Brown" w:date="2020-02-03T14:38:00Z"/>
+          <w:ins w:id="48" w:author="Anthony Brown" w:date="2020-02-03T14:38:00Z"/>
         </w:rPr>
       </w:pPr>
       <w:r>
         <w:t>There are many existing applications in the market for teaching children second languages, especially English</w:t>
       </w:r>
-      <w:ins w:id="45" w:author="Anthony Brown" w:date="2020-02-03T14:26:00Z">
+      <w:ins w:id="49" w:author="Anthony Brown" w:date="2020-02-03T14:26:00Z">
         <w:r>
           <w:t>,</w:t>
         </w:r>
@@ -695,7 +785,7 @@
       <w:r>
         <w:t xml:space="preserve"> as it is the most popular </w:t>
       </w:r>
-      <w:del w:id="46" w:author="Anthony Brown" w:date="2020-02-03T14:26:00Z">
+      <w:del w:id="50" w:author="Anthony Brown" w:date="2020-02-03T14:26:00Z">
         <w:r>
           <w:delText xml:space="preserve">language to learn as a </w:delText>
         </w:r>
@@ -714,22 +804,22 @@
       <w:r>
         <w:t xml:space="preserve">). </w:t>
       </w:r>
-      <w:ins w:id="47" w:author="Anthony Brown" w:date="2020-02-03T14:38:00Z">
+      <w:ins w:id="51" w:author="Anthony Brown" w:date="2020-02-03T14:38:00Z">
         <w:r>
           <w:t xml:space="preserve">We see three </w:t>
         </w:r>
       </w:ins>
-      <w:ins w:id="48" w:author="Anthony Brown" w:date="2020-02-03T16:13:00Z">
+      <w:ins w:id="52" w:author="Anthony Brown" w:date="2020-02-03T16:13:00Z">
         <w:r>
           <w:t>significant</w:t>
         </w:r>
       </w:ins>
-      <w:ins w:id="49" w:author="Anthony Brown" w:date="2020-02-03T14:38:00Z">
+      <w:ins w:id="53" w:author="Anthony Brown" w:date="2020-02-03T14:38:00Z">
         <w:r>
           <w:t xml:space="preserve"> differences </w:t>
         </w:r>
       </w:ins>
-      <w:del w:id="50" w:author="Anthony Brown" w:date="2020-02-03T14:38:00Z">
+      <w:del w:id="54" w:author="Anthony Brown" w:date="2020-02-03T14:38:00Z">
         <w:r>
           <w:delText xml:space="preserve">The difference </w:delText>
         </w:r>
@@ -737,12 +827,12 @@
       <w:r>
         <w:t xml:space="preserve">between our application and </w:t>
       </w:r>
-      <w:ins w:id="51" w:author="Anthony Brown" w:date="2020-02-03T14:28:00Z">
+      <w:ins w:id="55" w:author="Anthony Brown" w:date="2020-02-03T14:28:00Z">
         <w:r>
           <w:t>Lingo Kids</w:t>
         </w:r>
       </w:ins>
-      <w:ins w:id="52" w:author="Anthony Brown" w:date="2020-02-03T14:38:00Z">
+      <w:ins w:id="56" w:author="Anthony Brown" w:date="2020-02-03T14:38:00Z">
         <w:r>
           <w:t>, being:</w:t>
         </w:r>
@@ -756,26 +846,26 @@
           <w:numId w:val="7"/>
         </w:numPr>
         <w:rPr>
-          <w:ins w:id="53" w:author="Anthony Brown" w:date="2020-02-03T14:38:00Z"/>
+          <w:ins w:id="57" w:author="Anthony Brown" w:date="2020-02-03T14:38:00Z"/>
           <w:rFonts w:ascii="Calibri" w:eastAsia="Calibri" w:hAnsi="Calibri" w:cs="Calibri"/>
           <w:b/>
           <w:bCs/>
           <w:color w:val="172B4D"/>
           <w:sz w:val="21"/>
           <w:szCs w:val="21"/>
-          <w:rPrChange w:id="54" w:author="Anthony Brown" w:date="2020-02-03T14:38:00Z">
+          <w:rPrChange w:id="58" w:author="Anthony Brown" w:date="2020-02-03T14:38:00Z">
             <w:rPr>
-              <w:ins w:id="55" w:author="Anthony Brown" w:date="2020-02-03T14:38:00Z"/>
+              <w:ins w:id="59" w:author="Anthony Brown" w:date="2020-02-03T14:38:00Z"/>
             </w:rPr>
           </w:rPrChange>
         </w:rPr>
       </w:pPr>
-      <w:del w:id="56" w:author="Anthony Brown" w:date="2020-02-03T14:28:00Z">
+      <w:del w:id="60" w:author="Anthony Brown" w:date="2020-02-03T14:28:00Z">
         <w:r>
           <w:delText xml:space="preserve">this one </w:delText>
         </w:r>
       </w:del>
-      <w:del w:id="57" w:author="Anthony Brown" w:date="2020-02-03T14:38:00Z">
+      <w:del w:id="61" w:author="Anthony Brown" w:date="2020-02-03T14:38:00Z">
         <w:r>
           <w:delText xml:space="preserve">is that </w:delText>
         </w:r>
@@ -783,12 +873,12 @@
       <w:r>
         <w:t xml:space="preserve">ours </w:t>
       </w:r>
-      <w:ins w:id="58" w:author="Anthony Brown" w:date="2020-02-03T14:29:00Z">
+      <w:ins w:id="62" w:author="Anthony Brown" w:date="2020-02-03T14:29:00Z">
         <w:r>
           <w:t xml:space="preserve">can be </w:t>
         </w:r>
       </w:ins>
-      <w:del w:id="59" w:author="Anthony Brown" w:date="2020-02-03T14:29:00Z">
+      <w:del w:id="63" w:author="Anthony Brown" w:date="2020-02-03T14:29:00Z">
         <w:r>
           <w:delText xml:space="preserve">will allow people to </w:delText>
         </w:r>
@@ -796,22 +886,22 @@
       <w:r>
         <w:t>custom</w:t>
       </w:r>
-      <w:ins w:id="60" w:author="Anthony Brown" w:date="2020-02-03T14:27:00Z">
+      <w:ins w:id="64" w:author="Anthony Brown" w:date="2020-02-03T14:27:00Z">
         <w:r>
           <w:t>ise</w:t>
         </w:r>
       </w:ins>
-      <w:ins w:id="61" w:author="Anthony Brown" w:date="2020-02-03T14:29:00Z">
+      <w:ins w:id="65" w:author="Anthony Brown" w:date="2020-02-03T14:29:00Z">
         <w:r>
           <w:t xml:space="preserve">d, by adding new </w:t>
         </w:r>
       </w:ins>
-      <w:del w:id="62" w:author="Anthony Brown" w:date="2020-02-03T14:27:00Z">
+      <w:del w:id="66" w:author="Anthony Brown" w:date="2020-02-03T14:27:00Z">
         <w:r>
           <w:delText xml:space="preserve"> create </w:delText>
         </w:r>
       </w:del>
-      <w:del w:id="63" w:author="Anthony Brown" w:date="2020-02-03T14:29:00Z">
+      <w:del w:id="67" w:author="Anthony Brown" w:date="2020-02-03T14:29:00Z">
         <w:r>
           <w:delText xml:space="preserve">and add their own </w:delText>
         </w:r>
@@ -819,7 +909,7 @@
       <w:r>
         <w:t>flashcard decks</w:t>
       </w:r>
-      <w:del w:id="64" w:author="Anthony Brown" w:date="2020-02-03T14:27:00Z">
+      <w:del w:id="68" w:author="Anthony Brown" w:date="2020-02-03T14:27:00Z">
         <w:r>
           <w:delText xml:space="preserve"> </w:delText>
         </w:r>
@@ -833,41 +923,41 @@
           <w:numId w:val="7"/>
         </w:numPr>
         <w:rPr>
-          <w:ins w:id="65" w:author="Anthony Brown" w:date="2020-02-03T14:38:00Z"/>
+          <w:ins w:id="69" w:author="Anthony Brown" w:date="2020-02-03T14:38:00Z"/>
           <w:rFonts w:ascii="Calibri" w:eastAsia="Calibri" w:hAnsi="Calibri" w:cs="Calibri"/>
           <w:b/>
           <w:bCs/>
           <w:color w:val="172B4D"/>
           <w:sz w:val="21"/>
           <w:szCs w:val="21"/>
-          <w:rPrChange w:id="66" w:author="Anthony Brown" w:date="2020-02-03T14:38:00Z">
+          <w:rPrChange w:id="70" w:author="Anthony Brown" w:date="2020-02-03T14:38:00Z">
             <w:rPr>
-              <w:ins w:id="67" w:author="Anthony Brown" w:date="2020-02-03T14:38:00Z"/>
+              <w:ins w:id="71" w:author="Anthony Brown" w:date="2020-02-03T14:38:00Z"/>
             </w:rPr>
           </w:rPrChange>
         </w:rPr>
       </w:pPr>
-      <w:del w:id="68" w:author="Anthony Brown" w:date="2020-02-03T14:27:00Z">
+      <w:del w:id="72" w:author="Anthony Brown" w:date="2020-02-03T14:27:00Z">
         <w:r>
           <w:delText>to the software</w:delText>
         </w:r>
       </w:del>
-      <w:del w:id="69" w:author="Anthony Brown" w:date="2020-02-03T14:28:00Z">
+      <w:del w:id="73" w:author="Anthony Brown" w:date="2020-02-03T14:28:00Z">
         <w:r>
           <w:delText>, as well as being %100 free</w:delText>
         </w:r>
       </w:del>
-      <w:del w:id="70" w:author="Anthony Brown" w:date="2020-02-03T14:38:00Z">
+      <w:del w:id="74" w:author="Anthony Brown" w:date="2020-02-03T14:38:00Z">
         <w:r>
           <w:delText xml:space="preserve">. </w:delText>
         </w:r>
       </w:del>
-      <w:ins w:id="71" w:author="Anthony Brown" w:date="2020-02-03T14:30:00Z">
+      <w:ins w:id="75" w:author="Anthony Brown" w:date="2020-02-03T14:30:00Z">
         <w:r>
           <w:t>We will allow people to share their customisations</w:t>
         </w:r>
       </w:ins>
-      <w:ins w:id="72" w:author="Anthony Brown" w:date="2020-02-03T14:38:00Z">
+      <w:ins w:id="76" w:author="Anthony Brown" w:date="2020-02-03T14:38:00Z">
         <w:r>
           <w:t xml:space="preserve"> </w:t>
         </w:r>
@@ -888,21 +978,21 @@
           <w:sz w:val="21"/>
           <w:szCs w:val="21"/>
         </w:rPr>
-        <w:pPrChange w:id="73" w:author="Anthony Brown" w:date="2020-02-03T14:38:00Z">
+        <w:pPrChange w:id="77" w:author="Anthony Brown" w:date="2020-02-03T14:38:00Z">
           <w:pPr/>
         </w:pPrChange>
       </w:pPr>
-      <w:ins w:id="74" w:author="Anthony Brown" w:date="2020-02-03T14:38:00Z">
+      <w:ins w:id="78" w:author="Anthony Brown" w:date="2020-02-03T14:38:00Z">
         <w:r>
           <w:t xml:space="preserve">We will also provide our application </w:t>
         </w:r>
       </w:ins>
-      <w:ins w:id="75" w:author="Anthony Brown" w:date="2020-02-03T16:52:00Z">
+      <w:ins w:id="79" w:author="Anthony Brown" w:date="2020-02-03T16:52:00Z">
         <w:r>
           <w:t>one hundred</w:t>
         </w:r>
       </w:ins>
-      <w:ins w:id="76" w:author="Anthony Brown" w:date="2020-02-03T14:38:00Z">
+      <w:ins w:id="80" w:author="Anthony Brown" w:date="2020-02-03T14:38:00Z">
         <w:r>
           <w:t xml:space="preserve"> per cent free</w:t>
         </w:r>
@@ -914,45 +1004,45 @@
     <w:p>
       <w:pPr>
         <w:rPr>
-          <w:ins w:id="77" w:author="Anthony Brown" w:date="2020-02-03T14:42:00Z"/>
-        </w:rPr>
-      </w:pPr>
-      <w:ins w:id="78" w:author="Anthony Brown" w:date="2020-02-03T14:36:00Z">
+          <w:ins w:id="81" w:author="Anthony Brown" w:date="2020-02-03T14:42:00Z"/>
+        </w:rPr>
+      </w:pPr>
+      <w:ins w:id="82" w:author="Anthony Brown" w:date="2020-02-03T14:36:00Z">
         <w:r>
           <w:t>Ma</w:t>
         </w:r>
       </w:ins>
-      <w:ins w:id="79" w:author="Anthony Brown" w:date="2020-02-03T14:37:00Z">
+      <w:ins w:id="83" w:author="Anthony Brown" w:date="2020-02-03T14:37:00Z">
         <w:r>
           <w:t>n</w:t>
         </w:r>
       </w:ins>
-      <w:ins w:id="80" w:author="Anthony Brown" w:date="2020-02-03T14:36:00Z">
+      <w:ins w:id="84" w:author="Anthony Brown" w:date="2020-02-03T14:36:00Z">
         <w:r>
           <w:t xml:space="preserve">y of the competitors in this market seek to generate income from </w:t>
         </w:r>
       </w:ins>
-      <w:ins w:id="81" w:author="Anthony Brown" w:date="2020-02-03T14:37:00Z">
+      <w:ins w:id="85" w:author="Anthony Brown" w:date="2020-02-03T14:37:00Z">
         <w:r>
           <w:t xml:space="preserve">selling </w:t>
         </w:r>
       </w:ins>
-      <w:ins w:id="82" w:author="Anthony Brown" w:date="2020-02-03T14:36:00Z">
+      <w:ins w:id="86" w:author="Anthony Brown" w:date="2020-02-03T14:36:00Z">
         <w:r>
           <w:t>i</w:t>
         </w:r>
       </w:ins>
-      <w:ins w:id="83" w:author="Anthony Brown" w:date="2020-02-03T14:37:00Z">
+      <w:ins w:id="87" w:author="Anthony Brown" w:date="2020-02-03T14:37:00Z">
         <w:r>
           <w:t xml:space="preserve">n-app advertising. </w:t>
         </w:r>
       </w:ins>
-      <w:ins w:id="84" w:author="Anthony Brown" w:date="2020-02-03T16:22:00Z">
+      <w:ins w:id="88" w:author="Anthony Brown" w:date="2020-02-03T16:22:00Z">
         <w:r>
           <w:t xml:space="preserve">In adopting this strategy, our competitors </w:t>
         </w:r>
       </w:ins>
-      <w:ins w:id="85" w:author="Anthony Brown" w:date="2020-02-03T14:39:00Z">
+      <w:ins w:id="89" w:author="Anthony Brown" w:date="2020-02-03T14:39:00Z">
         <w:r>
           <w:t xml:space="preserve">inherently geared towards </w:t>
         </w:r>
@@ -960,12 +1050,12 @@
           <w:t>more affluent urban areas</w:t>
         </w:r>
       </w:ins>
-      <w:ins w:id="86" w:author="Anthony Brown" w:date="2020-02-03T16:22:00Z">
+      <w:ins w:id="90" w:author="Anthony Brown" w:date="2020-02-03T16:22:00Z">
         <w:r>
           <w:t xml:space="preserve"> that can access the items advertised.</w:t>
         </w:r>
       </w:ins>
-      <w:ins w:id="87" w:author="Anthony Brown" w:date="2020-02-03T14:40:00Z">
+      <w:ins w:id="91" w:author="Anthony Brown" w:date="2020-02-03T14:40:00Z">
         <w:r>
           <w:t xml:space="preserve"> </w:t>
         </w:r>
@@ -982,128 +1072,128 @@
           <w:szCs w:val="21"/>
         </w:rPr>
       </w:pPr>
-      <w:ins w:id="88" w:author="Anthony Brown" w:date="2020-02-03T16:13:00Z">
+      <w:ins w:id="92" w:author="Anthony Brown" w:date="2020-02-03T16:13:00Z">
         <w:r>
           <w:lastRenderedPageBreak/>
           <w:t>For our mot</w:t>
         </w:r>
       </w:ins>
-      <w:ins w:id="89" w:author="Anthony Brown" w:date="2020-02-03T16:14:00Z">
+      <w:ins w:id="93" w:author="Anthony Brown" w:date="2020-02-03T16:14:00Z">
         <w:r>
           <w:t xml:space="preserve">ivations, </w:t>
         </w:r>
       </w:ins>
-      <w:del w:id="90" w:author="Anthony Brown" w:date="2020-02-03T14:42:00Z">
+      <w:del w:id="94" w:author="Anthony Brown" w:date="2020-02-03T14:42:00Z">
         <w:r>
           <w:delText xml:space="preserve">We hope to create an application that can help kids in rural, less wealthy </w:delText>
         </w:r>
       </w:del>
-      <w:del w:id="91" w:author="Anthony Brown" w:date="2020-02-03T14:31:00Z">
+      <w:del w:id="95" w:author="Anthony Brown" w:date="2020-02-03T14:31:00Z">
         <w:r>
           <w:delText xml:space="preserve">non-English speaking </w:delText>
         </w:r>
       </w:del>
-      <w:del w:id="92" w:author="Anthony Brown" w:date="2020-02-03T14:42:00Z">
+      <w:del w:id="96" w:author="Anthony Brown" w:date="2020-02-03T14:42:00Z">
         <w:r>
           <w:delText>areas</w:delText>
         </w:r>
       </w:del>
-      <w:ins w:id="93" w:author="Anthony Brown" w:date="2020-02-03T14:41:00Z">
+      <w:ins w:id="97" w:author="Anthony Brown" w:date="2020-02-03T14:41:00Z">
         <w:r>
           <w:t xml:space="preserve">market </w:t>
         </w:r>
       </w:ins>
-      <w:ins w:id="94" w:author="Anthony Brown" w:date="2020-02-03T14:40:00Z">
+      <w:ins w:id="98" w:author="Anthony Brown" w:date="2020-02-03T14:40:00Z">
         <w:r>
           <w:t>pene</w:t>
         </w:r>
       </w:ins>
-      <w:ins w:id="95" w:author="Anthony Brown" w:date="2020-02-03T14:41:00Z">
+      <w:ins w:id="99" w:author="Anthony Brown" w:date="2020-02-03T14:41:00Z">
         <w:r>
           <w:t>tr</w:t>
         </w:r>
       </w:ins>
-      <w:ins w:id="96" w:author="Anthony Brown" w:date="2020-02-03T14:40:00Z">
+      <w:ins w:id="100" w:author="Anthony Brown" w:date="2020-02-03T14:40:00Z">
         <w:r>
           <w:t>ation (</w:t>
         </w:r>
       </w:ins>
-      <w:ins w:id="97" w:author="Anthony Brown" w:date="2020-02-03T14:41:00Z">
+      <w:ins w:id="101" w:author="Anthony Brown" w:date="2020-02-03T14:41:00Z">
         <w:r>
           <w:t>numbers uptake</w:t>
         </w:r>
       </w:ins>
-      <w:ins w:id="98" w:author="Anthony Brown" w:date="2020-02-03T14:40:00Z">
+      <w:ins w:id="102" w:author="Anthony Brown" w:date="2020-02-03T14:40:00Z">
         <w:r>
           <w:t xml:space="preserve">) </w:t>
         </w:r>
       </w:ins>
-      <w:ins w:id="99" w:author="Anthony Brown" w:date="2020-02-03T16:14:00Z">
+      <w:ins w:id="103" w:author="Anthony Brown" w:date="2020-02-03T16:14:00Z">
         <w:r>
           <w:t xml:space="preserve">is more important than </w:t>
         </w:r>
       </w:ins>
-      <w:ins w:id="100" w:author="Anthony Brown" w:date="2020-02-03T14:40:00Z">
+      <w:ins w:id="104" w:author="Anthony Brown" w:date="2020-02-03T14:40:00Z">
         <w:r>
           <w:t>profitability</w:t>
         </w:r>
       </w:ins>
-      <w:ins w:id="101" w:author="Anthony Brown" w:date="2020-02-03T16:14:00Z">
+      <w:ins w:id="105" w:author="Anthony Brown" w:date="2020-02-03T16:14:00Z">
         <w:r>
           <w:t xml:space="preserve"> – our </w:t>
         </w:r>
       </w:ins>
-      <w:ins w:id="102" w:author="Anthony Brown" w:date="2020-02-03T14:41:00Z">
+      <w:ins w:id="106" w:author="Anthony Brown" w:date="2020-02-03T14:41:00Z">
         <w:r>
           <w:t>motiv</w:t>
         </w:r>
       </w:ins>
-      <w:ins w:id="103" w:author="Anthony Brown" w:date="2020-02-03T16:14:00Z">
+      <w:ins w:id="107" w:author="Anthony Brown" w:date="2020-02-03T16:14:00Z">
         <w:r>
           <w:t xml:space="preserve">e is to </w:t>
         </w:r>
       </w:ins>
-      <w:ins w:id="104" w:author="Anthony Brown" w:date="2020-02-03T14:42:00Z">
+      <w:ins w:id="108" w:author="Anthony Brown" w:date="2020-02-03T14:42:00Z">
         <w:r>
           <w:t>demonstrate our IT skills.</w:t>
         </w:r>
       </w:ins>
-      <w:ins w:id="105" w:author="Anthony Brown" w:date="2020-02-03T14:40:00Z">
+      <w:ins w:id="109" w:author="Anthony Brown" w:date="2020-02-03T14:40:00Z">
         <w:r>
           <w:t xml:space="preserve"> </w:t>
         </w:r>
       </w:ins>
-      <w:ins w:id="106" w:author="Anthony Brown" w:date="2020-02-03T16:24:00Z">
+      <w:ins w:id="110" w:author="Anthony Brown" w:date="2020-02-03T16:24:00Z">
         <w:r>
           <w:t xml:space="preserve">We hope our strategy of </w:t>
         </w:r>
       </w:ins>
-      <w:ins w:id="107" w:author="Anthony Brown" w:date="2020-02-03T16:23:00Z">
+      <w:ins w:id="111" w:author="Anthony Brown" w:date="2020-02-03T16:23:00Z">
         <w:r>
           <w:t xml:space="preserve">not charging, or including advertising, </w:t>
         </w:r>
       </w:ins>
-      <w:ins w:id="108" w:author="Anthony Brown" w:date="2020-02-03T16:24:00Z">
+      <w:ins w:id="112" w:author="Anthony Brown" w:date="2020-02-03T16:24:00Z">
         <w:r>
           <w:t xml:space="preserve">will make the </w:t>
         </w:r>
       </w:ins>
-      <w:ins w:id="109" w:author="Anthony Brown" w:date="2020-02-03T14:42:00Z">
+      <w:ins w:id="113" w:author="Anthony Brown" w:date="2020-02-03T14:42:00Z">
         <w:r>
           <w:t xml:space="preserve">application </w:t>
         </w:r>
       </w:ins>
-      <w:ins w:id="110" w:author="Anthony Brown" w:date="2020-02-03T16:24:00Z">
+      <w:ins w:id="114" w:author="Anthony Brown" w:date="2020-02-03T16:24:00Z">
         <w:r>
           <w:t xml:space="preserve">more </w:t>
         </w:r>
       </w:ins>
-      <w:ins w:id="111" w:author="Anthony Brown" w:date="2020-02-03T14:43:00Z">
+      <w:ins w:id="115" w:author="Anthony Brown" w:date="2020-02-03T14:43:00Z">
         <w:r>
           <w:t xml:space="preserve">favourable for </w:t>
         </w:r>
       </w:ins>
-      <w:ins w:id="112" w:author="Anthony Brown" w:date="2020-02-03T14:42:00Z">
+      <w:ins w:id="116" w:author="Anthony Brown" w:date="2020-02-03T14:42:00Z">
         <w:r>
           <w:t>kids in rural, less wealthy areas</w:t>
         </w:r>
@@ -1111,57 +1201,57 @@
           <w:t xml:space="preserve">. </w:t>
         </w:r>
       </w:ins>
-      <w:ins w:id="113" w:author="Anthony Brown" w:date="2020-02-03T14:43:00Z">
+      <w:ins w:id="117" w:author="Anthony Brown" w:date="2020-02-03T14:43:00Z">
         <w:r>
           <w:t xml:space="preserve">Because of this, we </w:t>
         </w:r>
       </w:ins>
-      <w:ins w:id="114" w:author="Anthony Brown" w:date="2020-02-03T16:24:00Z">
+      <w:ins w:id="118" w:author="Anthony Brown" w:date="2020-02-03T16:24:00Z">
         <w:r>
           <w:t xml:space="preserve">are open ourselves to a </w:t>
         </w:r>
       </w:ins>
-      <w:ins w:id="115" w:author="Anthony Brown" w:date="2020-02-03T16:14:00Z">
+      <w:ins w:id="119" w:author="Anthony Brown" w:date="2020-02-03T16:14:00Z">
         <w:r>
           <w:t xml:space="preserve">significant </w:t>
         </w:r>
       </w:ins>
-      <w:ins w:id="116" w:author="Anthony Brown" w:date="2020-02-03T14:44:00Z">
+      <w:ins w:id="120" w:author="Anthony Brown" w:date="2020-02-03T14:44:00Z">
         <w:r>
           <w:t xml:space="preserve">market </w:t>
         </w:r>
       </w:ins>
-      <w:ins w:id="117" w:author="Anthony Brown" w:date="2020-02-03T16:15:00Z">
+      <w:ins w:id="121" w:author="Anthony Brown" w:date="2020-02-03T16:15:00Z">
         <w:r>
           <w:t xml:space="preserve">segment </w:t>
         </w:r>
       </w:ins>
-      <w:ins w:id="118" w:author="Anthony Brown" w:date="2020-02-03T14:44:00Z">
+      <w:ins w:id="122" w:author="Anthony Brown" w:date="2020-02-03T14:44:00Z">
         <w:r>
           <w:t>that other competitors don’t value highly.</w:t>
         </w:r>
       </w:ins>
-      <w:del w:id="119" w:author="Anthony Brown" w:date="2020-02-03T14:43:00Z">
+      <w:del w:id="123" w:author="Anthony Brown" w:date="2020-02-03T14:43:00Z">
         <w:r>
           <w:delText xml:space="preserve">, rather than profit from the </w:delText>
         </w:r>
       </w:del>
-      <w:del w:id="120" w:author="Anthony Brown" w:date="2020-02-03T14:39:00Z">
+      <w:del w:id="124" w:author="Anthony Brown" w:date="2020-02-03T14:39:00Z">
         <w:r>
           <w:delText xml:space="preserve">more affluent urban </w:delText>
         </w:r>
       </w:del>
-      <w:del w:id="121" w:author="Anthony Brown" w:date="2020-02-03T14:31:00Z">
+      <w:del w:id="125" w:author="Anthony Brown" w:date="2020-02-03T14:31:00Z">
         <w:r>
           <w:delText xml:space="preserve">non-English speaking </w:delText>
         </w:r>
       </w:del>
-      <w:del w:id="122" w:author="Anthony Brown" w:date="2020-02-03T14:39:00Z">
+      <w:del w:id="126" w:author="Anthony Brown" w:date="2020-02-03T14:39:00Z">
         <w:r>
           <w:delText xml:space="preserve">areas </w:delText>
         </w:r>
       </w:del>
-      <w:del w:id="123" w:author="Anthony Brown" w:date="2020-02-03T14:43:00Z">
+      <w:del w:id="127" w:author="Anthony Brown" w:date="2020-02-03T14:43:00Z">
         <w:r>
           <w:delText>by selling the in-app purchases that many of these other competing ESL flashcard applications aim to do.</w:delText>
         </w:r>
@@ -1174,7 +1264,7 @@
       <w:r>
         <w:t>Aims</w:t>
       </w:r>
-      <w:ins w:id="124" w:author="Anthony Brown" w:date="2020-02-04T11:10:00Z">
+      <w:ins w:id="128" w:author="Anthony Brown" w:date="2020-02-04T11:10:00Z">
         <w:r>
           <w:t xml:space="preserve"> and Goals</w:t>
         </w:r>
@@ -1184,17 +1274,17 @@
       <w:pPr>
         <w:pStyle w:val="Heading2"/>
       </w:pPr>
-      <w:del w:id="125" w:author="Anthony Brown" w:date="2020-02-03T16:29:00Z">
+      <w:del w:id="129" w:author="Anthony Brown" w:date="2020-02-03T16:29:00Z">
         <w:r>
           <w:delText xml:space="preserve">Our </w:delText>
         </w:r>
       </w:del>
-      <w:ins w:id="126" w:author="Anthony Brown" w:date="2020-02-03T16:29:00Z">
+      <w:ins w:id="130" w:author="Anthony Brown" w:date="2020-02-03T16:29:00Z">
         <w:r>
           <w:t xml:space="preserve">Project Aim </w:t>
         </w:r>
       </w:ins>
-      <w:del w:id="127" w:author="Anthony Brown" w:date="2020-02-03T16:29:00Z">
+      <w:del w:id="131" w:author="Anthony Brown" w:date="2020-02-03T16:29:00Z">
         <w:r>
           <w:delText>main Aim – Develop the software</w:delText>
         </w:r>
@@ -1204,29 +1294,29 @@
       <w:pPr>
         <w:pStyle w:val="Heading4"/>
         <w:rPr>
-          <w:ins w:id="128" w:author="Anthony Brown" w:date="2020-02-03T16:30:00Z"/>
-        </w:rPr>
-        <w:pPrChange w:id="129" w:author="Anthony Brown" w:date="2020-02-03T16:48:00Z">
+          <w:ins w:id="132" w:author="Anthony Brown" w:date="2020-02-03T16:30:00Z"/>
+        </w:rPr>
+        <w:pPrChange w:id="133" w:author="Anthony Brown" w:date="2020-02-03T16:48:00Z">
           <w:pPr/>
         </w:pPrChange>
       </w:pPr>
-      <w:ins w:id="130" w:author="Anthony Brown" w:date="2020-02-03T16:49:00Z">
+      <w:ins w:id="134" w:author="Anthony Brown" w:date="2020-02-03T16:49:00Z">
         <w:r>
           <w:t xml:space="preserve">1.0 </w:t>
         </w:r>
       </w:ins>
-      <w:ins w:id="131" w:author="Anthony Brown" w:date="2020-02-03T16:53:00Z">
+      <w:ins w:id="135" w:author="Anthony Brown" w:date="2020-02-03T16:53:00Z">
         <w:r>
           <w:tab/>
           <w:t>B</w:t>
         </w:r>
       </w:ins>
-      <w:ins w:id="132" w:author="Anthony Brown" w:date="2020-02-03T16:50:00Z">
+      <w:ins w:id="136" w:author="Anthony Brown" w:date="2020-02-03T16:50:00Z">
         <w:r>
           <w:t xml:space="preserve">uild an </w:t>
         </w:r>
       </w:ins>
-      <w:ins w:id="133" w:author="Anthony Brown" w:date="2020-02-03T16:30:00Z">
+      <w:ins w:id="137" w:author="Anthony Brown" w:date="2020-02-03T16:30:00Z">
         <w:r>
           <w:t>English as a Second Language flashcard system.</w:t>
         </w:r>
@@ -1235,15 +1325,15 @@
     <w:p>
       <w:pPr>
         <w:rPr>
-          <w:ins w:id="134" w:author="Anthony Brown" w:date="2020-02-04T13:07:00Z"/>
-        </w:rPr>
-      </w:pPr>
-      <w:ins w:id="135" w:author="Anthony Brown" w:date="2020-02-03T16:30:00Z">
+          <w:ins w:id="138" w:author="Anthony Brown" w:date="2020-02-04T13:07:00Z"/>
+        </w:rPr>
+      </w:pPr>
+      <w:ins w:id="139" w:author="Anthony Brown" w:date="2020-02-03T16:30:00Z">
         <w:r>
           <w:t xml:space="preserve">We aim to </w:t>
         </w:r>
       </w:ins>
-      <w:del w:id="136" w:author="Anthony Brown" w:date="2020-02-03T16:30:00Z">
+      <w:del w:id="140" w:author="Anthony Brown" w:date="2020-02-03T16:30:00Z">
         <w:r>
           <w:delText xml:space="preserve">The main aim of our project is to </w:delText>
         </w:r>
@@ -1251,7 +1341,7 @@
       <w:r>
         <w:t xml:space="preserve">develop a basic working ESL flashcard </w:t>
       </w:r>
-      <w:del w:id="137" w:author="Anthony Brown" w:date="2020-02-03T16:30:00Z">
+      <w:del w:id="141" w:author="Anthony Brown" w:date="2020-02-03T16:30:00Z">
         <w:r>
           <w:delText xml:space="preserve">system </w:delText>
         </w:r>
@@ -1259,7 +1349,7 @@
       <w:r>
         <w:t>application that can</w:t>
       </w:r>
-      <w:ins w:id="138" w:author="Anthony Brown" w:date="2020-02-04T13:07:00Z">
+      <w:ins w:id="142" w:author="Anthony Brown" w:date="2020-02-04T13:07:00Z">
         <w:r>
           <w:t>:</w:t>
         </w:r>
@@ -1273,19 +1363,10 @@
           <w:numId w:val="8"/>
         </w:numPr>
         <w:rPr>
-          <w:ins w:id="139" w:author="Anthony Brown" w:date="2020-02-04T13:06:00Z"/>
-        </w:rPr>
-        <w:pPrChange w:id="140" w:author="Anthony Brown" w:date="2020-02-04T13:07:00Z">
-          <w:pPr>
-            <w:pStyle w:val="ListParagraph"/>
-            <w:numPr>
-              <w:numId w:val="8"/>
-            </w:numPr>
-            <w:ind w:hanging="360"/>
-          </w:pPr>
-        </w:pPrChange>
-      </w:pPr>
-      <w:del w:id="141" w:author="Anthony Brown" w:date="2020-02-04T13:07:00Z">
+          <w:ins w:id="143" w:author="Anthony Brown" w:date="2020-02-04T13:06:00Z"/>
+        </w:rPr>
+      </w:pPr>
+      <w:del w:id="144" w:author="Anthony Brown" w:date="2020-02-04T13:07:00Z">
         <w:r>
           <w:delText xml:space="preserve"> </w:delText>
         </w:r>
@@ -1293,7 +1374,7 @@
       <w:r>
         <w:t xml:space="preserve">dynamically load </w:t>
       </w:r>
-      <w:del w:id="142" w:author="Anthony Brown" w:date="2020-02-04T13:07:00Z">
+      <w:del w:id="145" w:author="Anthony Brown" w:date="2020-02-04T13:07:00Z">
         <w:r>
           <w:delText xml:space="preserve">new </w:delText>
         </w:r>
@@ -1301,7 +1382,7 @@
       <w:r>
         <w:t>flash</w:t>
       </w:r>
-      <w:del w:id="143" w:author="Anthony Brown" w:date="2020-02-03T16:31:00Z">
+      <w:del w:id="146" w:author="Anthony Brown" w:date="2020-02-03T16:31:00Z">
         <w:r>
           <w:delText xml:space="preserve"> </w:delText>
         </w:r>
@@ -1318,23 +1399,23 @@
           <w:numId w:val="8"/>
         </w:numPr>
         <w:rPr>
-          <w:ins w:id="144" w:author="Anthony Brown" w:date="2020-02-03T16:31:00Z"/>
-        </w:rPr>
-        <w:pPrChange w:id="145" w:author="Anthony Brown" w:date="2020-02-04T13:06:00Z">
+          <w:ins w:id="147" w:author="Anthony Brown" w:date="2020-02-03T16:31:00Z"/>
+        </w:rPr>
+        <w:pPrChange w:id="148" w:author="Anthony Brown" w:date="2020-02-04T13:06:00Z">
           <w:pPr/>
         </w:pPrChange>
       </w:pPr>
-      <w:ins w:id="146" w:author="Anthony Brown" w:date="2020-02-04T13:07:00Z">
+      <w:ins w:id="149" w:author="Anthony Brown" w:date="2020-02-04T13:07:00Z">
         <w:r>
           <w:t>Ini</w:t>
         </w:r>
       </w:ins>
-      <w:ins w:id="147" w:author="Anthony Brown" w:date="2020-02-04T13:08:00Z">
+      <w:ins w:id="150" w:author="Anthony Brown" w:date="2020-02-04T13:08:00Z">
         <w:r>
           <w:t>t</w:t>
         </w:r>
       </w:ins>
-      <w:ins w:id="148" w:author="Anthony Brown" w:date="2020-02-04T13:07:00Z">
+      <w:ins w:id="151" w:author="Anthony Brown" w:date="2020-02-04T13:07:00Z">
         <w:r>
           <w:t xml:space="preserve">iate </w:t>
         </w:r>
@@ -1343,7 +1424,7 @@
           <w:t xml:space="preserve">a </w:t>
         </w:r>
       </w:ins>
-      <w:ins w:id="149" w:author="Anthony Brown" w:date="2020-02-04T13:08:00Z">
+      <w:ins w:id="152" w:author="Anthony Brown" w:date="2020-02-04T13:08:00Z">
         <w:r>
           <w:t>the</w:t>
         </w:r>
@@ -1352,22 +1433,22 @@
           <w:t xml:space="preserve"> </w:t>
         </w:r>
       </w:ins>
-      <w:ins w:id="150" w:author="Anthony Brown" w:date="2020-02-04T13:07:00Z">
+      <w:ins w:id="153" w:author="Anthony Brown" w:date="2020-02-04T13:07:00Z">
         <w:r>
           <w:t xml:space="preserve">basic </w:t>
         </w:r>
       </w:ins>
-      <w:ins w:id="151" w:author="Anthony Brown" w:date="2020-02-04T17:54:00Z">
+      <w:ins w:id="154" w:author="Anthony Brown" w:date="2020-02-04T17:54:00Z">
         <w:r>
           <w:t xml:space="preserve">operation of cycling through the </w:t>
         </w:r>
       </w:ins>
-      <w:ins w:id="152" w:author="Anthony Brown" w:date="2020-02-04T17:55:00Z">
+      <w:ins w:id="155" w:author="Anthony Brown" w:date="2020-02-04T17:55:00Z">
         <w:r>
           <w:t>flashcards</w:t>
         </w:r>
       </w:ins>
-      <w:ins w:id="153" w:author="Anthony Brown" w:date="2020-02-04T13:08:00Z">
+      <w:ins w:id="156" w:author="Anthony Brown" w:date="2020-02-04T13:08:00Z">
         <w:r>
           <w:t xml:space="preserve"> </w:t>
         </w:r>
@@ -1377,13 +1458,13 @@
       <w:pPr>
         <w:pStyle w:val="Heading3"/>
         <w:rPr>
-          <w:ins w:id="154" w:author="Anthony Brown" w:date="2020-02-03T16:31:00Z"/>
-        </w:rPr>
-        <w:pPrChange w:id="155" w:author="Anthony Brown" w:date="2020-02-03T16:53:00Z">
+          <w:ins w:id="157" w:author="Anthony Brown" w:date="2020-02-03T16:31:00Z"/>
+        </w:rPr>
+        <w:pPrChange w:id="158" w:author="Anthony Brown" w:date="2020-02-03T16:53:00Z">
           <w:pPr/>
         </w:pPrChange>
       </w:pPr>
-      <w:ins w:id="156" w:author="Anthony Brown" w:date="2020-02-03T16:31:00Z">
+      <w:ins w:id="159" w:author="Anthony Brown" w:date="2020-02-03T16:31:00Z">
         <w:r>
           <w:t>Enhancement Aims</w:t>
         </w:r>
@@ -1393,35 +1474,33 @@
       <w:pPr>
         <w:pStyle w:val="Heading4"/>
         <w:rPr>
-          <w:ins w:id="157" w:author="Anthony Brown" w:date="2020-02-03T16:35:00Z"/>
-          <w:rPrChange w:id="158" w:author="Anthony Brown" w:date="2020-02-03T16:50:00Z">
+          <w:ins w:id="160" w:author="Anthony Brown" w:date="2020-02-03T16:35:00Z"/>
+          <w:rPrChange w:id="161" w:author="Anthony Brown" w:date="2020-02-03T16:50:00Z">
             <w:rPr>
-              <w:ins w:id="159" w:author="Anthony Brown" w:date="2020-02-03T16:35:00Z"/>
+              <w:ins w:id="162" w:author="Anthony Brown" w:date="2020-02-03T16:35:00Z"/>
               <w:b/>
               <w:bCs/>
             </w:rPr>
           </w:rPrChange>
         </w:rPr>
-        <w:pPrChange w:id="160" w:author="Anthony Brown" w:date="2020-02-03T16:49:00Z">
+        <w:pPrChange w:id="163" w:author="Anthony Brown" w:date="2020-02-03T16:49:00Z">
           <w:pPr/>
         </w:pPrChange>
       </w:pPr>
-      <w:ins w:id="161" w:author="Anthony Brown" w:date="2020-02-03T16:50:00Z">
+      <w:ins w:id="164" w:author="Anthony Brown" w:date="2020-02-03T16:50:00Z">
         <w:r>
           <w:rPr>
-            <w:rPrChange w:id="162" w:author="Anthony Brown" w:date="2020-02-03T16:50:00Z">
+            <w:rPrChange w:id="165" w:author="Anthony Brown" w:date="2020-02-03T16:50:00Z">
               <w:rPr>
                 <w:b/>
                 <w:bCs/>
-                <w:i/>
-                <w:iCs/>
               </w:rPr>
             </w:rPrChange>
           </w:rPr>
           <w:t>1.</w:t>
         </w:r>
       </w:ins>
-      <w:ins w:id="163" w:author="Anthony Brown" w:date="2020-02-03T16:32:00Z">
+      <w:ins w:id="166" w:author="Anthony Brown" w:date="2020-02-03T16:32:00Z">
         <w:r>
           <w:t>1.</w:t>
         </w:r>
@@ -1429,32 +1508,32 @@
           <w:tab/>
         </w:r>
       </w:ins>
-      <w:ins w:id="164" w:author="Anthony Brown" w:date="2020-02-03T16:31:00Z">
+      <w:ins w:id="167" w:author="Anthony Brown" w:date="2020-02-03T16:31:00Z">
         <w:r>
           <w:t>Add mini</w:t>
         </w:r>
       </w:ins>
-      <w:ins w:id="165" w:author="Anthony Brown" w:date="2020-02-04T13:02:00Z">
+      <w:ins w:id="168" w:author="Anthony Brown" w:date="2020-02-04T13:02:00Z">
         <w:r>
           <w:t>-</w:t>
         </w:r>
       </w:ins>
-      <w:ins w:id="166" w:author="Anthony Brown" w:date="2020-02-03T16:31:00Z">
+      <w:ins w:id="169" w:author="Anthony Brown" w:date="2020-02-03T16:31:00Z">
         <w:r>
           <w:t>game</w:t>
         </w:r>
       </w:ins>
-      <w:ins w:id="167" w:author="Anthony Brown" w:date="2020-02-05T09:28:00Z">
+      <w:ins w:id="170" w:author="Anthony Brown" w:date="2020-02-05T09:28:00Z">
         <w:r>
           <w:t xml:space="preserve"> – choose </w:t>
         </w:r>
       </w:ins>
-      <w:ins w:id="168" w:author="Anthony Brown" w:date="2020-02-05T09:29:00Z">
+      <w:ins w:id="171" w:author="Anthony Brown" w:date="2020-02-05T09:29:00Z">
         <w:r>
           <w:t xml:space="preserve">the </w:t>
         </w:r>
       </w:ins>
-      <w:ins w:id="169" w:author="Anthony Brown" w:date="2020-02-05T09:28:00Z">
+      <w:ins w:id="172" w:author="Anthony Brown" w:date="2020-02-05T09:28:00Z">
         <w:r>
           <w:t>correct card</w:t>
         </w:r>
@@ -1463,42 +1542,42 @@
     <w:p>
       <w:pPr>
         <w:rPr>
-          <w:ins w:id="170" w:author="Anthony Brown" w:date="2020-02-05T09:28:00Z"/>
-        </w:rPr>
-      </w:pPr>
-      <w:ins w:id="171" w:author="Anthony Brown" w:date="2020-02-03T16:35:00Z">
+          <w:ins w:id="173" w:author="Anthony Brown" w:date="2020-02-05T09:28:00Z"/>
+        </w:rPr>
+      </w:pPr>
+      <w:ins w:id="174" w:author="Anthony Brown" w:date="2020-02-03T16:35:00Z">
         <w:r>
           <w:t xml:space="preserve">The </w:t>
         </w:r>
       </w:ins>
       <w:proofErr w:type="gramStart"/>
-      <w:ins w:id="172" w:author="Anthony Brown" w:date="2020-02-04T11:08:00Z">
+      <w:ins w:id="175" w:author="Anthony Brown" w:date="2020-02-04T11:08:00Z">
         <w:r>
           <w:t>mini</w:t>
         </w:r>
       </w:ins>
-      <w:ins w:id="173" w:author="Anthony Brown" w:date="2020-02-04T13:02:00Z">
+      <w:ins w:id="176" w:author="Anthony Brown" w:date="2020-02-04T13:02:00Z">
         <w:r>
           <w:t>-</w:t>
         </w:r>
       </w:ins>
-      <w:ins w:id="174" w:author="Anthony Brown" w:date="2020-02-04T11:08:00Z">
+      <w:ins w:id="177" w:author="Anthony Brown" w:date="2020-02-04T11:08:00Z">
         <w:r>
           <w:t>game</w:t>
         </w:r>
       </w:ins>
       <w:proofErr w:type="gramEnd"/>
-      <w:ins w:id="175" w:author="Anthony Brown" w:date="2020-02-03T16:35:00Z">
+      <w:ins w:id="178" w:author="Anthony Brown" w:date="2020-02-03T16:35:00Z">
         <w:r>
           <w:t xml:space="preserve"> will </w:t>
         </w:r>
       </w:ins>
-      <w:ins w:id="176" w:author="Anthony Brown" w:date="2020-02-03T16:36:00Z">
+      <w:ins w:id="179" w:author="Anthony Brown" w:date="2020-02-03T16:36:00Z">
         <w:r>
           <w:t>make learning with the flashcards more engaging of children.</w:t>
         </w:r>
       </w:ins>
-      <w:ins w:id="177" w:author="Anthony Brown" w:date="2020-02-03T16:35:00Z">
+      <w:ins w:id="180" w:author="Anthony Brown" w:date="2020-02-03T16:35:00Z">
         <w:r>
           <w:t xml:space="preserve"> </w:t>
         </w:r>
@@ -1508,20 +1587,20 @@
       <w:pPr>
         <w:pStyle w:val="Heading4"/>
         <w:rPr>
-          <w:ins w:id="178" w:author="Anthony Brown" w:date="2020-02-05T09:28:00Z"/>
-        </w:rPr>
-      </w:pPr>
-      <w:ins w:id="179" w:author="Anthony Brown" w:date="2020-02-05T09:28:00Z">
+          <w:ins w:id="181" w:author="Anthony Brown" w:date="2020-02-05T09:28:00Z"/>
+        </w:rPr>
+      </w:pPr>
+      <w:ins w:id="182" w:author="Anthony Brown" w:date="2020-02-05T09:28:00Z">
         <w:r>
           <w:t>1.</w:t>
         </w:r>
       </w:ins>
-      <w:ins w:id="180" w:author="Anthony Brown" w:date="2020-02-05T09:31:00Z">
+      <w:ins w:id="183" w:author="Anthony Brown" w:date="2020-02-05T09:31:00Z">
         <w:r>
           <w:t>2</w:t>
         </w:r>
       </w:ins>
-      <w:ins w:id="181" w:author="Anthony Brown" w:date="2020-02-05T09:28:00Z">
+      <w:ins w:id="184" w:author="Anthony Brown" w:date="2020-02-05T09:28:00Z">
         <w:r>
           <w:t>.</w:t>
         </w:r>
@@ -1536,7 +1615,7 @@
           <w:t>game</w:t>
         </w:r>
       </w:ins>
-      <w:ins w:id="182" w:author="Anthony Brown" w:date="2020-02-05T09:29:00Z">
+      <w:ins w:id="185" w:author="Anthony Brown" w:date="2020-02-05T09:29:00Z">
         <w:r>
           <w:t xml:space="preserve"> – memory game</w:t>
         </w:r>
@@ -1545,17 +1624,17 @@
     <w:p>
       <w:pPr>
         <w:rPr>
-          <w:ins w:id="183" w:author="Anthony Brown" w:date="2020-02-03T16:32:00Z"/>
-          <w:rPrChange w:id="184" w:author="Anthony Brown" w:date="2020-02-03T16:50:00Z">
+          <w:ins w:id="186" w:author="Anthony Brown" w:date="2020-02-03T16:32:00Z"/>
+          <w:rPrChange w:id="187" w:author="Anthony Brown" w:date="2020-02-03T16:50:00Z">
             <w:rPr>
-              <w:ins w:id="185" w:author="Anthony Brown" w:date="2020-02-03T16:32:00Z"/>
+              <w:ins w:id="188" w:author="Anthony Brown" w:date="2020-02-03T16:32:00Z"/>
               <w:b/>
               <w:bCs/>
             </w:rPr>
           </w:rPrChange>
         </w:rPr>
       </w:pPr>
-      <w:ins w:id="186" w:author="Anthony Brown" w:date="2020-02-05T09:28:00Z">
+      <w:ins w:id="189" w:author="Anthony Brown" w:date="2020-02-05T09:28:00Z">
         <w:r>
           <w:t xml:space="preserve">The </w:t>
         </w:r>
@@ -1579,48 +1658,44 @@
       <w:pPr>
         <w:pStyle w:val="Heading4"/>
         <w:rPr>
-          <w:ins w:id="187" w:author="Anthony Brown" w:date="2020-02-03T16:32:00Z"/>
-          <w:rPrChange w:id="188" w:author="Anthony Brown" w:date="2020-02-03T16:50:00Z">
+          <w:ins w:id="190" w:author="Anthony Brown" w:date="2020-02-03T16:32:00Z"/>
+          <w:rPrChange w:id="191" w:author="Anthony Brown" w:date="2020-02-03T16:50:00Z">
             <w:rPr>
-              <w:ins w:id="189" w:author="Anthony Brown" w:date="2020-02-03T16:32:00Z"/>
+              <w:ins w:id="192" w:author="Anthony Brown" w:date="2020-02-03T16:32:00Z"/>
               <w:b/>
               <w:bCs/>
             </w:rPr>
           </w:rPrChange>
         </w:rPr>
-        <w:pPrChange w:id="190" w:author="Anthony Brown" w:date="2020-02-03T16:49:00Z">
+        <w:pPrChange w:id="193" w:author="Anthony Brown" w:date="2020-02-03T16:49:00Z">
           <w:pPr/>
         </w:pPrChange>
       </w:pPr>
-      <w:ins w:id="191" w:author="Anthony Brown" w:date="2020-02-03T16:50:00Z">
-        <w:r>
-          <w:rPr>
-            <w:rPrChange w:id="192" w:author="Anthony Brown" w:date="2020-02-03T16:50:00Z">
-              <w:rPr>
-                <w:b/>
-                <w:bCs/>
-                <w:i/>
-                <w:iCs/>
-              </w:rPr>
-            </w:rPrChange>
-          </w:rPr>
-          <w:t>1.</w:t>
-        </w:r>
-      </w:ins>
-      <w:ins w:id="193" w:author="Anthony Brown" w:date="2020-02-05T09:31:00Z">
-        <w:r>
-          <w:t>3</w:t>
-        </w:r>
-      </w:ins>
-      <w:ins w:id="194" w:author="Anthony Brown" w:date="2020-02-03T16:32:00Z">
+      <w:ins w:id="194" w:author="Anthony Brown" w:date="2020-02-03T16:50:00Z">
         <w:r>
           <w:rPr>
             <w:rPrChange w:id="195" w:author="Anthony Brown" w:date="2020-02-03T16:50:00Z">
               <w:rPr>
                 <w:b/>
                 <w:bCs/>
-                <w:i/>
-                <w:iCs/>
+              </w:rPr>
+            </w:rPrChange>
+          </w:rPr>
+          <w:t>1.</w:t>
+        </w:r>
+      </w:ins>
+      <w:ins w:id="196" w:author="Anthony Brown" w:date="2020-02-05T09:31:00Z">
+        <w:r>
+          <w:t>3</w:t>
+        </w:r>
+      </w:ins>
+      <w:ins w:id="197" w:author="Anthony Brown" w:date="2020-02-03T16:32:00Z">
+        <w:r>
+          <w:rPr>
+            <w:rPrChange w:id="198" w:author="Anthony Brown" w:date="2020-02-03T16:50:00Z">
+              <w:rPr>
+                <w:b/>
+                <w:bCs/>
               </w:rPr>
             </w:rPrChange>
           </w:rPr>
@@ -1628,12 +1703,10 @@
         </w:r>
         <w:r>
           <w:rPr>
-            <w:rPrChange w:id="196" w:author="Anthony Brown" w:date="2020-02-03T16:50:00Z">
+            <w:rPrChange w:id="199" w:author="Anthony Brown" w:date="2020-02-03T16:50:00Z">
               <w:rPr>
                 <w:b/>
                 <w:bCs/>
-                <w:i/>
-                <w:iCs/>
               </w:rPr>
             </w:rPrChange>
           </w:rPr>
@@ -1645,30 +1718,30 @@
     <w:p>
       <w:pPr>
         <w:rPr>
-          <w:ins w:id="197" w:author="Anthony Brown" w:date="2020-02-03T16:36:00Z"/>
-        </w:rPr>
-      </w:pPr>
-      <w:ins w:id="198" w:author="Anthony Brown" w:date="2020-02-03T16:36:00Z">
+          <w:ins w:id="200" w:author="Anthony Brown" w:date="2020-02-03T16:36:00Z"/>
+        </w:rPr>
+      </w:pPr>
+      <w:ins w:id="201" w:author="Anthony Brown" w:date="2020-02-03T16:36:00Z">
         <w:r>
           <w:t>The customisation will allow users to add new flashcar</w:t>
         </w:r>
       </w:ins>
-      <w:ins w:id="199" w:author="Anthony Brown" w:date="2020-02-03T16:37:00Z">
+      <w:ins w:id="202" w:author="Anthony Brown" w:date="2020-02-03T16:37:00Z">
         <w:r>
           <w:t>ds</w:t>
         </w:r>
       </w:ins>
-      <w:ins w:id="200" w:author="Anthony Brown" w:date="2020-02-03T16:57:00Z">
+      <w:ins w:id="203" w:author="Anthony Brown" w:date="2020-02-03T16:57:00Z">
         <w:r>
           <w:t xml:space="preserve"> by combining a word with an image. The user will then be able to </w:t>
         </w:r>
       </w:ins>
-      <w:ins w:id="201" w:author="Anthony Brown" w:date="2020-02-03T16:58:00Z">
+      <w:ins w:id="204" w:author="Anthony Brown" w:date="2020-02-03T16:58:00Z">
         <w:r>
           <w:t>store their new cards in custom decks.</w:t>
         </w:r>
       </w:ins>
-      <w:ins w:id="202" w:author="Anthony Brown" w:date="2020-02-03T16:36:00Z">
+      <w:ins w:id="205" w:author="Anthony Brown" w:date="2020-02-03T16:36:00Z">
         <w:r>
           <w:t xml:space="preserve"> </w:t>
         </w:r>
@@ -1678,69 +1751,61 @@
       <w:pPr>
         <w:pStyle w:val="Heading4"/>
         <w:rPr>
-          <w:ins w:id="203" w:author="Anthony Brown" w:date="2020-02-03T16:31:00Z"/>
-        </w:rPr>
-        <w:pPrChange w:id="204" w:author="Anthony Brown" w:date="2020-02-03T16:49:00Z">
+          <w:ins w:id="206" w:author="Anthony Brown" w:date="2020-02-03T16:31:00Z"/>
+        </w:rPr>
+        <w:pPrChange w:id="207" w:author="Anthony Brown" w:date="2020-02-03T16:49:00Z">
           <w:pPr/>
         </w:pPrChange>
       </w:pPr>
-      <w:ins w:id="205" w:author="Anthony Brown" w:date="2020-02-03T16:50:00Z">
-        <w:r>
-          <w:rPr>
-            <w:rPrChange w:id="206" w:author="Anthony Brown" w:date="2020-02-03T16:50:00Z">
-              <w:rPr>
-                <w:b/>
-                <w:bCs/>
-                <w:i/>
-                <w:iCs/>
-              </w:rPr>
-            </w:rPrChange>
-          </w:rPr>
-          <w:t>1.</w:t>
-        </w:r>
-      </w:ins>
-      <w:ins w:id="207" w:author="Anthony Brown" w:date="2020-02-05T09:31:00Z">
-        <w:r>
-          <w:t>4</w:t>
-        </w:r>
-      </w:ins>
-      <w:ins w:id="208" w:author="Anthony Brown" w:date="2020-02-03T16:32:00Z">
+      <w:ins w:id="208" w:author="Anthony Brown" w:date="2020-02-03T16:50:00Z">
         <w:r>
           <w:rPr>
             <w:rPrChange w:id="209" w:author="Anthony Brown" w:date="2020-02-03T16:50:00Z">
               <w:rPr>
                 <w:b/>
                 <w:bCs/>
-                <w:i/>
-                <w:iCs/>
               </w:rPr>
             </w:rPrChange>
           </w:rPr>
-          <w:t>.</w:t>
-        </w:r>
-        <w:r>
-          <w:rPr>
-            <w:rPrChange w:id="210" w:author="Anthony Brown" w:date="2020-02-03T16:50:00Z">
-              <w:rPr>
-                <w:b/>
-                <w:bCs/>
-                <w:i/>
-                <w:iCs/>
-              </w:rPr>
-            </w:rPrChange>
-          </w:rPr>
-          <w:tab/>
-        </w:r>
-      </w:ins>
-      <w:ins w:id="211" w:author="Anthony Brown" w:date="2020-02-03T16:33:00Z">
+          <w:t>1.</w:t>
+        </w:r>
+      </w:ins>
+      <w:ins w:id="210" w:author="Anthony Brown" w:date="2020-02-05T09:31:00Z">
+        <w:r>
+          <w:t>4</w:t>
+        </w:r>
+      </w:ins>
+      <w:ins w:id="211" w:author="Anthony Brown" w:date="2020-02-03T16:32:00Z">
         <w:r>
           <w:rPr>
             <w:rPrChange w:id="212" w:author="Anthony Brown" w:date="2020-02-03T16:50:00Z">
               <w:rPr>
                 <w:b/>
                 <w:bCs/>
-                <w:i/>
-                <w:iCs/>
+              </w:rPr>
+            </w:rPrChange>
+          </w:rPr>
+          <w:t>.</w:t>
+        </w:r>
+        <w:r>
+          <w:rPr>
+            <w:rPrChange w:id="213" w:author="Anthony Brown" w:date="2020-02-03T16:50:00Z">
+              <w:rPr>
+                <w:b/>
+                <w:bCs/>
+              </w:rPr>
+            </w:rPrChange>
+          </w:rPr>
+          <w:tab/>
+        </w:r>
+      </w:ins>
+      <w:ins w:id="214" w:author="Anthony Brown" w:date="2020-02-03T16:33:00Z">
+        <w:r>
+          <w:rPr>
+            <w:rPrChange w:id="215" w:author="Anthony Brown" w:date="2020-02-03T16:50:00Z">
+              <w:rPr>
+                <w:b/>
+                <w:bCs/>
               </w:rPr>
             </w:rPrChange>
           </w:rPr>
@@ -1751,135 +1816,135 @@
     <w:p>
       <w:pPr>
         <w:rPr>
-          <w:ins w:id="213" w:author="Anthony Brown" w:date="2020-02-04T13:05:00Z"/>
-        </w:rPr>
-      </w:pPr>
-      <w:ins w:id="214" w:author="Anthony Brown" w:date="2020-02-03T16:45:00Z">
+          <w:ins w:id="216" w:author="Anthony Brown" w:date="2020-02-04T13:05:00Z"/>
+        </w:rPr>
+      </w:pPr>
+      <w:ins w:id="217" w:author="Anthony Brown" w:date="2020-02-03T16:45:00Z">
         <w:r>
           <w:t>U</w:t>
         </w:r>
       </w:ins>
-      <w:ins w:id="215" w:author="Anthony Brown" w:date="2020-02-03T16:43:00Z">
+      <w:ins w:id="218" w:author="Anthony Brown" w:date="2020-02-03T16:43:00Z">
         <w:r>
           <w:t xml:space="preserve">sers </w:t>
         </w:r>
       </w:ins>
-      <w:ins w:id="216" w:author="Anthony Brown" w:date="2020-02-03T16:45:00Z">
+      <w:ins w:id="219" w:author="Anthony Brown" w:date="2020-02-03T16:45:00Z">
         <w:r>
           <w:t>will be able to sto</w:t>
         </w:r>
       </w:ins>
-      <w:ins w:id="217" w:author="Anthony Brown" w:date="2020-02-03T16:46:00Z">
+      <w:ins w:id="220" w:author="Anthony Brown" w:date="2020-02-03T16:46:00Z">
         <w:r>
           <w:t xml:space="preserve">re </w:t>
         </w:r>
       </w:ins>
-      <w:ins w:id="218" w:author="Anthony Brown" w:date="2020-02-03T16:42:00Z">
+      <w:ins w:id="221" w:author="Anthony Brown" w:date="2020-02-03T16:42:00Z">
         <w:r>
           <w:t xml:space="preserve">custom decks </w:t>
         </w:r>
       </w:ins>
-      <w:ins w:id="219" w:author="Anthony Brown" w:date="2020-02-03T16:43:00Z">
+      <w:ins w:id="222" w:author="Anthony Brown" w:date="2020-02-03T16:43:00Z">
         <w:r>
           <w:t>on the cloud.</w:t>
         </w:r>
       </w:ins>
-      <w:ins w:id="220" w:author="Anthony Brown" w:date="2020-02-03T16:42:00Z">
+      <w:ins w:id="223" w:author="Anthony Brown" w:date="2020-02-03T16:42:00Z">
         <w:r>
           <w:t xml:space="preserve"> </w:t>
         </w:r>
       </w:ins>
-      <w:ins w:id="221" w:author="Anthony Brown" w:date="2020-02-03T16:44:00Z">
+      <w:ins w:id="224" w:author="Anthony Brown" w:date="2020-02-03T16:44:00Z">
         <w:r>
           <w:t>The community of users</w:t>
         </w:r>
       </w:ins>
-      <w:ins w:id="222" w:author="Anthony Brown" w:date="2020-02-03T16:45:00Z">
+      <w:ins w:id="225" w:author="Anthony Brown" w:date="2020-02-03T16:45:00Z">
         <w:r>
           <w:t xml:space="preserve"> may search and download any custom decks</w:t>
         </w:r>
       </w:ins>
-      <w:ins w:id="223" w:author="Anthony Brown" w:date="2020-02-03T16:46:00Z">
+      <w:ins w:id="226" w:author="Anthony Brown" w:date="2020-02-03T16:46:00Z">
         <w:r>
           <w:t xml:space="preserve"> where </w:t>
         </w:r>
       </w:ins>
-      <w:ins w:id="224" w:author="Anthony Brown" w:date="2020-02-03T16:56:00Z">
+      <w:ins w:id="227" w:author="Anthony Brown" w:date="2020-02-03T16:56:00Z">
         <w:r>
           <w:t>the</w:t>
         </w:r>
       </w:ins>
-      <w:ins w:id="225" w:author="Anthony Brown" w:date="2020-02-03T16:46:00Z">
+      <w:ins w:id="228" w:author="Anthony Brown" w:date="2020-02-03T16:46:00Z">
         <w:r>
           <w:t xml:space="preserve"> owner has </w:t>
         </w:r>
       </w:ins>
-      <w:ins w:id="226" w:author="Anthony Brown" w:date="2020-02-03T16:56:00Z">
+      <w:ins w:id="229" w:author="Anthony Brown" w:date="2020-02-03T16:56:00Z">
         <w:r>
           <w:t xml:space="preserve">made them </w:t>
         </w:r>
       </w:ins>
-      <w:ins w:id="227" w:author="Anthony Brown" w:date="2020-02-03T16:46:00Z">
+      <w:ins w:id="230" w:author="Anthony Brown" w:date="2020-02-03T16:46:00Z">
         <w:r>
           <w:t xml:space="preserve">to </w:t>
         </w:r>
       </w:ins>
-      <w:ins w:id="228" w:author="Anthony Brown" w:date="2020-02-03T16:54:00Z">
+      <w:ins w:id="231" w:author="Anthony Brown" w:date="2020-02-03T16:54:00Z">
         <w:r>
           <w:t>publicly</w:t>
         </w:r>
       </w:ins>
-      <w:ins w:id="229" w:author="Anthony Brown" w:date="2020-02-03T16:46:00Z">
+      <w:ins w:id="232" w:author="Anthony Brown" w:date="2020-02-03T16:46:00Z">
         <w:r>
           <w:t xml:space="preserve"> accessible. We </w:t>
         </w:r>
       </w:ins>
-      <w:ins w:id="230" w:author="Anthony Brown" w:date="2020-02-03T16:47:00Z">
+      <w:ins w:id="233" w:author="Anthony Brown" w:date="2020-02-03T16:47:00Z">
         <w:r>
           <w:t xml:space="preserve">envision forceful </w:t>
         </w:r>
       </w:ins>
-      <w:ins w:id="231" w:author="Anthony Brown" w:date="2020-02-03T16:48:00Z">
+      <w:ins w:id="234" w:author="Anthony Brown" w:date="2020-02-03T16:48:00Z">
         <w:r>
           <w:t xml:space="preserve">censorship to ensure </w:t>
         </w:r>
       </w:ins>
-      <w:ins w:id="232" w:author="Anthony Brown" w:date="2020-02-03T16:56:00Z">
+      <w:ins w:id="235" w:author="Anthony Brown" w:date="2020-02-03T16:56:00Z">
         <w:r>
           <w:t xml:space="preserve">the </w:t>
         </w:r>
       </w:ins>
-      <w:ins w:id="233" w:author="Anthony Brown" w:date="2020-02-03T16:48:00Z">
+      <w:ins w:id="236" w:author="Anthony Brown" w:date="2020-02-03T16:48:00Z">
         <w:r>
           <w:t xml:space="preserve">appropriateness </w:t>
         </w:r>
       </w:ins>
-      <w:ins w:id="234" w:author="Anthony Brown" w:date="2020-02-03T16:56:00Z">
+      <w:ins w:id="237" w:author="Anthony Brown" w:date="2020-02-03T16:56:00Z">
         <w:r>
           <w:t xml:space="preserve">of the content is </w:t>
         </w:r>
       </w:ins>
-      <w:ins w:id="235" w:author="Anthony Brown" w:date="2020-02-03T16:48:00Z">
+      <w:ins w:id="238" w:author="Anthony Brown" w:date="2020-02-03T16:48:00Z">
         <w:r>
           <w:t>maintained.</w:t>
         </w:r>
       </w:ins>
-      <w:del w:id="236" w:author="Anthony Brown" w:date="2020-02-03T16:40:00Z">
+      <w:del w:id="239" w:author="Anthony Brown" w:date="2020-02-03T16:40:00Z">
         <w:r>
           <w:delText xml:space="preserve"> and later have </w:delText>
         </w:r>
       </w:del>
-      <w:del w:id="237" w:author="Anthony Brown" w:date="2020-02-03T16:35:00Z">
+      <w:del w:id="240" w:author="Anthony Brown" w:date="2020-02-03T16:35:00Z">
         <w:r>
           <w:delText xml:space="preserve">mini </w:delText>
         </w:r>
       </w:del>
-      <w:del w:id="238" w:author="Anthony Brown" w:date="2020-02-03T16:40:00Z">
+      <w:del w:id="241" w:author="Anthony Brown" w:date="2020-02-03T16:40:00Z">
         <w:r>
           <w:delText>games added onto it if we wanted to continue developing it</w:delText>
         </w:r>
       </w:del>
-      <w:del w:id="239" w:author="Anthony Brown" w:date="2020-02-03T16:44:00Z">
+      <w:del w:id="242" w:author="Anthony Brown" w:date="2020-02-03T16:44:00Z">
         <w:r>
           <w:delText>.</w:delText>
         </w:r>
@@ -1889,10 +1954,10 @@
       <w:pPr>
         <w:pStyle w:val="Heading2"/>
         <w:rPr>
-          <w:ins w:id="240" w:author="Anthony Brown" w:date="2020-02-05T09:33:00Z"/>
-        </w:rPr>
-      </w:pPr>
-      <w:ins w:id="241" w:author="Anthony Brown" w:date="2020-02-05T09:33:00Z">
+          <w:ins w:id="243" w:author="Anthony Brown" w:date="2020-02-05T09:33:00Z"/>
+        </w:rPr>
+      </w:pPr>
+      <w:ins w:id="244" w:author="Anthony Brown" w:date="2020-02-05T09:33:00Z">
         <w:r>
           <w:t>Project management aims</w:t>
         </w:r>
@@ -1902,10 +1967,10 @@
       <w:pPr>
         <w:pStyle w:val="Heading4"/>
         <w:rPr>
-          <w:ins w:id="242" w:author="Anthony Brown" w:date="2020-02-05T09:33:00Z"/>
-        </w:rPr>
-      </w:pPr>
-      <w:ins w:id="243" w:author="Anthony Brown" w:date="2020-02-05T09:33:00Z">
+          <w:ins w:id="245" w:author="Anthony Brown" w:date="2020-02-05T09:33:00Z"/>
+        </w:rPr>
+      </w:pPr>
+      <w:ins w:id="246" w:author="Anthony Brown" w:date="2020-02-05T09:33:00Z">
         <w:r>
           <w:t>1.</w:t>
         </w:r>
@@ -1919,7 +1984,7 @@
           <w:tab/>
         </w:r>
       </w:ins>
-      <w:ins w:id="244" w:author="Anthony Brown" w:date="2020-02-05T09:34:00Z">
+      <w:ins w:id="247" w:author="Anthony Brown" w:date="2020-02-05T09:34:00Z">
         <w:r>
           <w:t>Create a presentation video</w:t>
         </w:r>
@@ -1928,25 +1993,25 @@
     <w:p>
       <w:pPr>
         <w:rPr>
-          <w:ins w:id="245" w:author="Anthony Brown" w:date="2020-02-05T09:37:00Z"/>
-        </w:rPr>
-      </w:pPr>
-      <w:ins w:id="246" w:author="Anthony Brown" w:date="2020-02-05T09:33:00Z">
+          <w:ins w:id="248" w:author="Anthony Brown" w:date="2020-02-05T09:37:00Z"/>
+        </w:rPr>
+      </w:pPr>
+      <w:ins w:id="249" w:author="Anthony Brown" w:date="2020-02-05T09:33:00Z">
         <w:r>
           <w:t xml:space="preserve">The </w:t>
         </w:r>
       </w:ins>
-      <w:ins w:id="247" w:author="Anthony Brown" w:date="2020-02-05T09:34:00Z">
+      <w:ins w:id="250" w:author="Anthony Brown" w:date="2020-02-05T09:34:00Z">
         <w:r>
           <w:t>video will outline what the project is and why it is worthwhile to build.</w:t>
         </w:r>
       </w:ins>
-      <w:ins w:id="248" w:author="Anthony Brown" w:date="2020-02-05T09:33:00Z">
+      <w:ins w:id="251" w:author="Anthony Brown" w:date="2020-02-05T09:33:00Z">
         <w:r>
           <w:t xml:space="preserve"> </w:t>
         </w:r>
       </w:ins>
-      <w:ins w:id="249" w:author="Anthony Brown" w:date="2020-02-05T09:37:00Z">
+      <w:ins w:id="252" w:author="Anthony Brown" w:date="2020-02-05T09:37:00Z">
         <w:r>
           <w:t xml:space="preserve">Our </w:t>
         </w:r>
@@ -1954,12 +2019,12 @@
           <w:t>marketing video</w:t>
         </w:r>
       </w:ins>
-      <w:ins w:id="250" w:author="Anthony Brown" w:date="2020-02-05T09:38:00Z">
+      <w:ins w:id="253" w:author="Anthony Brown" w:date="2020-02-05T09:38:00Z">
         <w:r>
           <w:t xml:space="preserve"> will </w:t>
         </w:r>
       </w:ins>
-      <w:ins w:id="251" w:author="Anthony Brown" w:date="2020-02-05T09:37:00Z">
+      <w:ins w:id="254" w:author="Anthony Brown" w:date="2020-02-05T09:37:00Z">
         <w:r>
           <w:t>showcase our software to people who would be interested in it (I.e. schools, parents, teachers or education companies).</w:t>
         </w:r>
@@ -1968,7 +2033,7 @@
     <w:p>
       <w:pPr>
         <w:rPr>
-          <w:ins w:id="252" w:author="Anthony Brown" w:date="2020-02-05T09:33:00Z"/>
+          <w:ins w:id="255" w:author="Anthony Brown" w:date="2020-02-05T09:33:00Z"/>
         </w:rPr>
       </w:pPr>
     </w:p>
@@ -1976,10 +2041,10 @@
       <w:pPr>
         <w:pStyle w:val="Heading4"/>
         <w:rPr>
-          <w:ins w:id="253" w:author="Anthony Brown" w:date="2020-02-05T09:34:00Z"/>
-        </w:rPr>
-      </w:pPr>
-      <w:ins w:id="254" w:author="Anthony Brown" w:date="2020-02-05T09:34:00Z">
+          <w:ins w:id="256" w:author="Anthony Brown" w:date="2020-02-05T09:34:00Z"/>
+        </w:rPr>
+      </w:pPr>
+      <w:ins w:id="257" w:author="Anthony Brown" w:date="2020-02-05T09:34:00Z">
         <w:r>
           <w:t>1.</w:t>
         </w:r>
@@ -1996,7 +2061,7 @@
           <w:t xml:space="preserve">Create </w:t>
         </w:r>
       </w:ins>
-      <w:ins w:id="255" w:author="Anthony Brown" w:date="2020-02-05T09:35:00Z">
+      <w:ins w:id="258" w:author="Anthony Brown" w:date="2020-02-05T09:35:00Z">
         <w:r>
           <w:t>a web site for the project</w:t>
         </w:r>
@@ -2005,23 +2070,20 @@
     <w:p>
       <w:pPr>
         <w:rPr>
-          <w:ins w:id="256" w:author="Anthony Brown" w:date="2020-02-05T09:38:00Z"/>
-        </w:rPr>
-        <w:pPrChange w:id="257" w:author="Anthony Brown" w:date="2020-02-05T09:38:00Z">
-          <w:pPr/>
-        </w:pPrChange>
-      </w:pPr>
-      <w:ins w:id="258" w:author="Anthony Brown" w:date="2020-02-05T09:34:00Z">
+          <w:ins w:id="259" w:author="Anthony Brown" w:date="2020-02-05T09:38:00Z"/>
+        </w:rPr>
+      </w:pPr>
+      <w:ins w:id="260" w:author="Anthony Brown" w:date="2020-02-05T09:34:00Z">
         <w:r>
           <w:t xml:space="preserve">The </w:t>
         </w:r>
       </w:ins>
-      <w:ins w:id="259" w:author="Anthony Brown" w:date="2020-02-05T09:35:00Z">
+      <w:ins w:id="261" w:author="Anthony Brown" w:date="2020-02-05T09:35:00Z">
         <w:r>
           <w:t>web site will act as an access point for the project and expand as the project matures</w:t>
         </w:r>
       </w:ins>
-      <w:ins w:id="260" w:author="Anthony Brown" w:date="2020-02-05T09:34:00Z">
+      <w:ins w:id="262" w:author="Anthony Brown" w:date="2020-02-05T09:34:00Z">
         <w:r>
           <w:t>.</w:t>
         </w:r>
@@ -2029,42 +2091,42 @@
           <w:t xml:space="preserve"> </w:t>
         </w:r>
       </w:ins>
-      <w:ins w:id="261" w:author="Anthony Brown" w:date="2020-02-05T09:39:00Z">
+      <w:ins w:id="263" w:author="Anthony Brown" w:date="2020-02-05T09:39:00Z">
         <w:r>
           <w:t xml:space="preserve">The </w:t>
         </w:r>
       </w:ins>
-      <w:ins w:id="262" w:author="Anthony Brown" w:date="2020-02-05T09:38:00Z">
+      <w:ins w:id="264" w:author="Anthony Brown" w:date="2020-02-05T09:38:00Z">
         <w:r>
           <w:t>site will be a</w:t>
         </w:r>
       </w:ins>
-      <w:ins w:id="263" w:author="Anthony Brown" w:date="2020-02-05T09:39:00Z">
+      <w:ins w:id="265" w:author="Anthony Brown" w:date="2020-02-05T09:39:00Z">
         <w:r>
           <w:t>n</w:t>
         </w:r>
       </w:ins>
-      <w:ins w:id="264" w:author="Anthony Brown" w:date="2020-02-05T09:38:00Z">
+      <w:ins w:id="266" w:author="Anthony Brown" w:date="2020-02-05T09:38:00Z">
         <w:r>
           <w:t xml:space="preserve"> access</w:t>
         </w:r>
       </w:ins>
-      <w:ins w:id="265" w:author="Anthony Brown" w:date="2020-02-05T09:39:00Z">
+      <w:ins w:id="267" w:author="Anthony Brown" w:date="2020-02-05T09:39:00Z">
         <w:r>
           <w:t xml:space="preserve"> point </w:t>
         </w:r>
       </w:ins>
-      <w:ins w:id="266" w:author="Anthony Brown" w:date="2020-02-05T09:38:00Z">
+      <w:ins w:id="268" w:author="Anthony Brown" w:date="2020-02-05T09:38:00Z">
         <w:r>
           <w:t>where people can download the software and extra flashcard sets</w:t>
         </w:r>
       </w:ins>
-      <w:ins w:id="267" w:author="Anthony Brown" w:date="2020-02-05T09:39:00Z">
+      <w:ins w:id="269" w:author="Anthony Brown" w:date="2020-02-05T09:39:00Z">
         <w:r>
           <w:t xml:space="preserve">. People may also </w:t>
         </w:r>
       </w:ins>
-      <w:ins w:id="268" w:author="Anthony Brown" w:date="2020-02-05T09:38:00Z">
+      <w:ins w:id="270" w:author="Anthony Brown" w:date="2020-02-05T09:38:00Z">
         <w:r>
           <w:t>view documentation or marketing material related to the product.</w:t>
         </w:r>
@@ -2073,22 +2135,11 @@
     <w:p>
       <w:pPr>
         <w:rPr>
-          <w:ins w:id="269" w:author="Anthony Brown" w:date="2020-02-05T09:34:00Z"/>
-        </w:rPr>
-      </w:pPr>
-    </w:p>
-    <w:p>
-      <w:pPr>
-        <w:rPr>
-          <w:rPrChange w:id="270" w:author="Anthony Brown" w:date="2020-02-05T09:33:00Z">
-            <w:rPr/>
-          </w:rPrChange>
-        </w:rPr>
-        <w:pPrChange w:id="271" w:author="Anthony Brown" w:date="2020-02-05T09:33:00Z">
-          <w:pPr/>
-        </w:pPrChange>
-      </w:pPr>
-    </w:p>
+          <w:ins w:id="271" w:author="Anthony Brown" w:date="2020-02-05T09:34:00Z"/>
+        </w:rPr>
+      </w:pPr>
+    </w:p>
+    <w:p/>
     <w:p>
       <w:pPr>
         <w:pStyle w:val="Heading2"/>
@@ -3520,10 +3571,7 @@
       </w:ins>
       <w:ins w:id="497" w:author="Anthony Brown" w:date="2020-02-05T09:47:00Z">
         <w:r>
-          <w:t xml:space="preserve">.1.1 </w:t>
-        </w:r>
-        <w:r>
-          <w:t>review</w:t>
+          <w:t>.1.1 review</w:t>
         </w:r>
       </w:ins>
       <w:ins w:id="498" w:author="Anthony Brown" w:date="2020-02-05T09:48:00Z">
@@ -3841,10 +3889,7 @@
       </w:ins>
       <w:ins w:id="542" w:author="Anthony Brown" w:date="2020-02-05T09:54:00Z">
         <w:r>
-          <w:t xml:space="preserve"> </w:t>
-        </w:r>
-        <w:r>
-          <w:t xml:space="preserve">implement the </w:t>
+          <w:t xml:space="preserve"> implement the </w:t>
         </w:r>
       </w:ins>
       <w:ins w:id="543" w:author="Anthony Brown" w:date="2020-02-05T09:55:00Z">
@@ -3873,10 +3918,7 @@
       </w:ins>
       <w:ins w:id="547" w:author="Anthony Brown" w:date="2020-02-05T09:55:00Z">
         <w:r>
-          <w:t xml:space="preserve"> </w:t>
-        </w:r>
-        <w:r>
-          <w:t>test the implementation</w:t>
+          <w:t xml:space="preserve"> test the implementation</w:t>
         </w:r>
       </w:ins>
     </w:p>
@@ -4194,13 +4236,7 @@
       </w:ins>
       <w:ins w:id="595" w:author="Anthony Brown" w:date="2020-02-05T09:43:00Z">
         <w:r>
-          <w:t>.1.3</w:t>
-        </w:r>
-        <w:r>
-          <w:t xml:space="preserve"> </w:t>
-        </w:r>
-        <w:r>
-          <w:t>shot the video</w:t>
+          <w:t>.1.3 shot the video</w:t>
         </w:r>
       </w:ins>
     </w:p>
@@ -4224,10 +4260,7 @@
       </w:ins>
       <w:ins w:id="599" w:author="Anthony Brown" w:date="2020-02-05T09:43:00Z">
         <w:r>
-          <w:t>.1.4</w:t>
-        </w:r>
-        <w:r>
-          <w:t xml:space="preserve"> </w:t>
+          <w:t xml:space="preserve">.1.4 </w:t>
         </w:r>
       </w:ins>
       <w:ins w:id="600" w:author="Anthony Brown" w:date="2020-02-05T09:44:00Z">
@@ -4871,9 +4904,17 @@
         <w:rPr>
           <w:rFonts w:ascii="Calibri" w:eastAsia="Calibri" w:hAnsi="Calibri" w:cs="Calibri"/>
         </w:rPr>
-        <w:t xml:space="preserve">Clicking either of the game buttons will proceed to load up the selected </w:t>
-      </w:r>
-      <w:del w:id="649" w:author="Anthony Brown" w:date="2020-02-05T10:46:00Z">
+        <w:t>Clicking either of the game buttons will proceed</w:t>
+      </w:r>
+      <w:bookmarkStart w:id="649" w:name="_GoBack"/>
+      <w:bookmarkEnd w:id="649"/>
+      <w:r>
+        <w:rPr>
+          <w:rFonts w:ascii="Calibri" w:eastAsia="Calibri" w:hAnsi="Calibri" w:cs="Calibri"/>
+        </w:rPr>
+        <w:t xml:space="preserve"> to load up the selected </w:t>
+      </w:r>
+      <w:del w:id="650" w:author="Anthony Brown" w:date="2020-02-05T10:46:00Z">
         <w:r>
           <w:rPr>
             <w:rFonts w:ascii="Calibri" w:eastAsia="Calibri" w:hAnsi="Calibri" w:cs="Calibri"/>
@@ -4882,7 +4923,7 @@
         </w:r>
       </w:del>
       <w:proofErr w:type="gramStart"/>
-      <w:ins w:id="650" w:author="Anthony Brown" w:date="2020-02-05T10:46:00Z">
+      <w:ins w:id="651" w:author="Anthony Brown" w:date="2020-02-05T10:46:00Z">
         <w:r>
           <w:rPr>
             <w:rFonts w:ascii="Calibri" w:eastAsia="Calibri" w:hAnsi="Calibri" w:cs="Calibri"/>
@@ -4909,7 +4950,7 @@
         </w:rPr>
         <w:t>, whereas the exit button will</w:t>
       </w:r>
-      <w:del w:id="651" w:author="Anthony Brown" w:date="2020-02-05T10:46:00Z">
+      <w:del w:id="652" w:author="Anthony Brown" w:date="2020-02-05T10:46:00Z">
         <w:r>
           <w:rPr>
             <w:rFonts w:ascii="Calibri" w:eastAsia="Calibri" w:hAnsi="Calibri" w:cs="Calibri"/>
@@ -4931,7 +4972,7 @@
       <w:r>
         <w:t xml:space="preserve">The plan for the </w:t>
       </w:r>
-      <w:del w:id="652" w:author="Anthony Brown" w:date="2020-02-05T10:47:00Z">
+      <w:del w:id="653" w:author="Anthony Brown" w:date="2020-02-05T10:47:00Z">
         <w:r>
           <w:delText>‘</w:delText>
         </w:r>
@@ -4939,19 +4980,19 @@
       <w:r>
         <w:t>Flashcards</w:t>
       </w:r>
-      <w:del w:id="653" w:author="Anthony Brown" w:date="2020-02-05T10:47:00Z">
+      <w:del w:id="654" w:author="Anthony Brown" w:date="2020-02-05T10:47:00Z">
         <w:r>
           <w:delText>’</w:delText>
         </w:r>
       </w:del>
     </w:p>
     <w:p>
-      <w:ins w:id="654" w:author="Anthony Brown" w:date="2020-02-05T10:47:00Z">
+      <w:ins w:id="655" w:author="Anthony Brown" w:date="2020-02-05T10:47:00Z">
         <w:r>
           <w:t>The team will make a</w:t>
         </w:r>
       </w:ins>
-      <w:del w:id="655" w:author="Anthony Brown" w:date="2020-02-05T10:47:00Z">
+      <w:del w:id="656" w:author="Anthony Brown" w:date="2020-02-05T10:47:00Z">
         <w:r>
           <w:delText>A</w:delText>
         </w:r>
@@ -4959,7 +5000,7 @@
       <w:r>
         <w:t xml:space="preserve"> basic set of twenty flashcards </w:t>
       </w:r>
-      <w:del w:id="656" w:author="Anthony Brown" w:date="2020-02-05T10:47:00Z">
+      <w:del w:id="657" w:author="Anthony Brown" w:date="2020-02-05T10:47:00Z">
         <w:r>
           <w:delText xml:space="preserve">will be created </w:delText>
         </w:r>
@@ -5033,7 +5074,7 @@
       <w:r>
         <w:t>All flashcard image files</w:t>
       </w:r>
-      <w:del w:id="657" w:author="Anthony Brown" w:date="2020-02-05T10:47:00Z">
+      <w:del w:id="658" w:author="Anthony Brown" w:date="2020-02-05T10:47:00Z">
         <w:r>
           <w:delText>,</w:delText>
         </w:r>
@@ -5054,7 +5095,7 @@
         </w:rPr>
         <w:t xml:space="preserve">The application will then dynamically load the image and audio files to create the flashcards in the applications flashcard selection page. The user will then have to select six flashcards. As the user clicks flashcards, they will turn green. Once the user has chosen six flashcards, they will continue to the </w:t>
       </w:r>
-      <w:del w:id="658" w:author="Anthony Brown" w:date="2020-02-05T10:48:00Z">
+      <w:del w:id="659" w:author="Anthony Brown" w:date="2020-02-05T10:48:00Z">
         <w:r>
           <w:rPr>
             <w:rFonts w:ascii="Calibri" w:eastAsia="Calibri" w:hAnsi="Calibri" w:cs="Calibri"/>
@@ -5063,7 +5104,7 @@
         </w:r>
       </w:del>
       <w:proofErr w:type="gramStart"/>
-      <w:ins w:id="659" w:author="Anthony Brown" w:date="2020-02-05T10:48:00Z">
+      <w:ins w:id="660" w:author="Anthony Brown" w:date="2020-02-05T10:48:00Z">
         <w:r>
           <w:rPr>
             <w:rFonts w:ascii="Calibri" w:eastAsia="Calibri" w:hAnsi="Calibri" w:cs="Calibri"/>
@@ -5098,13 +5139,13 @@
       <w:r>
         <w:t xml:space="preserve">The plan for the </w:t>
       </w:r>
-      <w:del w:id="660" w:author="Anthony Brown" w:date="2020-02-05T10:48:00Z">
+      <w:del w:id="661" w:author="Anthony Brown" w:date="2020-02-05T10:48:00Z">
         <w:r>
           <w:delText xml:space="preserve">mini </w:delText>
         </w:r>
       </w:del>
       <w:proofErr w:type="gramStart"/>
-      <w:ins w:id="661" w:author="Anthony Brown" w:date="2020-02-05T10:48:00Z">
+      <w:ins w:id="662" w:author="Anthony Brown" w:date="2020-02-05T10:48:00Z">
         <w:r>
           <w:t>mini</w:t>
         </w:r>
@@ -5119,7 +5160,7 @@
       <w:r>
         <w:t xml:space="preserve"> ‘Click the correct card</w:t>
       </w:r>
-      <w:ins w:id="662" w:author="Anthony Brown" w:date="2020-02-05T10:48:00Z">
+      <w:ins w:id="663" w:author="Anthony Brown" w:date="2020-02-05T10:48:00Z">
         <w:r>
           <w:t>.</w:t>
         </w:r>
@@ -5140,7 +5181,7 @@
         </w:rPr>
         <w:t>A row of six flashcards will be displayed face up. The application pronounces one of the cards</w:t>
       </w:r>
-      <w:ins w:id="663" w:author="Anthony Brown" w:date="2020-02-05T10:49:00Z">
+      <w:ins w:id="664" w:author="Anthony Brown" w:date="2020-02-05T10:49:00Z">
         <w:r>
           <w:rPr>
             <w:rFonts w:ascii="Calibri" w:eastAsia="Calibri" w:hAnsi="Calibri" w:cs="Calibri"/>
@@ -5148,7 +5189,7 @@
           <w:t xml:space="preserve">. </w:t>
         </w:r>
       </w:ins>
-      <w:del w:id="664" w:author="Anthony Brown" w:date="2020-02-05T10:49:00Z">
+      <w:del w:id="665" w:author="Anthony Brown" w:date="2020-02-05T10:49:00Z">
         <w:r>
           <w:rPr>
             <w:rFonts w:ascii="Calibri" w:eastAsia="Calibri" w:hAnsi="Calibri" w:cs="Calibri"/>
@@ -5156,7 +5197,7 @@
           <w:delText xml:space="preserve"> and </w:delText>
         </w:r>
       </w:del>
-      <w:ins w:id="665" w:author="Anthony Brown" w:date="2020-02-05T10:49:00Z">
+      <w:ins w:id="666" w:author="Anthony Brown" w:date="2020-02-05T10:49:00Z">
         <w:r>
           <w:rPr>
             <w:rFonts w:ascii="Calibri" w:eastAsia="Calibri" w:hAnsi="Calibri" w:cs="Calibri"/>
@@ -5164,7 +5205,7 @@
           <w:t>T</w:t>
         </w:r>
       </w:ins>
-      <w:del w:id="666" w:author="Anthony Brown" w:date="2020-02-05T10:49:00Z">
+      <w:del w:id="667" w:author="Anthony Brown" w:date="2020-02-05T10:49:00Z">
         <w:r>
           <w:rPr>
             <w:rFonts w:ascii="Calibri" w:eastAsia="Calibri" w:hAnsi="Calibri" w:cs="Calibri"/>
@@ -5235,13 +5276,13 @@
       <w:r>
         <w:t xml:space="preserve">The plan for the </w:t>
       </w:r>
-      <w:del w:id="667" w:author="Anthony Brown" w:date="2020-02-05T10:49:00Z">
+      <w:del w:id="668" w:author="Anthony Brown" w:date="2020-02-05T10:49:00Z">
         <w:r>
           <w:delText xml:space="preserve">mini </w:delText>
         </w:r>
       </w:del>
       <w:proofErr w:type="gramStart"/>
-      <w:ins w:id="668" w:author="Anthony Brown" w:date="2020-02-05T10:49:00Z">
+      <w:ins w:id="669" w:author="Anthony Brown" w:date="2020-02-05T10:49:00Z">
         <w:r>
           <w:t>mini</w:t>
         </w:r>
@@ -5269,7 +5310,7 @@
         </w:rPr>
         <w:t xml:space="preserve">A grid of flashcards is displayed, which is each of the six flashcards loaded twice, then distributed randomly on the screen. The flashcards are face down. The user will then click flashcards in pairs, looking for matches. As the card turns over, the audio plays.  The user gets a point every time they correctly reveal a matching pair. </w:t>
       </w:r>
-      <w:ins w:id="669" w:author="Anthony Brown" w:date="2020-02-05T10:50:00Z">
+      <w:ins w:id="670" w:author="Anthony Brown" w:date="2020-02-05T10:50:00Z">
         <w:r>
           <w:rPr>
             <w:rFonts w:ascii="Calibri" w:eastAsia="Calibri" w:hAnsi="Calibri" w:cs="Calibri"/>
@@ -5277,7 +5318,7 @@
           <w:t xml:space="preserve">The game has a timer that gives </w:t>
         </w:r>
       </w:ins>
-      <w:del w:id="670" w:author="Anthony Brown" w:date="2020-02-05T10:50:00Z">
+      <w:del w:id="671" w:author="Anthony Brown" w:date="2020-02-05T10:50:00Z">
         <w:r>
           <w:rPr>
             <w:rFonts w:ascii="Calibri" w:eastAsia="Calibri" w:hAnsi="Calibri" w:cs="Calibri"/>
@@ -5291,7 +5332,7 @@
         </w:rPr>
         <w:t xml:space="preserve">the user a time to beat </w:t>
       </w:r>
-      <w:ins w:id="671" w:author="Anthony Brown" w:date="2020-02-05T10:50:00Z">
+      <w:ins w:id="672" w:author="Anthony Brown" w:date="2020-02-05T10:50:00Z">
         <w:r>
           <w:rPr>
             <w:rFonts w:ascii="Calibri" w:eastAsia="Calibri" w:hAnsi="Calibri" w:cs="Calibri"/>
@@ -5305,7 +5346,7 @@
         </w:rPr>
         <w:t xml:space="preserve">the round. The round ends when the user has matched all the pairs, or the timer runs out. A final score is given based on the time remaining as well as how many pairs </w:t>
       </w:r>
-      <w:ins w:id="672" w:author="Anthony Brown" w:date="2020-02-05T10:51:00Z">
+      <w:ins w:id="673" w:author="Anthony Brown" w:date="2020-02-05T10:51:00Z">
         <w:r>
           <w:rPr>
             <w:rFonts w:ascii="Calibri" w:eastAsia="Calibri" w:hAnsi="Calibri" w:cs="Calibri"/>
@@ -5313,7 +5354,7 @@
           <w:t xml:space="preserve">the user </w:t>
         </w:r>
       </w:ins>
-      <w:del w:id="673" w:author="Anthony Brown" w:date="2020-02-05T10:51:00Z">
+      <w:del w:id="674" w:author="Anthony Brown" w:date="2020-02-05T10:51:00Z">
         <w:r>
           <w:rPr>
             <w:rFonts w:ascii="Calibri" w:eastAsia="Calibri" w:hAnsi="Calibri" w:cs="Calibri"/>
@@ -5387,12 +5428,12 @@
       <w:r>
         <w:t>We will create a basic video advertisement for our flashcard system.</w:t>
       </w:r>
-      <w:ins w:id="674" w:author="Anthony Brown" w:date="2020-02-05T10:52:00Z">
+      <w:ins w:id="675" w:author="Anthony Brown" w:date="2020-02-05T10:52:00Z">
         <w:r>
           <w:t xml:space="preserve"> The video </w:t>
         </w:r>
       </w:ins>
-      <w:del w:id="675" w:author="Anthony Brown" w:date="2020-02-05T10:52:00Z">
+      <w:del w:id="676" w:author="Anthony Brown" w:date="2020-02-05T10:52:00Z">
         <w:r>
           <w:delText xml:space="preserve"> This </w:delText>
         </w:r>
@@ -5413,12 +5454,12 @@
       <w:r>
         <w:t xml:space="preserve">We will create a </w:t>
       </w:r>
-      <w:ins w:id="676" w:author="Anthony Brown" w:date="2020-02-05T10:52:00Z">
+      <w:ins w:id="677" w:author="Anthony Brown" w:date="2020-02-05T10:52:00Z">
         <w:r>
           <w:t xml:space="preserve">simple </w:t>
         </w:r>
       </w:ins>
-      <w:del w:id="677" w:author="Anthony Brown" w:date="2020-02-05T10:52:00Z">
+      <w:del w:id="678" w:author="Anthony Brown" w:date="2020-02-05T10:52:00Z">
         <w:r>
           <w:delText xml:space="preserve">basic </w:delText>
         </w:r>
@@ -5426,7 +5467,7 @@
       <w:r>
         <w:t>website to show the product</w:t>
       </w:r>
-      <w:ins w:id="678" w:author="Anthony Brown" w:date="2020-02-05T10:52:00Z">
+      <w:ins w:id="679" w:author="Anthony Brown" w:date="2020-02-05T10:52:00Z">
         <w:r>
           <w:t>'</w:t>
         </w:r>
@@ -5518,12 +5559,12 @@
       </w:r>
     </w:p>
     <w:p>
-      <w:ins w:id="679" w:author="Anthony Brown" w:date="2020-02-05T10:52:00Z">
+      <w:ins w:id="680" w:author="Anthony Brown" w:date="2020-02-05T10:52:00Z">
         <w:r>
           <w:t xml:space="preserve">This </w:t>
         </w:r>
       </w:ins>
-      <w:ins w:id="680" w:author="Anthony Brown" w:date="2020-02-05T10:53:00Z">
+      <w:ins w:id="681" w:author="Anthony Brown" w:date="2020-02-05T10:53:00Z">
         <w:r>
           <w:t xml:space="preserve">project requires </w:t>
         </w:r>
@@ -5531,12 +5572,12 @@
       <w:r>
         <w:t>Six roles</w:t>
       </w:r>
-      <w:ins w:id="681" w:author="Anthony Brown" w:date="2020-02-05T10:53:00Z">
+      <w:ins w:id="682" w:author="Anthony Brown" w:date="2020-02-05T10:53:00Z">
         <w:r>
           <w:t xml:space="preserve">,  </w:t>
         </w:r>
       </w:ins>
-      <w:del w:id="682" w:author="Anthony Brown" w:date="2020-02-05T10:53:00Z">
+      <w:del w:id="683" w:author="Anthony Brown" w:date="2020-02-05T10:53:00Z">
         <w:r>
           <w:delText xml:space="preserve"> are required for this group, with them </w:delText>
         </w:r>
@@ -5544,7 +5585,7 @@
       <w:r>
         <w:t>being</w:t>
       </w:r>
-      <w:ins w:id="683" w:author="Anthony Brown" w:date="2020-02-05T10:53:00Z">
+      <w:ins w:id="684" w:author="Anthony Brown" w:date="2020-02-05T10:53:00Z">
         <w:r>
           <w:t>:</w:t>
         </w:r>
@@ -5552,7 +5593,7 @@
       <w:r>
         <w:t xml:space="preserve"> a project manager, a programmer, an artist, a tester/QA, marketer/documentation and a website developer. We have decided to assign static roles to the group </w:t>
       </w:r>
-      <w:del w:id="684" w:author="Anthony Brown" w:date="2020-02-05T10:53:00Z">
+      <w:del w:id="685" w:author="Anthony Brown" w:date="2020-02-05T10:53:00Z">
         <w:r>
           <w:delText xml:space="preserve">in order </w:delText>
         </w:r>
@@ -5560,12 +5601,12 @@
       <w:r>
         <w:t>to maximise our work potential as well as keep good organisation</w:t>
       </w:r>
-      <w:ins w:id="685" w:author="Anthony Brown" w:date="2020-02-05T10:53:00Z">
+      <w:ins w:id="686" w:author="Anthony Brown" w:date="2020-02-05T10:53:00Z">
         <w:r>
           <w:t>.</w:t>
         </w:r>
       </w:ins>
-      <w:del w:id="686" w:author="Anthony Brown" w:date="2020-02-05T10:53:00Z">
+      <w:del w:id="687" w:author="Anthony Brown" w:date="2020-02-05T10:53:00Z">
         <w:r>
           <w:delText xml:space="preserve"> and allow the groups skills to be utilised in the best possible way.</w:delText>
         </w:r>
@@ -5614,7 +5655,7 @@
       <w:r>
         <w:t>Artist/Asse</w:t>
       </w:r>
-      <w:del w:id="687" w:author="Anthony Brown" w:date="2020-02-05T11:49:00Z">
+      <w:del w:id="688" w:author="Anthony Brown" w:date="2020-02-05T11:49:00Z">
         <w:r>
           <w:delText>s</w:delText>
         </w:r>
@@ -5647,7 +5688,7 @@
       <w:r>
         <w:t>The tester will be responsible for using the flashcard system as a user would and reporting on any errors and problems that they have faced during this period to either the programmers or recommend changes to the application</w:t>
       </w:r>
-      <w:ins w:id="688" w:author="Anthony Brown" w:date="2020-02-05T11:50:00Z">
+      <w:ins w:id="689" w:author="Anthony Brown" w:date="2020-02-05T11:50:00Z">
         <w:r>
           <w:t>'</w:t>
         </w:r>
@@ -5655,17 +5696,14 @@
       <w:r>
         <w:t xml:space="preserve">s design to make it more </w:t>
       </w:r>
-      <w:del w:id="689" w:author="Anthony Brown" w:date="2020-02-05T11:50:00Z">
+      <w:del w:id="690" w:author="Anthony Brown" w:date="2020-02-05T11:50:00Z">
         <w:r>
           <w:delText xml:space="preserve">user </w:delText>
         </w:r>
       </w:del>
-      <w:ins w:id="690" w:author="Anthony Brown" w:date="2020-02-05T11:50:00Z">
-        <w:r>
-          <w:t>user</w:t>
-        </w:r>
-        <w:r>
-          <w:t>-</w:t>
+      <w:ins w:id="691" w:author="Anthony Brown" w:date="2020-02-05T11:50:00Z">
+        <w:r>
+          <w:t>user-</w:t>
         </w:r>
       </w:ins>
       <w:r>
@@ -5717,7 +5755,7 @@
       <w:r>
         <w:t>The general scope of this project does seem to be possible to do in the allotted time, as the project itself is reasonable for six people to create. We have</w:t>
       </w:r>
-      <w:ins w:id="691" w:author="Anthony Brown" w:date="2020-02-05T10:54:00Z">
+      <w:ins w:id="692" w:author="Anthony Brown" w:date="2020-02-05T10:54:00Z">
         <w:r>
           <w:t>,</w:t>
         </w:r>
@@ -5725,7 +5763,7 @@
       <w:r>
         <w:t xml:space="preserve"> however</w:t>
       </w:r>
-      <w:ins w:id="692" w:author="Anthony Brown" w:date="2020-02-05T10:54:00Z">
+      <w:ins w:id="693" w:author="Anthony Brown" w:date="2020-02-05T10:54:00Z">
         <w:r>
           <w:t>,</w:t>
         </w:r>
@@ -5738,12 +5776,12 @@
       <w:r>
         <w:t xml:space="preserve">One of these limits has been the </w:t>
       </w:r>
-      <w:del w:id="693" w:author="Anthony Brown" w:date="2020-02-05T10:54:00Z">
+      <w:del w:id="694" w:author="Anthony Brown" w:date="2020-02-05T10:54:00Z">
         <w:r>
           <w:delText xml:space="preserve">amount </w:delText>
         </w:r>
       </w:del>
-      <w:ins w:id="694" w:author="Anthony Brown" w:date="2020-02-05T10:54:00Z">
+      <w:ins w:id="695" w:author="Anthony Brown" w:date="2020-02-05T10:54:00Z">
         <w:r>
           <w:t>number</w:t>
         </w:r>
@@ -5754,13 +5792,13 @@
       <w:r>
         <w:t xml:space="preserve">of </w:t>
       </w:r>
-      <w:del w:id="695" w:author="Anthony Brown" w:date="2020-02-05T10:54:00Z">
+      <w:del w:id="696" w:author="Anthony Brown" w:date="2020-02-05T10:54:00Z">
         <w:r>
           <w:delText xml:space="preserve">mini </w:delText>
         </w:r>
       </w:del>
       <w:proofErr w:type="gramStart"/>
-      <w:ins w:id="696" w:author="Anthony Brown" w:date="2020-02-05T10:54:00Z">
+      <w:ins w:id="697" w:author="Anthony Brown" w:date="2020-02-05T10:54:00Z">
         <w:r>
           <w:t>mini</w:t>
         </w:r>
@@ -5775,7 +5813,7 @@
       <w:r>
         <w:t xml:space="preserve"> we will produce, as it stands now, we only plan to add two. Ideally</w:t>
       </w:r>
-      <w:ins w:id="697" w:author="Anthony Brown" w:date="2020-02-05T10:55:00Z">
+      <w:ins w:id="698" w:author="Anthony Brown" w:date="2020-02-05T10:55:00Z">
         <w:r>
           <w:t>,</w:t>
         </w:r>
@@ -5783,13 +5821,13 @@
       <w:r>
         <w:t xml:space="preserve"> if time and scope constraints weren’t an issue, we would want to add many more </w:t>
       </w:r>
-      <w:del w:id="698" w:author="Anthony Brown" w:date="2020-02-05T10:55:00Z">
+      <w:del w:id="699" w:author="Anthony Brown" w:date="2020-02-05T10:55:00Z">
         <w:r>
           <w:delText xml:space="preserve">mini </w:delText>
         </w:r>
       </w:del>
       <w:proofErr w:type="gramStart"/>
-      <w:ins w:id="699" w:author="Anthony Brown" w:date="2020-02-05T10:55:00Z">
+      <w:ins w:id="700" w:author="Anthony Brown" w:date="2020-02-05T10:55:00Z">
         <w:r>
           <w:t>mini</w:t>
         </w:r>
@@ -5809,12 +5847,12 @@
       <w:r>
         <w:t>Another limit on our project is the number of flashcards we will create and supply with the application. A set of twenty is a rather modest number</w:t>
       </w:r>
-      <w:ins w:id="700" w:author="Anthony Brown" w:date="2020-02-05T10:55:00Z">
+      <w:ins w:id="701" w:author="Anthony Brown" w:date="2020-02-05T10:55:00Z">
         <w:r>
           <w:t>. Ideally, we would have many more</w:t>
         </w:r>
       </w:ins>
-      <w:del w:id="701" w:author="Anthony Brown" w:date="2020-02-05T10:55:00Z">
+      <w:del w:id="702" w:author="Anthony Brown" w:date="2020-02-05T10:55:00Z">
         <w:r>
           <w:delText>, however creating more than twenty would be ideal</w:delText>
         </w:r>
@@ -5822,17 +5860,17 @@
       <w:r>
         <w:t xml:space="preserve">. An ESL flashcard application such as this should have at least 200 or so cards in a stock version. </w:t>
       </w:r>
-      <w:ins w:id="702" w:author="Anthony Brown" w:date="2020-02-05T10:56:00Z">
+      <w:ins w:id="703" w:author="Anthony Brown" w:date="2020-02-05T10:56:00Z">
         <w:r>
           <w:t xml:space="preserve">We plan an enhancement where </w:t>
         </w:r>
       </w:ins>
-      <w:del w:id="703" w:author="Anthony Brown" w:date="2020-02-05T10:56:00Z">
+      <w:del w:id="704" w:author="Anthony Brown" w:date="2020-02-05T10:56:00Z">
         <w:r>
           <w:delText xml:space="preserve">A way to get around this limitation in scope is to allow </w:delText>
         </w:r>
       </w:del>
-      <w:ins w:id="704" w:author="Anthony Brown" w:date="2020-02-05T10:56:00Z">
+      <w:ins w:id="705" w:author="Anthony Brown" w:date="2020-02-05T10:56:00Z">
         <w:r>
           <w:t xml:space="preserve">the </w:t>
         </w:r>
@@ -5840,12 +5878,12 @@
       <w:r>
         <w:t xml:space="preserve">users </w:t>
       </w:r>
-      <w:ins w:id="705" w:author="Anthony Brown" w:date="2020-02-05T10:56:00Z">
+      <w:ins w:id="706" w:author="Anthony Brown" w:date="2020-02-05T10:56:00Z">
         <w:r>
           <w:t xml:space="preserve">may </w:t>
         </w:r>
       </w:ins>
-      <w:del w:id="706" w:author="Anthony Brown" w:date="2020-02-05T10:56:00Z">
+      <w:del w:id="707" w:author="Anthony Brown" w:date="2020-02-05T10:56:00Z">
         <w:r>
           <w:delText xml:space="preserve">to </w:delText>
         </w:r>
@@ -5853,7 +5891,7 @@
       <w:r>
         <w:t xml:space="preserve">create </w:t>
       </w:r>
-      <w:del w:id="707" w:author="Anthony Brown" w:date="2020-02-05T10:56:00Z">
+      <w:del w:id="708" w:author="Anthony Brown" w:date="2020-02-05T10:56:00Z">
         <w:r>
           <w:delText xml:space="preserve">and add </w:delText>
         </w:r>
@@ -5861,7 +5899,7 @@
       <w:r>
         <w:t>their own flashcards</w:t>
       </w:r>
-      <w:del w:id="708" w:author="Anthony Brown" w:date="2020-02-05T10:56:00Z">
+      <w:del w:id="709" w:author="Anthony Brown" w:date="2020-02-05T10:56:00Z">
         <w:r>
           <w:delText xml:space="preserve"> if required</w:delText>
         </w:r>
@@ -5869,12 +5907,12 @@
       <w:r>
         <w:t xml:space="preserve">, but </w:t>
       </w:r>
-      <w:del w:id="709" w:author="Anthony Brown" w:date="2020-02-05T10:57:00Z">
+      <w:del w:id="710" w:author="Anthony Brown" w:date="2020-02-05T10:57:00Z">
         <w:r>
           <w:delText xml:space="preserve">ideally </w:delText>
         </w:r>
       </w:del>
-      <w:ins w:id="710" w:author="Anthony Brown" w:date="2020-02-05T10:57:00Z">
+      <w:ins w:id="711" w:author="Anthony Brown" w:date="2020-02-05T10:57:00Z">
         <w:r>
           <w:t xml:space="preserve">we would prefer </w:t>
         </w:r>
@@ -5882,12 +5920,12 @@
       <w:r>
         <w:t xml:space="preserve">more </w:t>
       </w:r>
-      <w:del w:id="711" w:author="Anthony Brown" w:date="2020-02-05T10:57:00Z">
+      <w:del w:id="712" w:author="Anthony Brown" w:date="2020-02-05T10:57:00Z">
         <w:r>
           <w:delText xml:space="preserve">should be </w:delText>
         </w:r>
       </w:del>
-      <w:ins w:id="712" w:author="Anthony Brown" w:date="2020-02-05T10:57:00Z">
+      <w:ins w:id="713" w:author="Anthony Brown" w:date="2020-02-05T10:57:00Z">
         <w:r>
           <w:t xml:space="preserve">flashcards </w:t>
         </w:r>
@@ -5916,7 +5954,7 @@
         </w:rPr>
         <w:t xml:space="preserve">Our project will require a small collection of different hardware and software to achieve our goals. </w:t>
       </w:r>
-      <w:ins w:id="713" w:author="Anthony Brown" w:date="2020-02-05T10:57:00Z">
+      <w:ins w:id="714" w:author="Anthony Brown" w:date="2020-02-05T10:57:00Z">
         <w:r>
           <w:rPr>
             <w:rFonts w:ascii="Calibri" w:eastAsia="Calibri" w:hAnsi="Calibri" w:cs="Calibri"/>
@@ -5924,7 +5962,7 @@
           <w:t xml:space="preserve">We have listed below </w:t>
         </w:r>
       </w:ins>
-      <w:del w:id="714" w:author="Anthony Brown" w:date="2020-02-05T10:57:00Z">
+      <w:del w:id="715" w:author="Anthony Brown" w:date="2020-02-05T10:57:00Z">
         <w:r>
           <w:rPr>
             <w:rFonts w:ascii="Calibri" w:eastAsia="Calibri" w:hAnsi="Calibri" w:cs="Calibri"/>
@@ -5938,7 +5976,7 @@
         </w:rPr>
         <w:t xml:space="preserve">the hardware and software that we </w:t>
       </w:r>
-      <w:del w:id="715" w:author="Anthony Brown" w:date="2020-02-05T10:58:00Z">
+      <w:del w:id="716" w:author="Anthony Brown" w:date="2020-02-05T10:58:00Z">
         <w:r>
           <w:rPr>
             <w:rFonts w:ascii="Calibri" w:eastAsia="Calibri" w:hAnsi="Calibri" w:cs="Calibri"/>
@@ -5946,7 +5984,7 @@
           <w:delText>will require</w:delText>
         </w:r>
       </w:del>
-      <w:ins w:id="716" w:author="Anthony Brown" w:date="2020-02-05T10:58:00Z">
+      <w:ins w:id="717" w:author="Anthony Brown" w:date="2020-02-05T10:58:00Z">
         <w:r>
           <w:rPr>
             <w:rFonts w:ascii="Calibri" w:eastAsia="Calibri" w:hAnsi="Calibri" w:cs="Calibri"/>
@@ -5954,7 +5992,7 @@
           <w:t xml:space="preserve">need and the experience within the group </w:t>
         </w:r>
       </w:ins>
-      <w:del w:id="717" w:author="Anthony Brown" w:date="2020-02-05T10:58:00Z">
+      <w:del w:id="718" w:author="Anthony Brown" w:date="2020-02-05T10:58:00Z">
         <w:r>
           <w:rPr>
             <w:rFonts w:ascii="Calibri" w:eastAsia="Calibri" w:hAnsi="Calibri" w:cs="Calibri"/>
@@ -5962,7 +6000,7 @@
           <w:delText xml:space="preserve"> along with our groups experience with these </w:delText>
         </w:r>
       </w:del>
-      <w:ins w:id="718" w:author="Anthony Brown" w:date="2020-02-05T10:58:00Z">
+      <w:ins w:id="719" w:author="Anthony Brown" w:date="2020-02-05T10:58:00Z">
         <w:r>
           <w:rPr>
             <w:rFonts w:ascii="Calibri" w:eastAsia="Calibri" w:hAnsi="Calibri" w:cs="Calibri"/>
@@ -5976,7 +6014,7 @@
         </w:rPr>
         <w:t>tools</w:t>
       </w:r>
-      <w:del w:id="719" w:author="Anthony Brown" w:date="2020-02-05T10:58:00Z">
+      <w:del w:id="720" w:author="Anthony Brown" w:date="2020-02-05T10:58:00Z">
         <w:r>
           <w:rPr>
             <w:rFonts w:ascii="Calibri" w:eastAsia="Calibri" w:hAnsi="Calibri" w:cs="Calibri"/>
@@ -6015,12 +6053,12 @@
       <w:r>
         <w:t xml:space="preserve">Unity3D (v2019.2.17f1) - License is free for non-commercial use and educational use. </w:t>
       </w:r>
-      <w:ins w:id="720" w:author="Anthony Brown" w:date="2020-02-05T11:00:00Z">
+      <w:ins w:id="721" w:author="Anthony Brown" w:date="2020-02-05T11:00:00Z">
         <w:r>
           <w:t>U</w:t>
         </w:r>
       </w:ins>
-      <w:del w:id="721" w:author="Anthony Brown" w:date="2020-02-05T10:58:00Z">
+      <w:del w:id="722" w:author="Anthony Brown" w:date="2020-02-05T10:58:00Z">
         <w:r>
           <w:delText>This will be u</w:delText>
         </w:r>
@@ -6028,12 +6066,12 @@
       <w:r>
         <w:t xml:space="preserve">sed </w:t>
       </w:r>
-      <w:ins w:id="722" w:author="Anthony Brown" w:date="2020-02-05T11:00:00Z">
+      <w:ins w:id="723" w:author="Anthony Brown" w:date="2020-02-05T11:00:00Z">
         <w:r>
           <w:t xml:space="preserve">for </w:t>
         </w:r>
       </w:ins>
-      <w:del w:id="723" w:author="Anthony Brown" w:date="2020-02-05T11:00:00Z">
+      <w:del w:id="724" w:author="Anthony Brown" w:date="2020-02-05T11:00:00Z">
         <w:r>
           <w:delText xml:space="preserve">to </w:delText>
         </w:r>
@@ -6041,12 +6079,12 @@
       <w:r>
         <w:t>creat</w:t>
       </w:r>
-      <w:ins w:id="724" w:author="Anthony Brown" w:date="2020-02-05T11:00:00Z">
+      <w:ins w:id="725" w:author="Anthony Brown" w:date="2020-02-05T11:00:00Z">
         <w:r>
           <w:t>ing</w:t>
         </w:r>
       </w:ins>
-      <w:del w:id="725" w:author="Anthony Brown" w:date="2020-02-05T11:00:00Z">
+      <w:del w:id="726" w:author="Anthony Brown" w:date="2020-02-05T11:00:00Z">
         <w:r>
           <w:delText>e</w:delText>
         </w:r>
@@ -6066,12 +6104,12 @@
       <w:r>
         <w:t xml:space="preserve">Microsoft Visual Studio (v15.9.17)– License is free for non-commercial use and educational use. </w:t>
       </w:r>
-      <w:del w:id="726" w:author="Anthony Brown" w:date="2020-02-05T10:59:00Z">
+      <w:del w:id="727" w:author="Anthony Brown" w:date="2020-02-05T10:59:00Z">
         <w:r>
           <w:delText>This will be u</w:delText>
         </w:r>
       </w:del>
-      <w:ins w:id="727" w:author="Anthony Brown" w:date="2020-02-05T11:00:00Z">
+      <w:ins w:id="728" w:author="Anthony Brown" w:date="2020-02-05T11:00:00Z">
         <w:r>
           <w:t>U</w:t>
         </w:r>
@@ -6091,12 +6129,12 @@
       <w:r>
         <w:t xml:space="preserve">Gimp (v2.10.8) – License is free for non-commercial use and educational use. </w:t>
       </w:r>
-      <w:del w:id="728" w:author="Anthony Brown" w:date="2020-02-05T10:59:00Z">
+      <w:del w:id="729" w:author="Anthony Brown" w:date="2020-02-05T10:59:00Z">
         <w:r>
           <w:delText>This will be u</w:delText>
         </w:r>
       </w:del>
-      <w:ins w:id="729" w:author="Anthony Brown" w:date="2020-02-05T10:59:00Z">
+      <w:ins w:id="730" w:author="Anthony Brown" w:date="2020-02-05T10:59:00Z">
         <w:r>
           <w:t>U</w:t>
         </w:r>
@@ -6116,12 +6154,12 @@
       <w:r>
         <w:t xml:space="preserve">GitHub – </w:t>
       </w:r>
-      <w:del w:id="730" w:author="Anthony Brown" w:date="2020-02-05T10:59:00Z">
+      <w:del w:id="731" w:author="Anthony Brown" w:date="2020-02-05T10:59:00Z">
         <w:r>
           <w:delText>This will be u</w:delText>
         </w:r>
       </w:del>
-      <w:ins w:id="731" w:author="Anthony Brown" w:date="2020-02-05T10:59:00Z">
+      <w:ins w:id="732" w:author="Anthony Brown" w:date="2020-02-05T10:59:00Z">
         <w:r>
           <w:t>u</w:t>
         </w:r>
@@ -6141,12 +6179,12 @@
       <w:r>
         <w:t>Trello –</w:t>
       </w:r>
-      <w:del w:id="732" w:author="Anthony Brown" w:date="2020-02-05T11:00:00Z">
+      <w:del w:id="733" w:author="Anthony Brown" w:date="2020-02-05T11:00:00Z">
         <w:r>
           <w:delText xml:space="preserve"> This will be </w:delText>
         </w:r>
       </w:del>
-      <w:ins w:id="733" w:author="Anthony Brown" w:date="2020-02-05T11:00:00Z">
+      <w:ins w:id="734" w:author="Anthony Brown" w:date="2020-02-05T11:00:00Z">
         <w:r>
           <w:t xml:space="preserve"> </w:t>
         </w:r>
@@ -6166,12 +6204,12 @@
       <w:r>
         <w:t>Slack –</w:t>
       </w:r>
-      <w:del w:id="734" w:author="Anthony Brown" w:date="2020-02-05T11:00:00Z">
+      <w:del w:id="735" w:author="Anthony Brown" w:date="2020-02-05T11:00:00Z">
         <w:r>
           <w:delText xml:space="preserve"> This will be </w:delText>
         </w:r>
       </w:del>
-      <w:ins w:id="735" w:author="Anthony Brown" w:date="2020-02-05T11:00:00Z">
+      <w:ins w:id="736" w:author="Anthony Brown" w:date="2020-02-05T11:00:00Z">
         <w:r>
           <w:t xml:space="preserve"> </w:t>
         </w:r>
@@ -6191,12 +6229,12 @@
       <w:r>
         <w:t>Discord –</w:t>
       </w:r>
-      <w:del w:id="736" w:author="Anthony Brown" w:date="2020-02-05T11:00:00Z">
+      <w:del w:id="737" w:author="Anthony Brown" w:date="2020-02-05T11:00:00Z">
         <w:r>
           <w:delText xml:space="preserve"> This will be </w:delText>
         </w:r>
       </w:del>
-      <w:ins w:id="737" w:author="Anthony Brown" w:date="2020-02-05T11:00:00Z">
+      <w:ins w:id="738" w:author="Anthony Brown" w:date="2020-02-05T11:00:00Z">
         <w:r>
           <w:t xml:space="preserve"> </w:t>
         </w:r>
@@ -6308,21 +6346,11 @@
       <w:pPr>
         <w:rPr>
           <w:highlight w:val="yellow"/>
-          <w:rPrChange w:id="738" w:author="Anthony Brown" w:date="2020-02-05T11:01:00Z">
-            <w:rPr/>
-          </w:rPrChange>
-        </w:rPr>
-      </w:pPr>
-      <w:r>
-        <w:rPr>
-          <w:highlight w:val="yellow"/>
           <w:rPrChange w:id="739" w:author="Anthony Brown" w:date="2020-02-05T11:01:00Z">
             <w:rPr/>
           </w:rPrChange>
         </w:rPr>
-        <w:t xml:space="preserve">Jason </w:t>
-      </w:r>
-      <w:proofErr w:type="spellStart"/>
+      </w:pPr>
       <w:r>
         <w:rPr>
           <w:highlight w:val="yellow"/>
@@ -6330,9 +6358,9 @@
             <w:rPr/>
           </w:rPrChange>
         </w:rPr>
-        <w:t>Walstab</w:t>
-      </w:r>
-      <w:proofErr w:type="spellEnd"/>
+        <w:t xml:space="preserve">Jason </w:t>
+      </w:r>
+      <w:proofErr w:type="spellStart"/>
       <w:r>
         <w:rPr>
           <w:highlight w:val="yellow"/>
@@ -6340,6 +6368,16 @@
             <w:rPr/>
           </w:rPrChange>
         </w:rPr>
+        <w:t>Walstab</w:t>
+      </w:r>
+      <w:proofErr w:type="spellEnd"/>
+      <w:r>
+        <w:rPr>
+          <w:highlight w:val="yellow"/>
+          <w:rPrChange w:id="742" w:author="Anthony Brown" w:date="2020-02-05T11:01:00Z">
+            <w:rPr/>
+          </w:rPrChange>
+        </w:rPr>
         <w:t xml:space="preserve"> – I have experience at a hobbyist level for Unity3D and Gimp and experience at a professional level for Microsoft Visual Studio (primarily in .NET and C#).</w:t>
       </w:r>
     </w:p>
@@ -6355,7 +6393,7 @@
           <w:b/>
           <w:bCs/>
           <w:highlight w:val="yellow"/>
-          <w:rPrChange w:id="742" w:author="Anthony Brown" w:date="2020-02-05T11:01:00Z">
+          <w:rPrChange w:id="743" w:author="Anthony Brown" w:date="2020-02-05T11:01:00Z">
             <w:rPr>
               <w:b/>
               <w:bCs/>
@@ -6377,7 +6415,7 @@
       <w:pPr>
         <w:spacing w:before="240" w:after="0"/>
         <w:rPr>
-          <w:ins w:id="743" w:author="Anthony Brown" w:date="2020-02-05T11:04:00Z"/>
+          <w:ins w:id="744" w:author="Anthony Brown" w:date="2020-02-05T11:04:00Z"/>
         </w:rPr>
       </w:pPr>
       <w:r>
@@ -6391,12 +6429,12 @@
       <w:r>
         <w:t>Quality Assurance) sessions. Each week a new feature will be added to the application</w:t>
       </w:r>
-      <w:ins w:id="744" w:author="Anthony Brown" w:date="2020-02-05T11:02:00Z">
+      <w:ins w:id="745" w:author="Anthony Brown" w:date="2020-02-05T11:02:00Z">
         <w:r>
           <w:t>. The programmer will initially do basic testing.</w:t>
         </w:r>
       </w:ins>
-      <w:del w:id="745" w:author="Anthony Brown" w:date="2020-02-05T11:02:00Z">
+      <w:del w:id="746" w:author="Anthony Brown" w:date="2020-02-05T11:02:00Z">
         <w:r>
           <w:delText>, basic testing will initially done by the programmer</w:delText>
         </w:r>
@@ -6409,15 +6447,15 @@
       <w:pPr>
         <w:spacing w:before="240" w:after="0"/>
         <w:rPr>
-          <w:ins w:id="746" w:author="Anthony Brown" w:date="2020-02-05T11:06:00Z"/>
-        </w:rPr>
-      </w:pPr>
-      <w:ins w:id="747" w:author="Anthony Brown" w:date="2020-02-05T11:03:00Z">
+          <w:ins w:id="747" w:author="Anthony Brown" w:date="2020-02-05T11:06:00Z"/>
+        </w:rPr>
+      </w:pPr>
+      <w:ins w:id="748" w:author="Anthony Brown" w:date="2020-02-05T11:03:00Z">
         <w:r>
           <w:t>A</w:t>
         </w:r>
       </w:ins>
-      <w:del w:id="748" w:author="Anthony Brown" w:date="2020-02-05T11:03:00Z">
+      <w:del w:id="749" w:author="Anthony Brown" w:date="2020-02-05T11:03:00Z">
         <w:r>
           <w:delText>and then followed up at the end of the week with a</w:delText>
         </w:r>
@@ -6425,22 +6463,22 @@
       <w:r>
         <w:t xml:space="preserve"> </w:t>
       </w:r>
-      <w:ins w:id="749" w:author="Anthony Brown" w:date="2020-02-05T11:03:00Z">
+      <w:ins w:id="750" w:author="Anthony Brown" w:date="2020-02-05T11:03:00Z">
         <w:r>
           <w:t>dedicated project member will do a follow-up QA session</w:t>
         </w:r>
       </w:ins>
-      <w:del w:id="750" w:author="Anthony Brown" w:date="2020-02-05T11:03:00Z">
+      <w:del w:id="751" w:author="Anthony Brown" w:date="2020-02-05T11:03:00Z">
         <w:r>
           <w:delText>QA session with a dedicated project member</w:delText>
         </w:r>
       </w:del>
-      <w:ins w:id="751" w:author="Anthony Brown" w:date="2020-02-05T11:03:00Z">
+      <w:ins w:id="752" w:author="Anthony Brown" w:date="2020-02-05T11:03:00Z">
         <w:r>
           <w:t xml:space="preserve">. </w:t>
         </w:r>
       </w:ins>
-      <w:ins w:id="752" w:author="Anthony Brown" w:date="2020-02-05T11:04:00Z">
+      <w:ins w:id="753" w:author="Anthony Brown" w:date="2020-02-05T11:04:00Z">
         <w:r>
           <w:t xml:space="preserve">In this </w:t>
         </w:r>
@@ -6449,7 +6487,7 @@
           <w:t>session,  t</w:t>
         </w:r>
       </w:ins>
-      <w:ins w:id="753" w:author="Anthony Brown" w:date="2020-02-05T11:03:00Z">
+      <w:ins w:id="754" w:author="Anthony Brown" w:date="2020-02-05T11:03:00Z">
         <w:r>
           <w:t>hey</w:t>
         </w:r>
@@ -6458,7 +6496,7 @@
           <w:t xml:space="preserve"> will </w:t>
         </w:r>
       </w:ins>
-      <w:del w:id="754" w:author="Anthony Brown" w:date="2020-02-05T11:03:00Z">
+      <w:del w:id="755" w:author="Anthony Brown" w:date="2020-02-05T11:03:00Z">
         <w:r>
           <w:delText xml:space="preserve"> whose job is to </w:delText>
         </w:r>
@@ -6466,12 +6504,12 @@
       <w:r>
         <w:t xml:space="preserve">test the program and write up </w:t>
       </w:r>
-      <w:ins w:id="755" w:author="Anthony Brown" w:date="2020-02-05T11:04:00Z">
+      <w:ins w:id="756" w:author="Anthony Brown" w:date="2020-02-05T11:04:00Z">
         <w:r>
           <w:t xml:space="preserve">any </w:t>
         </w:r>
       </w:ins>
-      <w:del w:id="756" w:author="Anthony Brown" w:date="2020-02-05T11:04:00Z">
+      <w:del w:id="757" w:author="Anthony Brown" w:date="2020-02-05T11:04:00Z">
         <w:r>
           <w:delText xml:space="preserve">and </w:delText>
         </w:r>
@@ -6479,12 +6517,12 @@
       <w:r>
         <w:t xml:space="preserve">errors, issues or problems they </w:t>
       </w:r>
-      <w:ins w:id="757" w:author="Anthony Brown" w:date="2020-02-05T11:04:00Z">
+      <w:ins w:id="758" w:author="Anthony Brown" w:date="2020-02-05T11:04:00Z">
         <w:r>
           <w:t xml:space="preserve">find. The </w:t>
         </w:r>
       </w:ins>
-      <w:del w:id="758" w:author="Anthony Brown" w:date="2020-02-05T11:04:00Z">
+      <w:del w:id="759" w:author="Anthony Brown" w:date="2020-02-05T11:04:00Z">
         <w:r>
           <w:delText xml:space="preserve">have come across, which the </w:delText>
         </w:r>
@@ -6492,12 +6530,12 @@
       <w:r>
         <w:t xml:space="preserve">programmer will then be able to follow up. If </w:t>
       </w:r>
-      <w:del w:id="759" w:author="Anthony Brown" w:date="2020-02-05T11:05:00Z">
+      <w:del w:id="760" w:author="Anthony Brown" w:date="2020-02-05T11:05:00Z">
         <w:r>
           <w:delText>a serious problem is encountered by the dedicated QA tester</w:delText>
         </w:r>
       </w:del>
-      <w:ins w:id="760" w:author="Anthony Brown" w:date="2020-02-05T11:05:00Z">
+      <w:ins w:id="761" w:author="Anthony Brown" w:date="2020-02-05T11:05:00Z">
         <w:r>
           <w:t>the dedicated QA tester encounters a serious problem</w:t>
         </w:r>
@@ -6510,49 +6548,49 @@
       <w:pPr>
         <w:spacing w:before="240" w:after="0"/>
         <w:rPr>
-          <w:del w:id="761" w:author="Anthony Brown" w:date="2020-02-05T11:06:00Z"/>
-        </w:rPr>
-      </w:pPr>
-    </w:p>
-    <w:p>
-      <w:pPr>
-        <w:rPr>
-          <w:ins w:id="762" w:author="Anthony Brown" w:date="2020-02-05T11:06:00Z"/>
-        </w:rPr>
-      </w:pPr>
-    </w:p>
-    <w:p>
-      <w:ins w:id="763" w:author="Anthony Brown" w:date="2020-02-05T11:05:00Z">
+          <w:del w:id="762" w:author="Anthony Brown" w:date="2020-02-05T11:06:00Z"/>
+        </w:rPr>
+      </w:pPr>
+    </w:p>
+    <w:p>
+      <w:pPr>
+        <w:rPr>
+          <w:ins w:id="763" w:author="Anthony Brown" w:date="2020-02-05T11:06:00Z"/>
+        </w:rPr>
+      </w:pPr>
+    </w:p>
+    <w:p>
+      <w:ins w:id="764" w:author="Anthony Brown" w:date="2020-02-05T11:05:00Z">
         <w:r>
           <w:t>The development team wil</w:t>
         </w:r>
       </w:ins>
-      <w:ins w:id="764" w:author="Anthony Brown" w:date="2020-02-05T11:06:00Z">
+      <w:ins w:id="765" w:author="Anthony Brown" w:date="2020-02-05T11:06:00Z">
         <w:r>
           <w:t xml:space="preserve">l maintain a testing log </w:t>
         </w:r>
       </w:ins>
-      <w:del w:id="765" w:author="Anthony Brown" w:date="2020-02-05T11:06:00Z">
+      <w:del w:id="766" w:author="Anthony Brown" w:date="2020-02-05T11:06:00Z">
         <w:r>
           <w:delText>A</w:delText>
         </w:r>
       </w:del>
-      <w:del w:id="766" w:author="Anthony Brown" w:date="2020-02-05T11:05:00Z">
+      <w:del w:id="767" w:author="Anthony Brown" w:date="2020-02-05T11:05:00Z">
         <w:r>
           <w:delText xml:space="preserve"> </w:delText>
         </w:r>
       </w:del>
-      <w:del w:id="767" w:author="Anthony Brown" w:date="2020-02-05T11:06:00Z">
+      <w:del w:id="768" w:author="Anthony Brown" w:date="2020-02-05T11:06:00Z">
         <w:r>
           <w:delText xml:space="preserve">testing </w:delText>
         </w:r>
       </w:del>
-      <w:del w:id="768" w:author="Anthony Brown" w:date="2020-02-05T11:05:00Z">
+      <w:del w:id="769" w:author="Anthony Brown" w:date="2020-02-05T11:05:00Z">
         <w:r>
           <w:delText xml:space="preserve">log </w:delText>
         </w:r>
       </w:del>
-      <w:del w:id="769" w:author="Anthony Brown" w:date="2020-02-05T11:06:00Z">
+      <w:del w:id="770" w:author="Anthony Brown" w:date="2020-02-05T11:06:00Z">
         <w:r>
           <w:delText xml:space="preserve">will be written up </w:delText>
         </w:r>
@@ -7153,12 +7191,12 @@
             <w:r>
               <w:t xml:space="preserve">S: </w:t>
             </w:r>
-            <w:del w:id="770" w:author="Anthony Brown" w:date="2020-02-05T11:50:00Z">
+            <w:del w:id="771" w:author="Anthony Brown" w:date="2020-02-05T11:50:00Z">
               <w:r>
                 <w:delText xml:space="preserve">Mini </w:delText>
               </w:r>
             </w:del>
-            <w:ins w:id="771" w:author="Anthony Brown" w:date="2020-02-05T11:50:00Z">
+            <w:ins w:id="772" w:author="Anthony Brown" w:date="2020-02-05T11:50:00Z">
               <w:r>
                 <w:t>Mini</w:t>
               </w:r>
@@ -7191,12 +7229,12 @@
             <w:r>
               <w:t xml:space="preserve">E: </w:t>
             </w:r>
-            <w:del w:id="772" w:author="Anthony Brown" w:date="2020-02-05T11:50:00Z">
+            <w:del w:id="773" w:author="Anthony Brown" w:date="2020-02-05T11:50:00Z">
               <w:r>
                 <w:delText xml:space="preserve">Mini </w:delText>
               </w:r>
             </w:del>
-            <w:ins w:id="773" w:author="Anthony Brown" w:date="2020-02-05T11:50:00Z">
+            <w:ins w:id="774" w:author="Anthony Brown" w:date="2020-02-05T11:50:00Z">
               <w:r>
                 <w:t>Mini</w:t>
               </w:r>
@@ -7363,12 +7401,12 @@
             <w:r>
               <w:t xml:space="preserve">S: </w:t>
             </w:r>
-            <w:del w:id="774" w:author="Anthony Brown" w:date="2020-02-05T11:51:00Z">
+            <w:del w:id="775" w:author="Anthony Brown" w:date="2020-02-05T11:51:00Z">
               <w:r>
                 <w:delText xml:space="preserve">Mini </w:delText>
               </w:r>
             </w:del>
-            <w:ins w:id="775" w:author="Anthony Brown" w:date="2020-02-05T11:51:00Z">
+            <w:ins w:id="776" w:author="Anthony Brown" w:date="2020-02-05T11:51:00Z">
               <w:r>
                 <w:t>Mini</w:t>
               </w:r>
@@ -7408,12 +7446,12 @@
             <w:r>
               <w:t xml:space="preserve">E: </w:t>
             </w:r>
-            <w:del w:id="776" w:author="Anthony Brown" w:date="2020-02-05T11:51:00Z">
+            <w:del w:id="777" w:author="Anthony Brown" w:date="2020-02-05T11:51:00Z">
               <w:r>
                 <w:delText xml:space="preserve">Mini </w:delText>
               </w:r>
             </w:del>
-            <w:ins w:id="777" w:author="Anthony Brown" w:date="2020-02-05T11:51:00Z">
+            <w:ins w:id="778" w:author="Anthony Brown" w:date="2020-02-05T11:51:00Z">
               <w:r>
                 <w:t>Mini</w:t>
               </w:r>
@@ -8347,12 +8385,12 @@
       <w:r>
         <w:t xml:space="preserve">There is a risk </w:t>
       </w:r>
-      <w:ins w:id="778" w:author="Anthony Brown" w:date="2020-02-05T11:07:00Z">
+      <w:ins w:id="779" w:author="Anthony Brown" w:date="2020-02-05T11:07:00Z">
         <w:r>
           <w:t xml:space="preserve">that </w:t>
         </w:r>
       </w:ins>
-      <w:del w:id="779" w:author="Anthony Brown" w:date="2020-02-05T11:07:00Z">
+      <w:del w:id="780" w:author="Anthony Brown" w:date="2020-02-05T11:07:00Z">
         <w:r>
           <w:delText xml:space="preserve">for this project of </w:delText>
         </w:r>
@@ -8360,12 +8398,12 @@
       <w:r>
         <w:t xml:space="preserve">the scope </w:t>
       </w:r>
-      <w:ins w:id="780" w:author="Anthony Brown" w:date="2020-02-05T11:07:00Z">
+      <w:ins w:id="781" w:author="Anthony Brown" w:date="2020-02-05T11:07:00Z">
         <w:r>
           <w:t xml:space="preserve">of the project is </w:t>
         </w:r>
       </w:ins>
-      <w:del w:id="781" w:author="Anthony Brown" w:date="2020-02-05T11:07:00Z">
+      <w:del w:id="782" w:author="Anthony Brown" w:date="2020-02-05T11:07:00Z">
         <w:r>
           <w:delText xml:space="preserve">being </w:delText>
         </w:r>
@@ -8373,22 +8411,22 @@
       <w:r>
         <w:t xml:space="preserve">too large for us to manage. While we will diligently try to pursue this task of creating an ESL flashcard system, </w:t>
       </w:r>
-      <w:ins w:id="782" w:author="Anthony Brown" w:date="2020-02-05T11:08:00Z">
+      <w:ins w:id="783" w:author="Anthony Brown" w:date="2020-02-05T11:08:00Z">
         <w:r>
           <w:t xml:space="preserve">the project might be too </w:t>
         </w:r>
       </w:ins>
-      <w:del w:id="783" w:author="Anthony Brown" w:date="2020-02-05T11:08:00Z">
+      <w:del w:id="784" w:author="Anthony Brown" w:date="2020-02-05T11:08:00Z">
         <w:r>
           <w:delText xml:space="preserve">it is possible the scope </w:delText>
         </w:r>
       </w:del>
-      <w:ins w:id="784" w:author="Anthony Brown" w:date="2020-02-05T11:08:00Z">
+      <w:ins w:id="785" w:author="Anthony Brown" w:date="2020-02-05T11:08:00Z">
         <w:r>
           <w:t xml:space="preserve">big </w:t>
         </w:r>
       </w:ins>
-      <w:del w:id="785" w:author="Anthony Brown" w:date="2020-02-05T11:07:00Z">
+      <w:del w:id="786" w:author="Anthony Brown" w:date="2020-02-05T11:07:00Z">
         <w:r>
           <w:delText xml:space="preserve">of this project is too large for our group </w:delText>
         </w:r>
@@ -8396,12 +8434,12 @@
       <w:r>
         <w:t>and we will not be able to finish</w:t>
       </w:r>
-      <w:ins w:id="786" w:author="Anthony Brown" w:date="2020-02-05T11:09:00Z">
+      <w:ins w:id="787" w:author="Anthony Brown" w:date="2020-02-05T11:09:00Z">
         <w:r>
           <w:t xml:space="preserve"> </w:t>
         </w:r>
       </w:ins>
-      <w:del w:id="787" w:author="Anthony Brown" w:date="2020-02-05T11:09:00Z">
+      <w:del w:id="788" w:author="Anthony Brown" w:date="2020-02-05T11:09:00Z">
         <w:r>
           <w:delText xml:space="preserve"> </w:delText>
         </w:r>
@@ -8409,12 +8447,12 @@
       <w:r>
         <w:t xml:space="preserve">or meet time constraints for our project. We should try to minimise this risk by sticking to and meeting deadlines as well as following a </w:t>
       </w:r>
-      <w:del w:id="788" w:author="Anthony Brown" w:date="2020-02-05T11:09:00Z">
+      <w:del w:id="789" w:author="Anthony Brown" w:date="2020-02-05T11:09:00Z">
         <w:r>
           <w:delText xml:space="preserve">well </w:delText>
         </w:r>
       </w:del>
-      <w:ins w:id="789" w:author="Anthony Brown" w:date="2020-02-05T11:09:00Z">
+      <w:ins w:id="790" w:author="Anthony Brown" w:date="2020-02-05T11:09:00Z">
         <w:r>
           <w:t>well</w:t>
         </w:r>
@@ -8437,15 +8475,15 @@
     <w:p>
       <w:pPr>
         <w:rPr>
-          <w:ins w:id="790" w:author="Anthony Brown" w:date="2020-02-05T11:12:00Z"/>
-        </w:rPr>
-      </w:pPr>
-      <w:del w:id="791" w:author="Anthony Brown" w:date="2020-02-05T11:09:00Z">
+          <w:ins w:id="791" w:author="Anthony Brown" w:date="2020-02-05T11:12:00Z"/>
+        </w:rPr>
+      </w:pPr>
+      <w:del w:id="792" w:author="Anthony Brown" w:date="2020-02-05T11:09:00Z">
         <w:r>
           <w:delText xml:space="preserve">Another risk is that it may be possible that are </w:delText>
         </w:r>
       </w:del>
-      <w:ins w:id="792" w:author="Anthony Brown" w:date="2020-02-05T11:09:00Z">
+      <w:ins w:id="793" w:author="Anthony Brown" w:date="2020-02-05T11:09:00Z">
         <w:r>
           <w:t xml:space="preserve">The </w:t>
         </w:r>
@@ -8453,7 +8491,7 @@
       <w:r>
         <w:t xml:space="preserve">programming skills for the collective group will not be enough to </w:t>
       </w:r>
-      <w:del w:id="793" w:author="Anthony Brown" w:date="2020-02-05T11:10:00Z">
+      <w:del w:id="794" w:author="Anthony Brown" w:date="2020-02-05T11:10:00Z">
         <w:r>
           <w:delText xml:space="preserve">technically </w:delText>
         </w:r>
@@ -8461,12 +8499,12 @@
       <w:r>
         <w:t xml:space="preserve">complete </w:t>
       </w:r>
-      <w:ins w:id="794" w:author="Anthony Brown" w:date="2020-02-05T11:10:00Z">
+      <w:ins w:id="795" w:author="Anthony Brown" w:date="2020-02-05T11:10:00Z">
         <w:r>
           <w:t xml:space="preserve">the </w:t>
         </w:r>
       </w:ins>
-      <w:del w:id="795" w:author="Anthony Brown" w:date="2020-02-05T11:10:00Z">
+      <w:del w:id="796" w:author="Anthony Brown" w:date="2020-02-05T11:10:00Z">
         <w:r>
           <w:delText xml:space="preserve">our </w:delText>
         </w:r>
@@ -8474,7 +8512,7 @@
       <w:r>
         <w:t>project</w:t>
       </w:r>
-      <w:ins w:id="796" w:author="Anthony Brown" w:date="2020-02-05T11:10:00Z">
+      <w:ins w:id="797" w:author="Anthony Brown" w:date="2020-02-05T11:10:00Z">
         <w:r>
           <w:t xml:space="preserve">. </w:t>
         </w:r>
@@ -8483,15 +8521,15 @@
     <w:p>
       <w:pPr>
         <w:rPr>
-          <w:ins w:id="797" w:author="Anthony Brown" w:date="2020-02-05T11:13:00Z"/>
-        </w:rPr>
-      </w:pPr>
-      <w:ins w:id="798" w:author="Anthony Brown" w:date="2020-02-05T11:12:00Z">
+          <w:ins w:id="798" w:author="Anthony Brown" w:date="2020-02-05T11:13:00Z"/>
+        </w:rPr>
+      </w:pPr>
+      <w:ins w:id="799" w:author="Anthony Brown" w:date="2020-02-05T11:12:00Z">
         <w:r>
           <w:t>We may not have the expertise to complete essential components</w:t>
         </w:r>
       </w:ins>
-      <w:ins w:id="799" w:author="Anthony Brown" w:date="2020-02-05T11:13:00Z">
+      <w:ins w:id="800" w:author="Anthony Brown" w:date="2020-02-05T11:13:00Z">
         <w:r>
           <w:t>, such as the</w:t>
         </w:r>
@@ -8499,174 +8537,174 @@
           <w:t xml:space="preserve"> dynamic flashcard loading system</w:t>
         </w:r>
       </w:ins>
-      <w:ins w:id="800" w:author="Anthony Brown" w:date="2020-02-05T11:12:00Z">
+      <w:ins w:id="801" w:author="Anthony Brown" w:date="2020-02-05T11:12:00Z">
         <w:r>
           <w:t xml:space="preserve">. </w:t>
         </w:r>
       </w:ins>
-      <w:ins w:id="801" w:author="Anthony Brown" w:date="2020-02-05T11:14:00Z">
+      <w:ins w:id="802" w:author="Anthony Brown" w:date="2020-02-05T11:14:00Z">
         <w:r>
           <w:t xml:space="preserve">This case </w:t>
         </w:r>
       </w:ins>
-      <w:ins w:id="802" w:author="Anthony Brown" w:date="2020-02-05T11:13:00Z">
+      <w:ins w:id="803" w:author="Anthony Brown" w:date="2020-02-05T11:13:00Z">
         <w:r>
           <w:t>would be a critical failure,</w:t>
         </w:r>
       </w:ins>
-      <w:ins w:id="803" w:author="Anthony Brown" w:date="2020-02-05T11:14:00Z">
+      <w:ins w:id="804" w:author="Anthony Brown" w:date="2020-02-05T11:14:00Z">
         <w:r>
           <w:t xml:space="preserve"> </w:t>
         </w:r>
       </w:ins>
-      <w:ins w:id="804" w:author="Anthony Brown" w:date="2020-02-05T11:13:00Z">
+      <w:ins w:id="805" w:author="Anthony Brown" w:date="2020-02-05T11:13:00Z">
         <w:r>
           <w:t xml:space="preserve">as </w:t>
         </w:r>
       </w:ins>
-      <w:ins w:id="805" w:author="Anthony Brown" w:date="2020-02-05T11:14:00Z">
+      <w:ins w:id="806" w:author="Anthony Brown" w:date="2020-02-05T11:14:00Z">
         <w:r>
           <w:t xml:space="preserve">we could not then </w:t>
         </w:r>
       </w:ins>
-      <w:ins w:id="806" w:author="Anthony Brown" w:date="2020-02-05T11:16:00Z">
+      <w:ins w:id="807" w:author="Anthony Brown" w:date="2020-02-05T11:16:00Z">
         <w:r>
           <w:t>achiev</w:t>
         </w:r>
       </w:ins>
-      <w:ins w:id="807" w:author="Anthony Brown" w:date="2020-02-05T11:14:00Z">
+      <w:ins w:id="808" w:author="Anthony Brown" w:date="2020-02-05T11:14:00Z">
         <w:r>
           <w:t>e any of the functionality that relies on</w:t>
         </w:r>
       </w:ins>
-      <w:ins w:id="808" w:author="Anthony Brown" w:date="2020-02-05T11:16:00Z">
+      <w:ins w:id="809" w:author="Anthony Brown" w:date="2020-02-05T11:16:00Z">
         <w:r>
           <w:t xml:space="preserve"> the </w:t>
         </w:r>
       </w:ins>
-      <w:ins w:id="809" w:author="Anthony Brown" w:date="2020-02-05T11:13:00Z">
+      <w:ins w:id="810" w:author="Anthony Brown" w:date="2020-02-05T11:13:00Z">
         <w:r>
           <w:t xml:space="preserve">essential component. </w:t>
         </w:r>
       </w:ins>
     </w:p>
     <w:p>
-      <w:ins w:id="810" w:author="Anthony Brown" w:date="2020-02-05T11:15:00Z">
+      <w:ins w:id="811" w:author="Anthony Brown" w:date="2020-02-05T11:15:00Z">
         <w:r>
           <w:t>We may</w:t>
         </w:r>
       </w:ins>
-      <w:ins w:id="811" w:author="Anthony Brown" w:date="2020-02-05T11:16:00Z">
+      <w:ins w:id="812" w:author="Anthony Brown" w:date="2020-02-05T11:16:00Z">
         <w:r>
           <w:t xml:space="preserve"> </w:t>
         </w:r>
       </w:ins>
-      <w:ins w:id="812" w:author="Anthony Brown" w:date="2020-02-05T11:15:00Z">
+      <w:ins w:id="813" w:author="Anthony Brown" w:date="2020-02-05T11:15:00Z">
         <w:r>
           <w:t xml:space="preserve">not have the </w:t>
         </w:r>
       </w:ins>
-      <w:ins w:id="813" w:author="Anthony Brown" w:date="2020-02-05T11:10:00Z">
+      <w:ins w:id="814" w:author="Anthony Brown" w:date="2020-02-05T11:10:00Z">
         <w:r>
           <w:t xml:space="preserve">expertise </w:t>
         </w:r>
       </w:ins>
-      <w:ins w:id="814" w:author="Anthony Brown" w:date="2020-02-05T11:15:00Z">
+      <w:ins w:id="815" w:author="Anthony Brown" w:date="2020-02-05T11:15:00Z">
         <w:r>
           <w:t>to complete additional features</w:t>
         </w:r>
       </w:ins>
-      <w:ins w:id="815" w:author="Anthony Brown" w:date="2020-02-05T11:16:00Z">
+      <w:ins w:id="816" w:author="Anthony Brown" w:date="2020-02-05T11:16:00Z">
         <w:r>
           <w:t>. Once we have completed the core functionality, we may find we cann</w:t>
         </w:r>
       </w:ins>
-      <w:ins w:id="816" w:author="Anthony Brown" w:date="2020-02-05T11:17:00Z">
+      <w:ins w:id="817" w:author="Anthony Brown" w:date="2020-02-05T11:17:00Z">
         <w:r>
           <w:t>ot complete the enhancements we have documented. This case would be less critical</w:t>
         </w:r>
       </w:ins>
-      <w:ins w:id="817" w:author="Anthony Brown" w:date="2020-02-05T11:18:00Z">
+      <w:ins w:id="818" w:author="Anthony Brown" w:date="2020-02-05T11:18:00Z">
         <w:r>
           <w:t>,</w:t>
         </w:r>
       </w:ins>
-      <w:ins w:id="818" w:author="Anthony Brown" w:date="2020-02-05T11:17:00Z">
+      <w:ins w:id="819" w:author="Anthony Brown" w:date="2020-02-05T11:17:00Z">
         <w:r>
           <w:t xml:space="preserve"> but </w:t>
         </w:r>
       </w:ins>
-      <w:ins w:id="819" w:author="Anthony Brown" w:date="2020-02-05T11:18:00Z">
+      <w:ins w:id="820" w:author="Anthony Brown" w:date="2020-02-05T11:18:00Z">
         <w:r>
           <w:t xml:space="preserve">the </w:t>
         </w:r>
       </w:ins>
-      <w:ins w:id="820" w:author="Anthony Brown" w:date="2020-02-05T11:17:00Z">
+      <w:ins w:id="821" w:author="Anthony Brown" w:date="2020-02-05T11:17:00Z">
         <w:r>
           <w:t xml:space="preserve">impact </w:t>
         </w:r>
       </w:ins>
-      <w:ins w:id="821" w:author="Anthony Brown" w:date="2020-02-05T11:18:00Z">
+      <w:ins w:id="822" w:author="Anthony Brown" w:date="2020-02-05T11:18:00Z">
         <w:r>
           <w:t xml:space="preserve">on the </w:t>
         </w:r>
       </w:ins>
-      <w:ins w:id="822" w:author="Anthony Brown" w:date="2020-02-05T11:17:00Z">
+      <w:ins w:id="823" w:author="Anthony Brown" w:date="2020-02-05T11:17:00Z">
         <w:r>
           <w:t>overall value of the final produc</w:t>
         </w:r>
       </w:ins>
-      <w:ins w:id="823" w:author="Anthony Brown" w:date="2020-02-05T11:18:00Z">
+      <w:ins w:id="824" w:author="Anthony Brown" w:date="2020-02-05T11:18:00Z">
         <w:r>
           <w:t xml:space="preserve">t may be </w:t>
         </w:r>
       </w:ins>
-      <w:ins w:id="824" w:author="Anthony Brown" w:date="2020-02-05T11:19:00Z">
+      <w:ins w:id="825" w:author="Anthony Brown" w:date="2020-02-05T11:19:00Z">
         <w:r>
           <w:t>substantial</w:t>
         </w:r>
       </w:ins>
-      <w:ins w:id="825" w:author="Anthony Brown" w:date="2020-02-05T11:17:00Z">
+      <w:ins w:id="826" w:author="Anthony Brown" w:date="2020-02-05T11:17:00Z">
         <w:r>
           <w:t>.</w:t>
         </w:r>
       </w:ins>
-      <w:del w:id="826" w:author="Anthony Brown" w:date="2020-02-05T11:11:00Z">
+      <w:del w:id="827" w:author="Anthony Brown" w:date="2020-02-05T11:11:00Z">
         <w:r>
           <w:delText xml:space="preserve">, or at least not include all the </w:delText>
         </w:r>
       </w:del>
-      <w:del w:id="827" w:author="Anthony Brown" w:date="2020-02-05T11:17:00Z">
+      <w:del w:id="828" w:author="Anthony Brown" w:date="2020-02-05T11:17:00Z">
         <w:r>
           <w:delText xml:space="preserve">features we have </w:delText>
         </w:r>
       </w:del>
-      <w:del w:id="828" w:author="Anthony Brown" w:date="2020-02-05T11:11:00Z">
+      <w:del w:id="829" w:author="Anthony Brown" w:date="2020-02-05T11:11:00Z">
         <w:r>
           <w:delText xml:space="preserve">originally </w:delText>
         </w:r>
       </w:del>
-      <w:del w:id="829" w:author="Anthony Brown" w:date="2020-02-05T11:17:00Z">
+      <w:del w:id="830" w:author="Anthony Brown" w:date="2020-02-05T11:17:00Z">
         <w:r>
           <w:delText xml:space="preserve">set </w:delText>
         </w:r>
       </w:del>
-      <w:del w:id="830" w:author="Anthony Brown" w:date="2020-02-05T11:11:00Z">
+      <w:del w:id="831" w:author="Anthony Brown" w:date="2020-02-05T11:11:00Z">
         <w:r>
           <w:delText xml:space="preserve">out </w:delText>
         </w:r>
       </w:del>
-      <w:del w:id="831" w:author="Anthony Brown" w:date="2020-02-05T11:17:00Z">
+      <w:del w:id="832" w:author="Anthony Brown" w:date="2020-02-05T11:17:00Z">
         <w:r>
           <w:delText xml:space="preserve">to </w:delText>
         </w:r>
       </w:del>
-      <w:del w:id="832" w:author="Anthony Brown" w:date="2020-02-05T11:11:00Z">
+      <w:del w:id="833" w:author="Anthony Brown" w:date="2020-02-05T11:11:00Z">
         <w:r>
           <w:delText>include</w:delText>
         </w:r>
       </w:del>
-      <w:del w:id="833" w:author="Anthony Brown" w:date="2020-02-05T11:17:00Z">
+      <w:del w:id="834" w:author="Anthony Brown" w:date="2020-02-05T11:17:00Z">
         <w:r>
           <w:delText>. One such task is a dynamic flashcard loading system, which will be a new challenge for our programmer to create. If the program cannot run for example due to technical problems, the project will be dead in the water.</w:delText>
         </w:r>
@@ -8681,13 +8719,13 @@
       </w:r>
     </w:p>
     <w:p>
-      <w:ins w:id="834" w:author="Anthony Brown" w:date="2020-02-05T11:20:00Z">
+      <w:ins w:id="835" w:author="Anthony Brown" w:date="2020-02-05T11:20:00Z">
         <w:r>
           <w:t xml:space="preserve">The </w:t>
         </w:r>
       </w:ins>
       <w:proofErr w:type="gramStart"/>
-      <w:ins w:id="835" w:author="Anthony Brown" w:date="2020-02-05T11:19:00Z">
+      <w:ins w:id="836" w:author="Anthony Brown" w:date="2020-02-05T11:19:00Z">
         <w:r>
           <w:t>end product</w:t>
         </w:r>
@@ -8699,22 +8737,22 @@
           <w:t xml:space="preserve">to be </w:t>
         </w:r>
       </w:ins>
-      <w:ins w:id="836" w:author="Anthony Brown" w:date="2020-02-05T11:20:00Z">
+      <w:ins w:id="837" w:author="Anthony Brown" w:date="2020-02-05T11:20:00Z">
         <w:r>
           <w:t xml:space="preserve">palatable to potential clients. </w:t>
         </w:r>
       </w:ins>
-      <w:ins w:id="837" w:author="Anthony Brown" w:date="2020-02-05T11:22:00Z">
+      <w:ins w:id="838" w:author="Anthony Brown" w:date="2020-02-05T11:22:00Z">
         <w:r>
           <w:t>We may complete a functional app by f</w:t>
         </w:r>
       </w:ins>
-      <w:ins w:id="838" w:author="Anthony Brown" w:date="2020-02-05T11:20:00Z">
+      <w:ins w:id="839" w:author="Anthony Brown" w:date="2020-02-05T11:20:00Z">
         <w:r>
           <w:t xml:space="preserve">ollowing our plan and </w:t>
         </w:r>
       </w:ins>
-      <w:del w:id="839" w:author="Anthony Brown" w:date="2020-02-05T11:20:00Z">
+      <w:del w:id="840" w:author="Anthony Brown" w:date="2020-02-05T11:20:00Z">
         <w:r>
           <w:delText xml:space="preserve">There is always the risk that even with following our plan and </w:delText>
         </w:r>
@@ -8722,27 +8760,27 @@
       <w:r>
         <w:t>meeting the technical and logistical challenges</w:t>
       </w:r>
-      <w:ins w:id="840" w:author="Anthony Brown" w:date="2020-02-05T11:20:00Z">
+      <w:ins w:id="841" w:author="Anthony Brown" w:date="2020-02-05T11:20:00Z">
         <w:r>
           <w:t xml:space="preserve">, </w:t>
         </w:r>
       </w:ins>
-      <w:ins w:id="841" w:author="Anthony Brown" w:date="2020-02-05T11:22:00Z">
+      <w:ins w:id="842" w:author="Anthony Brown" w:date="2020-02-05T11:22:00Z">
         <w:r>
           <w:t xml:space="preserve">but </w:t>
         </w:r>
       </w:ins>
-      <w:ins w:id="842" w:author="Anthony Brown" w:date="2020-02-05T11:23:00Z">
+      <w:ins w:id="843" w:author="Anthony Brown" w:date="2020-02-05T11:23:00Z">
         <w:r>
           <w:t xml:space="preserve">have </w:t>
         </w:r>
       </w:ins>
-      <w:ins w:id="843" w:author="Anthony Brown" w:date="2020-02-05T11:21:00Z">
+      <w:ins w:id="844" w:author="Anthony Brown" w:date="2020-02-05T11:21:00Z">
         <w:r>
           <w:t xml:space="preserve">a product that is unfavourable to the potential clients. If the final product does not present well and is easy to use, then it will </w:t>
         </w:r>
       </w:ins>
-      <w:ins w:id="844" w:author="Anthony Brown" w:date="2020-02-05T11:23:00Z">
+      <w:ins w:id="845" w:author="Anthony Brown" w:date="2020-02-05T11:23:00Z">
         <w:r>
           <w:t xml:space="preserve">face poor </w:t>
         </w:r>
@@ -8755,7 +8793,7 @@
           <w:t xml:space="preserve"> rates with clients</w:t>
         </w:r>
       </w:ins>
-      <w:del w:id="845" w:author="Anthony Brown" w:date="2020-02-05T11:24:00Z">
+      <w:del w:id="846" w:author="Anthony Brown" w:date="2020-02-05T11:24:00Z">
         <w:r>
           <w:delText xml:space="preserve"> that we face; the end product may not be of high enough quality or standard that we are happy with it or a standard that is not high enough for people to use as a proper application</w:delText>
         </w:r>
@@ -8774,38 +8812,38 @@
       </w:r>
     </w:p>
     <w:p>
-      <w:ins w:id="846" w:author="Anthony Brown" w:date="2020-02-05T11:25:00Z">
+      <w:ins w:id="847" w:author="Anthony Brown" w:date="2020-02-05T11:25:00Z">
         <w:r>
           <w:t>We may</w:t>
         </w:r>
       </w:ins>
-      <w:ins w:id="847" w:author="Anthony Brown" w:date="2020-02-05T11:26:00Z">
+      <w:ins w:id="848" w:author="Anthony Brown" w:date="2020-02-05T11:26:00Z">
         <w:r>
           <w:t xml:space="preserve"> not </w:t>
         </w:r>
       </w:ins>
-      <w:ins w:id="848" w:author="Anthony Brown" w:date="2020-02-05T11:25:00Z">
+      <w:ins w:id="849" w:author="Anthony Brown" w:date="2020-02-05T11:25:00Z">
         <w:r>
           <w:t xml:space="preserve">get </w:t>
         </w:r>
       </w:ins>
-      <w:ins w:id="849" w:author="Anthony Brown" w:date="2020-02-05T11:26:00Z">
+      <w:ins w:id="850" w:author="Anthony Brown" w:date="2020-02-05T11:26:00Z">
         <w:r>
           <w:t xml:space="preserve">a </w:t>
         </w:r>
       </w:ins>
-      <w:ins w:id="850" w:author="Anthony Brown" w:date="2020-02-05T11:25:00Z">
+      <w:ins w:id="851" w:author="Anthony Brown" w:date="2020-02-05T11:25:00Z">
         <w:r>
           <w:t xml:space="preserve">good take-up rate in </w:t>
         </w:r>
       </w:ins>
-      <w:ins w:id="851" w:author="Anthony Brown" w:date="2020-02-05T11:27:00Z">
+      <w:ins w:id="852" w:author="Anthony Brown" w:date="2020-02-05T11:27:00Z">
         <w:r>
           <w:t xml:space="preserve">the </w:t>
         </w:r>
       </w:ins>
       <w:proofErr w:type="gramStart"/>
-      <w:ins w:id="852" w:author="Anthony Brown" w:date="2020-02-05T11:25:00Z">
+      <w:ins w:id="853" w:author="Anthony Brown" w:date="2020-02-05T11:25:00Z">
         <w:r>
           <w:t>market place</w:t>
         </w:r>
@@ -8817,42 +8855,42 @@
       <w:r>
         <w:t>The market for ESL learning tools is already quite large</w:t>
       </w:r>
-      <w:ins w:id="853" w:author="Anthony Brown" w:date="2020-02-05T11:24:00Z">
+      <w:ins w:id="854" w:author="Anthony Brown" w:date="2020-02-05T11:24:00Z">
         <w:r>
           <w:t xml:space="preserve">. </w:t>
         </w:r>
       </w:ins>
-      <w:ins w:id="854" w:author="Anthony Brown" w:date="2020-02-05T11:25:00Z">
+      <w:ins w:id="855" w:author="Anthony Brown" w:date="2020-02-05T11:25:00Z">
         <w:r>
           <w:t>Although w</w:t>
         </w:r>
       </w:ins>
-      <w:ins w:id="855" w:author="Anthony Brown" w:date="2020-02-05T11:24:00Z">
+      <w:ins w:id="856" w:author="Anthony Brown" w:date="2020-02-05T11:24:00Z">
         <w:r>
           <w:t xml:space="preserve">e envision a target section within the market, </w:t>
         </w:r>
       </w:ins>
-      <w:ins w:id="856" w:author="Anthony Brown" w:date="2020-02-05T11:26:00Z">
+      <w:ins w:id="857" w:author="Anthony Brown" w:date="2020-02-05T11:26:00Z">
         <w:r>
           <w:t xml:space="preserve">our app may fail to be recognised. </w:t>
         </w:r>
       </w:ins>
-      <w:del w:id="857" w:author="Anthony Brown" w:date="2020-02-05T11:27:00Z">
+      <w:del w:id="858" w:author="Anthony Brown" w:date="2020-02-05T11:27:00Z">
         <w:r>
           <w:delText xml:space="preserve">, and our application may fall into the abyss of the mass of products and applications already produced in this area. Our </w:delText>
         </w:r>
       </w:del>
-      <w:del w:id="858" w:author="Anthony Brown" w:date="2020-02-05T11:29:00Z">
+      <w:del w:id="859" w:author="Anthony Brown" w:date="2020-02-05T11:29:00Z">
         <w:r>
           <w:delText>application may not be able to breach this giant mass of competing applications</w:delText>
         </w:r>
       </w:del>
-      <w:del w:id="859" w:author="Anthony Brown" w:date="2020-02-05T11:28:00Z">
+      <w:del w:id="860" w:author="Anthony Brown" w:date="2020-02-05T11:28:00Z">
         <w:r>
           <w:delText xml:space="preserve"> and in the end would not be a very good project</w:delText>
         </w:r>
       </w:del>
-      <w:del w:id="860" w:author="Anthony Brown" w:date="2020-02-05T11:29:00Z">
+      <w:del w:id="861" w:author="Anthony Brown" w:date="2020-02-05T11:29:00Z">
         <w:r>
           <w:delText>.</w:delText>
         </w:r>
@@ -8862,10 +8900,10 @@
       <w:pPr>
         <w:pStyle w:val="Heading2"/>
         <w:rPr>
-          <w:del w:id="861" w:author="Anthony Brown" w:date="2020-02-05T11:29:00Z"/>
-        </w:rPr>
-      </w:pPr>
-      <w:del w:id="862" w:author="Anthony Brown" w:date="2020-02-05T11:29:00Z">
+          <w:del w:id="862" w:author="Anthony Brown" w:date="2020-02-05T11:29:00Z"/>
+        </w:rPr>
+      </w:pPr>
+      <w:del w:id="863" w:author="Anthony Brown" w:date="2020-02-05T11:29:00Z">
         <w:r>
           <w:delText>Market Saturation</w:delText>
         </w:r>
@@ -8874,10 +8912,10 @@
     <w:p>
       <w:pPr>
         <w:rPr>
-          <w:del w:id="863" w:author="Anthony Brown" w:date="2020-02-05T11:29:00Z"/>
-        </w:rPr>
-      </w:pPr>
-      <w:del w:id="864" w:author="Anthony Brown" w:date="2020-02-05T11:29:00Z">
+          <w:del w:id="864" w:author="Anthony Brown" w:date="2020-02-05T11:29:00Z"/>
+        </w:rPr>
+      </w:pPr>
+      <w:del w:id="865" w:author="Anthony Brown" w:date="2020-02-05T11:29:00Z">
         <w:r>
           <w:delText>The market for ESL learning tools is already quite large, and our application may fall into the abyss of the mass of products and applications already produced in this area. Our application may not be able to breach this giant mass of competing applications and in the end would not be a very good project.</w:delText>
         </w:r>
@@ -8890,12 +8928,12 @@
       <w:r>
         <w:t xml:space="preserve">Reaching the </w:t>
       </w:r>
-      <w:del w:id="865" w:author="Anthony Brown" w:date="2020-02-05T11:29:00Z">
+      <w:del w:id="866" w:author="Anthony Brown" w:date="2020-02-05T11:29:00Z">
         <w:r>
           <w:delText xml:space="preserve">end </w:delText>
         </w:r>
       </w:del>
-      <w:ins w:id="866" w:author="Anthony Brown" w:date="2020-02-05T11:29:00Z">
+      <w:ins w:id="867" w:author="Anthony Brown" w:date="2020-02-05T11:29:00Z">
         <w:r>
           <w:t>end</w:t>
         </w:r>
@@ -8908,17 +8946,17 @@
       </w:r>
     </w:p>
     <w:p>
-      <w:del w:id="867" w:author="Anthony Brown" w:date="2020-02-05T11:29:00Z">
+      <w:del w:id="868" w:author="Anthony Brown" w:date="2020-02-05T11:29:00Z">
         <w:r>
           <w:delText xml:space="preserve">In dealing with the market, we must also face the fact it may be hard for </w:delText>
         </w:r>
       </w:del>
-      <w:ins w:id="868" w:author="Anthony Brown" w:date="2020-02-05T11:29:00Z">
+      <w:ins w:id="869" w:author="Anthony Brown" w:date="2020-02-05T11:29:00Z">
         <w:r>
           <w:t>O</w:t>
         </w:r>
       </w:ins>
-      <w:del w:id="869" w:author="Anthony Brown" w:date="2020-02-05T11:29:00Z">
+      <w:del w:id="870" w:author="Anthony Brown" w:date="2020-02-05T11:29:00Z">
         <w:r>
           <w:delText>o</w:delText>
         </w:r>
@@ -8926,12 +8964,12 @@
       <w:r>
         <w:t xml:space="preserve">ur application </w:t>
       </w:r>
-      <w:ins w:id="870" w:author="Anthony Brown" w:date="2020-02-05T11:29:00Z">
+      <w:ins w:id="871" w:author="Anthony Brown" w:date="2020-02-05T11:29:00Z">
         <w:r>
           <w:t xml:space="preserve">may not </w:t>
         </w:r>
       </w:ins>
-      <w:del w:id="871" w:author="Anthony Brown" w:date="2020-02-05T11:30:00Z">
+      <w:del w:id="872" w:author="Anthony Brown" w:date="2020-02-05T11:30:00Z">
         <w:r>
           <w:delText xml:space="preserve">to </w:delText>
         </w:r>
@@ -8939,62 +8977,62 @@
       <w:r>
         <w:t>reach the intended users. Our intended users will primarily be non-native English speakers</w:t>
       </w:r>
-      <w:del w:id="872" w:author="Anthony Brown" w:date="2020-02-05T11:32:00Z">
+      <w:del w:id="873" w:author="Anthony Brown" w:date="2020-02-05T11:32:00Z">
         <w:r>
           <w:delText xml:space="preserve">, </w:delText>
         </w:r>
       </w:del>
-      <w:ins w:id="873" w:author="Anthony Brown" w:date="2020-02-05T11:32:00Z">
+      <w:ins w:id="874" w:author="Anthony Brown" w:date="2020-02-05T11:32:00Z">
         <w:r>
           <w:t xml:space="preserve"> living in </w:t>
         </w:r>
       </w:ins>
-      <w:ins w:id="874" w:author="Anthony Brown" w:date="2020-02-05T11:30:00Z">
+      <w:ins w:id="875" w:author="Anthony Brown" w:date="2020-02-05T11:30:00Z">
         <w:r>
           <w:t>rem</w:t>
         </w:r>
       </w:ins>
-      <w:ins w:id="875" w:author="Anthony Brown" w:date="2020-02-05T11:31:00Z">
+      <w:ins w:id="876" w:author="Anthony Brown" w:date="2020-02-05T11:31:00Z">
         <w:r>
           <w:t>ote locations</w:t>
         </w:r>
       </w:ins>
-      <w:ins w:id="876" w:author="Anthony Brown" w:date="2020-02-05T11:32:00Z">
+      <w:ins w:id="877" w:author="Anthony Brown" w:date="2020-02-05T11:32:00Z">
         <w:r>
           <w:t xml:space="preserve"> in foreign countries</w:t>
         </w:r>
       </w:ins>
-      <w:ins w:id="877" w:author="Anthony Brown" w:date="2020-02-05T11:31:00Z">
+      <w:ins w:id="878" w:author="Anthony Brown" w:date="2020-02-05T11:31:00Z">
         <w:r>
           <w:t xml:space="preserve">. </w:t>
         </w:r>
       </w:ins>
-      <w:ins w:id="878" w:author="Anthony Brown" w:date="2020-02-05T11:33:00Z">
+      <w:ins w:id="879" w:author="Anthony Brown" w:date="2020-02-05T11:33:00Z">
         <w:r>
           <w:t>We can devise an advertising strategy, but</w:t>
         </w:r>
       </w:ins>
-      <w:ins w:id="879" w:author="Anthony Brown" w:date="2020-02-05T11:34:00Z">
+      <w:ins w:id="880" w:author="Anthony Brown" w:date="2020-02-05T11:34:00Z">
         <w:r>
           <w:t xml:space="preserve"> it is a complex market segment to target. Our </w:t>
         </w:r>
       </w:ins>
-      <w:ins w:id="880" w:author="Anthony Brown" w:date="2020-02-05T11:35:00Z">
+      <w:ins w:id="881" w:author="Anthony Brown" w:date="2020-02-05T11:35:00Z">
         <w:r>
           <w:t>advertising approach</w:t>
         </w:r>
       </w:ins>
-      <w:ins w:id="881" w:author="Anthony Brown" w:date="2020-02-05T11:34:00Z">
+      <w:ins w:id="882" w:author="Anthony Brown" w:date="2020-02-05T11:34:00Z">
         <w:r>
           <w:t xml:space="preserve"> may not work.</w:t>
         </w:r>
       </w:ins>
-      <w:del w:id="882" w:author="Anthony Brown" w:date="2020-02-05T11:34:00Z">
+      <w:del w:id="883" w:author="Anthony Brown" w:date="2020-02-05T11:34:00Z">
         <w:r>
           <w:delText>and finding a way to advertise or reach these people in remote areas may be beyond our grasp</w:delText>
         </w:r>
       </w:del>
-      <w:del w:id="883" w:author="Anthony Brown" w:date="2020-02-05T11:35:00Z">
+      <w:del w:id="884" w:author="Anthony Brown" w:date="2020-02-05T11:35:00Z">
         <w:r>
           <w:delText>.</w:delText>
         </w:r>
@@ -9009,7 +9047,7 @@
       </w:r>
     </w:p>
     <w:p>
-      <w:ins w:id="884" w:author="Anthony Brown" w:date="2020-02-05T11:38:00Z">
+      <w:ins w:id="885" w:author="Anthony Brown" w:date="2020-02-05T11:38:00Z">
         <w:r>
           <w:t xml:space="preserve">Our </w:t>
         </w:r>
@@ -9017,22 +9055,22 @@
           <w:t xml:space="preserve">application </w:t>
         </w:r>
       </w:ins>
-      <w:ins w:id="885" w:author="Anthony Brown" w:date="2020-02-05T11:39:00Z">
+      <w:ins w:id="886" w:author="Anthony Brown" w:date="2020-02-05T11:39:00Z">
         <w:r>
           <w:t xml:space="preserve">may not be </w:t>
         </w:r>
       </w:ins>
-      <w:ins w:id="886" w:author="Anthony Brown" w:date="2020-02-05T11:38:00Z">
+      <w:ins w:id="887" w:author="Anthony Brown" w:date="2020-02-05T11:38:00Z">
         <w:r>
           <w:t xml:space="preserve">useful to the end user </w:t>
         </w:r>
       </w:ins>
-      <w:ins w:id="887" w:author="Anthony Brown" w:date="2020-02-05T11:39:00Z">
+      <w:ins w:id="888" w:author="Anthony Brown" w:date="2020-02-05T11:39:00Z">
         <w:r>
           <w:t>because it is not easy to use</w:t>
         </w:r>
       </w:ins>
-      <w:ins w:id="888" w:author="Anthony Brown" w:date="2020-02-05T11:38:00Z">
+      <w:ins w:id="889" w:author="Anthony Brown" w:date="2020-02-05T11:38:00Z">
         <w:r>
           <w:t>.</w:t>
         </w:r>
@@ -9043,57 +9081,57 @@
       <w:r>
         <w:t xml:space="preserve">We </w:t>
       </w:r>
-      <w:ins w:id="889" w:author="Anthony Brown" w:date="2020-02-05T11:40:00Z">
+      <w:ins w:id="890" w:author="Anthony Brown" w:date="2020-02-05T11:40:00Z">
         <w:r>
           <w:t>may fin</w:t>
         </w:r>
       </w:ins>
-      <w:ins w:id="890" w:author="Anthony Brown" w:date="2020-02-05T11:44:00Z">
+      <w:ins w:id="891" w:author="Anthony Brown" w:date="2020-02-05T11:44:00Z">
         <w:r>
           <w:t>d</w:t>
         </w:r>
       </w:ins>
-      <w:ins w:id="891" w:author="Anthony Brown" w:date="2020-02-05T11:40:00Z">
+      <w:ins w:id="892" w:author="Anthony Brown" w:date="2020-02-05T11:40:00Z">
         <w:r>
           <w:t xml:space="preserve"> the app </w:t>
         </w:r>
       </w:ins>
-      <w:ins w:id="892" w:author="Anthony Brown" w:date="2020-02-05T11:44:00Z">
+      <w:ins w:id="893" w:author="Anthony Brown" w:date="2020-02-05T11:44:00Z">
         <w:r>
           <w:t>intuitive</w:t>
         </w:r>
       </w:ins>
-      <w:ins w:id="893" w:author="Anthony Brown" w:date="2020-02-05T11:40:00Z">
+      <w:ins w:id="894" w:author="Anthony Brown" w:date="2020-02-05T11:40:00Z">
         <w:r>
           <w:t xml:space="preserve">, but our clients are different </w:t>
         </w:r>
       </w:ins>
-      <w:ins w:id="894" w:author="Anthony Brown" w:date="2020-02-05T11:45:00Z">
+      <w:ins w:id="895" w:author="Anthony Brown" w:date="2020-02-05T11:45:00Z">
         <w:r>
           <w:t>from</w:t>
         </w:r>
       </w:ins>
-      <w:ins w:id="895" w:author="Anthony Brown" w:date="2020-02-05T11:40:00Z">
+      <w:ins w:id="896" w:author="Anthony Brown" w:date="2020-02-05T11:40:00Z">
         <w:r>
           <w:t xml:space="preserve"> us and they </w:t>
         </w:r>
       </w:ins>
-      <w:ins w:id="896" w:author="Anthony Brown" w:date="2020-02-05T11:41:00Z">
+      <w:ins w:id="897" w:author="Anthony Brown" w:date="2020-02-05T11:41:00Z">
         <w:r>
           <w:t>might not feel the same way.</w:t>
         </w:r>
       </w:ins>
-      <w:del w:id="897" w:author="Anthony Brown" w:date="2020-02-05T11:41:00Z">
+      <w:del w:id="898" w:author="Anthony Brown" w:date="2020-02-05T11:41:00Z">
         <w:r>
           <w:delText>need to make sure our application is well documented and friendly to use, otherwise we will face having</w:delText>
         </w:r>
       </w:del>
-      <w:del w:id="898" w:author="Anthony Brown" w:date="2020-02-05T11:38:00Z">
+      <w:del w:id="899" w:author="Anthony Brown" w:date="2020-02-05T11:38:00Z">
         <w:r>
           <w:delText xml:space="preserve"> an application that is not useful to the end user due to issues with ease of use</w:delText>
         </w:r>
       </w:del>
-      <w:del w:id="899" w:author="Anthony Brown" w:date="2020-02-05T11:41:00Z">
+      <w:del w:id="900" w:author="Anthony Brown" w:date="2020-02-05T11:41:00Z">
         <w:r>
           <w:delText>. It is important to minimise this risk by using rigorous testing and QA sessions to ensure that the program is indeed user friendly.</w:delText>
         </w:r>
@@ -9108,7 +9146,7 @@
       </w:r>
     </w:p>
     <w:p>
-      <w:del w:id="900" w:author="Anthony Brown" w:date="2020-02-05T11:41:00Z">
+      <w:del w:id="901" w:author="Anthony Brown" w:date="2020-02-05T11:41:00Z">
         <w:r>
           <w:delText xml:space="preserve">Our application is primarily for people in areas that lack modern expensive technology. </w:delText>
         </w:r>
@@ -9116,7 +9154,7 @@
       <w:r>
         <w:t>Our app</w:t>
       </w:r>
-      <w:del w:id="901" w:author="Anthony Brown" w:date="2020-02-05T11:42:00Z">
+      <w:del w:id="902" w:author="Anthony Brown" w:date="2020-02-05T11:42:00Z">
         <w:r>
           <w:delText>lication</w:delText>
         </w:r>
@@ -9124,17 +9162,17 @@
       <w:r>
         <w:t xml:space="preserve"> will </w:t>
       </w:r>
-      <w:del w:id="902" w:author="Anthony Brown" w:date="2020-02-05T11:41:00Z">
+      <w:del w:id="903" w:author="Anthony Brown" w:date="2020-02-05T11:41:00Z">
         <w:r>
           <w:delText xml:space="preserve">need </w:delText>
         </w:r>
       </w:del>
-      <w:ins w:id="903" w:author="Anthony Brown" w:date="2020-02-05T11:41:00Z">
+      <w:ins w:id="904" w:author="Anthony Brown" w:date="2020-02-05T11:41:00Z">
         <w:r>
           <w:t xml:space="preserve">not </w:t>
         </w:r>
       </w:ins>
-      <w:del w:id="904" w:author="Anthony Brown" w:date="2020-02-05T11:43:00Z">
+      <w:del w:id="905" w:author="Anthony Brown" w:date="2020-02-05T11:43:00Z">
         <w:r>
           <w:delText xml:space="preserve">to </w:delText>
         </w:r>
@@ -9142,7 +9180,7 @@
       <w:r>
         <w:t xml:space="preserve">be able to be run on </w:t>
       </w:r>
-      <w:del w:id="905" w:author="Anthony Brown" w:date="2020-02-05T11:41:00Z">
+      <w:del w:id="906" w:author="Anthony Brown" w:date="2020-02-05T11:41:00Z">
         <w:r>
           <w:delText xml:space="preserve">lower end </w:delText>
         </w:r>
@@ -9150,12 +9188,12 @@
       <w:r>
         <w:t xml:space="preserve">systems </w:t>
       </w:r>
-      <w:ins w:id="906" w:author="Anthony Brown" w:date="2020-02-05T11:41:00Z">
+      <w:ins w:id="907" w:author="Anthony Brown" w:date="2020-02-05T11:41:00Z">
         <w:r>
           <w:t>our clients currently have.</w:t>
         </w:r>
       </w:ins>
-      <w:ins w:id="907" w:author="Anthony Brown" w:date="2020-02-05T11:42:00Z">
+      <w:ins w:id="908" w:author="Anthony Brown" w:date="2020-02-05T11:42:00Z">
         <w:r>
           <w:t xml:space="preserve"> </w:t>
         </w:r>
@@ -9166,27 +9204,27 @@
           <w:t xml:space="preserve"> and they may be running </w:t>
         </w:r>
       </w:ins>
-      <w:ins w:id="908" w:author="Anthony Brown" w:date="2020-02-05T11:43:00Z">
+      <w:ins w:id="909" w:author="Anthony Brown" w:date="2020-02-05T11:43:00Z">
         <w:r>
           <w:t xml:space="preserve">technology </w:t>
         </w:r>
       </w:ins>
-      <w:ins w:id="909" w:author="Anthony Brown" w:date="2020-02-05T11:42:00Z">
+      <w:ins w:id="910" w:author="Anthony Brown" w:date="2020-02-05T11:42:00Z">
         <w:r>
           <w:t xml:space="preserve">generations </w:t>
         </w:r>
       </w:ins>
-      <w:ins w:id="910" w:author="Anthony Brown" w:date="2020-02-05T11:43:00Z">
+      <w:ins w:id="911" w:author="Anthony Brown" w:date="2020-02-05T11:43:00Z">
         <w:r>
           <w:t xml:space="preserve">behind ours.  </w:t>
         </w:r>
       </w:ins>
-      <w:ins w:id="911" w:author="Anthony Brown" w:date="2020-02-05T11:44:00Z">
+      <w:ins w:id="912" w:author="Anthony Brown" w:date="2020-02-05T11:44:00Z">
         <w:r>
           <w:t>We might find we are accessing technologies that their systems cannot support.</w:t>
         </w:r>
       </w:ins>
-      <w:del w:id="912" w:author="Anthony Brown" w:date="2020-02-05T11:43:00Z">
+      <w:del w:id="913" w:author="Anthony Brown" w:date="2020-02-05T11:43:00Z">
         <w:r>
           <w:delText>to ensure that we can reach our target audience (rural schools, parents in impoverished areas, etc) who do not have access to the latest phones, tablets and computers.</w:delText>
         </w:r>
@@ -9213,7 +9251,7 @@
           <w:b/>
           <w:bCs/>
           <w:highlight w:val="yellow"/>
-          <w:rPrChange w:id="913" w:author="Anthony Brown" w:date="2020-02-05T11:44:00Z">
+          <w:rPrChange w:id="914" w:author="Anthony Brown" w:date="2020-02-05T11:44:00Z">
             <w:rPr>
               <w:b/>
               <w:bCs/>
@@ -9222,7 +9260,7 @@
         </w:rPr>
         <w:t>//not done yet</w:t>
       </w:r>
-      <w:ins w:id="914" w:author="Anthony Brown" w:date="2020-02-05T11:45:00Z">
+      <w:ins w:id="915" w:author="Anthony Brown" w:date="2020-02-05T11:45:00Z">
         <w:r>
           <w:rPr>
             <w:b/>
@@ -9232,13 +9270,13 @@
           <w:t xml:space="preserve"> - </w:t>
         </w:r>
       </w:ins>
-      <w:del w:id="915" w:author="Anthony Brown" w:date="2020-02-05T11:45:00Z">
+      <w:del w:id="916" w:author="Anthony Brown" w:date="2020-02-05T11:45:00Z">
         <w:r>
           <w:rPr>
             <w:b/>
             <w:bCs/>
             <w:highlight w:val="yellow"/>
-            <w:rPrChange w:id="916" w:author="Anthony Brown" w:date="2020-02-05T11:44:00Z">
+            <w:rPrChange w:id="917" w:author="Anthony Brown" w:date="2020-02-05T11:44:00Z">
               <w:rPr>
                 <w:b/>
                 <w:bCs/>
@@ -9253,7 +9291,7 @@
           <w:b/>
           <w:bCs/>
           <w:highlight w:val="yellow"/>
-          <w:rPrChange w:id="917" w:author="Anthony Brown" w:date="2020-02-05T11:44:00Z">
+          <w:rPrChange w:id="918" w:author="Anthony Brown" w:date="2020-02-05T11:44:00Z">
             <w:rPr>
               <w:b/>
               <w:bCs/>

</xml_diff>

<commit_message>
update of project doc
--Jason Walstab
</commit_message>
<xml_diff>
--- a/assignment3/3 Project Description/0 Project Description.docx
+++ b/assignment3/3 Project Description/0 Project Description.docx
@@ -3177,7 +3177,15 @@
       </w:pPr>
       <w:r>
         <w:rPr/>
-        <w:t>This Update Elements GUI function is run every everytime a button is pressed to update the graphics user interface (GUI) of the user. It changes arrows to red if they are unavailable to be pressed, as well as the continue button to red if the user has not selected enough flashcards to proceed. It also increments the selected flashcards text so the user can see how many flashcards they have already selected.</w:t>
+        <w:t xml:space="preserve">This Update Elements GUI function is run every </w:t>
+      </w:r>
+      <w:r>
+        <w:rPr/>
+        <w:t>every time</w:t>
+      </w:r>
+      <w:r>
+        <w:rPr/>
+        <w:t xml:space="preserve"> a button is pressed to update the graphics user interface (GUI) of the user. It changes arrows to red if they are unavailable to be pressed, as well as the continue button to red if the user has not selected enough flashcards to proceed. It also increments the selected flashcards text so the user can see how many flashcards they have already selected.</w:t>
       </w:r>
     </w:p>
     <w:p>
@@ -3380,23 +3388,140 @@
       <w:pPr>
         <w:pStyle w:val="Normal"/>
         <w:bidi w:val="0"/>
-        <w:ind w:left="0"/>
-      </w:pPr>
+      </w:pPr>
+      <w:r>
+        <w:rPr/>
+        <w:t>The flashcard game object has both an image an audio attached to it. It is created by the flash card loader script. This is the game object that physically shows up as card in the game itself.</w:t>
+      </w:r>
     </w:p>
     <w:p>
       <w:pPr>
         <w:pStyle w:val="Normal"/>
         <w:bidi w:val="0"/>
-        <w:ind w:left="0"/>
-      </w:pPr>
-      <w:r>
-        <w:rPr/>
-        <w:t xml:space="preserve">//STOPPED HERE, WILL CONTINUE WRITING 2020/2/8 JW </w:t>
-      </w:r>
-    </w:p>
-    <w:p>
-      <w:pPr>
-        <w:pStyle w:val="Heading3"/>
+      </w:pPr>
+      <w:r>
+        <w:rPr/>
+        <w:t>Here is an example of two of these objects appearing in the flashcard selection screen.</w:t>
+      </w:r>
+    </w:p>
+    <w:p>
+      <w:pPr>
+        <w:pStyle w:val="Normal"/>
+      </w:pPr>
+      <w:r>
+        <w:drawing>
+          <wp:inline wp14:editId="633362D7" wp14:anchorId="51C620A8">
+            <wp:extent cx="4572000" cy="2952750"/>
+            <wp:effectExtent l="0" t="0" r="0" b="0"/>
+            <wp:docPr id="2144938659" name="" title=""/>
+            <wp:cNvGraphicFramePr>
+              <a:graphicFrameLocks noChangeAspect="1"/>
+            </wp:cNvGraphicFramePr>
+            <a:graphic>
+              <a:graphicData uri="http://schemas.openxmlformats.org/drawingml/2006/picture">
+                <pic:pic>
+                  <pic:nvPicPr>
+                    <pic:cNvPr id="0" name=""/>
+                    <pic:cNvPicPr/>
+                  </pic:nvPicPr>
+                  <pic:blipFill>
+                    <a:blip r:embed="R7a075cee4cf14cb9">
+                      <a:extLst>
+                        <a:ext xmlns:a="http://schemas.openxmlformats.org/drawingml/2006/main" uri="{28A0092B-C50C-407E-A947-70E740481C1C}">
+                          <a14:useLocalDpi val="0"/>
+                        </a:ext>
+                      </a:extLst>
+                    </a:blip>
+                    <a:stretch>
+                      <a:fillRect/>
+                    </a:stretch>
+                  </pic:blipFill>
+                  <pic:spPr>
+                    <a:xfrm>
+                      <a:off x="0" y="0"/>
+                      <a:ext cx="4572000" cy="2952750"/>
+                    </a:xfrm>
+                    <a:prstGeom prst="rect">
+                      <a:avLst/>
+                    </a:prstGeom>
+                  </pic:spPr>
+                </pic:pic>
+              </a:graphicData>
+            </a:graphic>
+          </wp:inline>
+        </w:drawing>
+      </w:r>
+    </w:p>
+    <w:p>
+      <w:pPr>
+        <w:pStyle w:val="Normal"/>
+        <w:bidi w:val="0"/>
+      </w:pPr>
+      <w:r>
+        <w:rPr/>
+        <w:t>Attached to these flashcard objects is ‘flashcard’ script. This handles users' interactions with the flashcard's game objects.</w:t>
+      </w:r>
+    </w:p>
+    <w:p>
+      <w:pPr>
+        <w:pStyle w:val="Normal"/>
+      </w:pPr>
+      <w:r>
+        <w:drawing>
+          <wp:inline wp14:editId="391C3223" wp14:anchorId="3DB159BF">
+            <wp:extent cx="4572000" cy="4191000"/>
+            <wp:effectExtent l="0" t="0" r="0" b="0"/>
+            <wp:docPr id="1739586106" name="" title=""/>
+            <wp:cNvGraphicFramePr>
+              <a:graphicFrameLocks noChangeAspect="1"/>
+            </wp:cNvGraphicFramePr>
+            <a:graphic>
+              <a:graphicData uri="http://schemas.openxmlformats.org/drawingml/2006/picture">
+                <pic:pic>
+                  <pic:nvPicPr>
+                    <pic:cNvPr id="0" name=""/>
+                    <pic:cNvPicPr/>
+                  </pic:nvPicPr>
+                  <pic:blipFill>
+                    <a:blip r:embed="Ra1462da1099f4238">
+                      <a:extLst>
+                        <a:ext xmlns:a="http://schemas.openxmlformats.org/drawingml/2006/main" uri="{28A0092B-C50C-407E-A947-70E740481C1C}">
+                          <a14:useLocalDpi val="0"/>
+                        </a:ext>
+                      </a:extLst>
+                    </a:blip>
+                    <a:stretch>
+                      <a:fillRect/>
+                    </a:stretch>
+                  </pic:blipFill>
+                  <pic:spPr>
+                    <a:xfrm>
+                      <a:off x="0" y="0"/>
+                      <a:ext cx="4572000" cy="4191000"/>
+                    </a:xfrm>
+                    <a:prstGeom prst="rect">
+                      <a:avLst/>
+                    </a:prstGeom>
+                  </pic:spPr>
+                </pic:pic>
+              </a:graphicData>
+            </a:graphic>
+          </wp:inline>
+        </w:drawing>
+      </w:r>
+    </w:p>
+    <w:p>
+      <w:pPr>
+        <w:pStyle w:val="Normal"/>
+      </w:pPr>
+      <w:r>
+        <w:rPr/>
+        <w:t>The flashcard script simply listens for a click on the flashcard game object, then sends passes itself to the flashcard loader script when pressed. If it has already been pressed, it sends the request to deselect it.</w:t>
+      </w:r>
+    </w:p>
+    <w:p>
+      <w:pPr>
+        <w:pStyle w:val="Heading4"/>
         <w:bidi w:val="0"/>
         <w:spacing w:before="40" w:beforeAutospacing="off" w:after="0" w:afterAutospacing="off" w:line="259" w:lineRule="auto"/>
         <w:ind w:left="0" w:right="0"/>
@@ -3404,12 +3529,150 @@
       </w:pPr>
       <w:r>
         <w:rPr/>
-        <w:t>Assets Acquisition and Creation</w:t>
-      </w:r>
-    </w:p>
-    <w:p>
-      <w:pPr>
-        <w:pStyle w:val="Heading3"/>
+        <w:t>Game #1 Scene</w:t>
+      </w:r>
+    </w:p>
+    <w:p>
+      <w:pPr>
+        <w:pStyle w:val="Normal"/>
+        <w:bidi w:val="0"/>
+      </w:pPr>
+      <w:r>
+        <w:rPr/>
+        <w:t>This game is created with the following configuration, first the user hears audio from one of the cards at random, then they must click on the cards. If they click the incorrect card, it turns red and one point is deducted. If they hit the correct card, a point is added, and a new cards audio is played. The user has 60 seconds to get as many points as possible. When the time runs out, the user can no longer click on anymore cards.</w:t>
+      </w:r>
+    </w:p>
+    <w:p>
+      <w:pPr>
+        <w:pStyle w:val="Normal"/>
+        <w:bidi w:val="0"/>
+      </w:pPr>
+      <w:r>
+        <w:rPr/>
+        <w:t>Here is an example of the Game # 1 scene as of v0.03.</w:t>
+      </w:r>
+    </w:p>
+    <w:p>
+      <w:pPr>
+        <w:pStyle w:val="Normal"/>
+      </w:pPr>
+      <w:r>
+        <w:drawing>
+          <wp:inline wp14:editId="065CA78A" wp14:anchorId="1E416667">
+            <wp:extent cx="4572000" cy="3657600"/>
+            <wp:effectExtent l="0" t="0" r="0" b="0"/>
+            <wp:docPr id="988968511" name="" title=""/>
+            <wp:cNvGraphicFramePr>
+              <a:graphicFrameLocks noChangeAspect="1"/>
+            </wp:cNvGraphicFramePr>
+            <a:graphic>
+              <a:graphicData uri="http://schemas.openxmlformats.org/drawingml/2006/picture">
+                <pic:pic>
+                  <pic:nvPicPr>
+                    <pic:cNvPr id="0" name=""/>
+                    <pic:cNvPicPr/>
+                  </pic:nvPicPr>
+                  <pic:blipFill>
+                    <a:blip r:embed="Rd5196aa996b44267">
+                      <a:extLst>
+                        <a:ext xmlns:a="http://schemas.openxmlformats.org/drawingml/2006/main" uri="{28A0092B-C50C-407E-A947-70E740481C1C}">
+                          <a14:useLocalDpi val="0"/>
+                        </a:ext>
+                      </a:extLst>
+                    </a:blip>
+                    <a:stretch>
+                      <a:fillRect/>
+                    </a:stretch>
+                  </pic:blipFill>
+                  <pic:spPr>
+                    <a:xfrm>
+                      <a:off x="0" y="0"/>
+                      <a:ext cx="4572000" cy="3657600"/>
+                    </a:xfrm>
+                    <a:prstGeom prst="rect">
+                      <a:avLst/>
+                    </a:prstGeom>
+                  </pic:spPr>
+                </pic:pic>
+              </a:graphicData>
+            </a:graphic>
+          </wp:inline>
+        </w:drawing>
+      </w:r>
+    </w:p>
+    <w:p>
+      <w:pPr>
+        <w:pStyle w:val="Normal"/>
+      </w:pPr>
+      <w:r>
+        <w:rPr/>
+        <w:t>Here is the diagram for game #1.</w:t>
+      </w:r>
+    </w:p>
+    <w:p>
+      <w:pPr>
+        <w:pStyle w:val="Normal"/>
+        <w:bidi w:val="0"/>
+        <w:ind w:left="0"/>
+      </w:pPr>
+      <w:r>
+        <w:drawing>
+          <wp:inline wp14:editId="67FE678D" wp14:anchorId="67231C7E">
+            <wp:extent cx="3962400" cy="4572000"/>
+            <wp:effectExtent l="0" t="0" r="0" b="0"/>
+            <wp:docPr id="2079072889" name="" title=""/>
+            <wp:cNvGraphicFramePr>
+              <a:graphicFrameLocks noChangeAspect="1"/>
+            </wp:cNvGraphicFramePr>
+            <a:graphic>
+              <a:graphicData uri="http://schemas.openxmlformats.org/drawingml/2006/picture">
+                <pic:pic>
+                  <pic:nvPicPr>
+                    <pic:cNvPr id="0" name=""/>
+                    <pic:cNvPicPr/>
+                  </pic:nvPicPr>
+                  <pic:blipFill>
+                    <a:blip r:embed="R7d80b2d792bc4313">
+                      <a:extLst>
+                        <a:ext xmlns:a="http://schemas.openxmlformats.org/drawingml/2006/main" uri="{28A0092B-C50C-407E-A947-70E740481C1C}">
+                          <a14:useLocalDpi val="0"/>
+                        </a:ext>
+                      </a:extLst>
+                    </a:blip>
+                    <a:stretch>
+                      <a:fillRect/>
+                    </a:stretch>
+                  </pic:blipFill>
+                  <pic:spPr>
+                    <a:xfrm>
+                      <a:off x="0" y="0"/>
+                      <a:ext cx="3962400" cy="4572000"/>
+                    </a:xfrm>
+                    <a:prstGeom prst="rect">
+                      <a:avLst/>
+                    </a:prstGeom>
+                  </pic:spPr>
+                </pic:pic>
+              </a:graphicData>
+            </a:graphic>
+          </wp:inline>
+        </w:drawing>
+      </w:r>
+    </w:p>
+    <w:p>
+      <w:pPr>
+        <w:pStyle w:val="Normal"/>
+        <w:bidi w:val="0"/>
+        <w:ind w:left="0"/>
+      </w:pPr>
+      <w:r>
+        <w:rPr/>
+        <w:t>//will finish writing this later – JW</w:t>
+      </w:r>
+    </w:p>
+    <w:p>
+      <w:pPr>
+        <w:pStyle w:val="Heading4"/>
         <w:bidi w:val="0"/>
         <w:spacing w:before="40" w:beforeAutospacing="off" w:after="0" w:afterAutospacing="off" w:line="259" w:lineRule="auto"/>
         <w:ind w:left="0" w:right="0"/>
@@ -3417,6 +3680,351 @@
       </w:pPr>
       <w:r>
         <w:rPr/>
+        <w:t>Application version log:</w:t>
+      </w:r>
+    </w:p>
+    <w:p>
+      <w:pPr>
+        <w:pStyle w:val="Normal"/>
+        <w:bidi w:val="0"/>
+      </w:pPr>
+      <w:r>
+        <w:rPr>
+          <w:rStyle w:val="Heading5Char"/>
+        </w:rPr>
+        <w:t>V0.01</w:t>
+      </w:r>
+    </w:p>
+    <w:p>
+      <w:pPr>
+        <w:pStyle w:val="Normal"/>
+        <w:bidi w:val="0"/>
+      </w:pPr>
+      <w:r>
+        <w:rPr/>
+        <w:t>--Creation of Unity Project.</w:t>
+      </w:r>
+    </w:p>
+    <w:p>
+      <w:pPr>
+        <w:pStyle w:val="Normal"/>
+        <w:bidi w:val="0"/>
+      </w:pPr>
+      <w:r>
+        <w:rPr/>
+        <w:t>--Creation of Main Menu Scene.</w:t>
+      </w:r>
+    </w:p>
+    <w:p>
+      <w:pPr>
+        <w:pStyle w:val="Normal"/>
+        <w:bidi w:val="0"/>
+      </w:pPr>
+      <w:r>
+        <w:rPr/>
+        <w:t>--Creation of Buttons for Main Menu.</w:t>
+      </w:r>
+    </w:p>
+    <w:p>
+      <w:pPr>
+        <w:pStyle w:val="Normal"/>
+        <w:bidi w:val="0"/>
+      </w:pPr>
+      <w:r>
+        <w:rPr/>
+        <w:t>--Creation of Main Menu UI.</w:t>
+      </w:r>
+    </w:p>
+    <w:p>
+      <w:pPr>
+        <w:pStyle w:val="Normal"/>
+        <w:bidi w:val="0"/>
+      </w:pPr>
+      <w:r>
+        <w:rPr/>
+        <w:t>--Creation of Main Menu Controller.</w:t>
+      </w:r>
+    </w:p>
+    <w:p>
+      <w:pPr>
+        <w:pStyle w:val="Normal"/>
+        <w:bidi w:val="0"/>
+      </w:pPr>
+      <w:r>
+        <w:rPr/>
+        <w:t>--Basic Main Menu Scene completed. Will need to revise and update in a later version.</w:t>
+      </w:r>
+    </w:p>
+    <w:p>
+      <w:pPr>
+        <w:pStyle w:val="Normal"/>
+        <w:bidi w:val="0"/>
+      </w:pPr>
+      <w:r>
+        <w:rPr>
+          <w:rStyle w:val="Heading5Char"/>
+        </w:rPr>
+        <w:t>V0.02</w:t>
+      </w:r>
+    </w:p>
+    <w:p>
+      <w:pPr>
+        <w:pStyle w:val="Normal"/>
+        <w:bidi w:val="0"/>
+      </w:pPr>
+      <w:r>
+        <w:rPr/>
+        <w:t>--Creation of flashcard selection scene.</w:t>
+      </w:r>
+    </w:p>
+    <w:p>
+      <w:pPr>
+        <w:pStyle w:val="Normal"/>
+        <w:bidi w:val="0"/>
+      </w:pPr>
+      <w:r>
+        <w:rPr/>
+        <w:t>--Creation of flashcards selection buttons.</w:t>
+      </w:r>
+    </w:p>
+    <w:p>
+      <w:pPr>
+        <w:pStyle w:val="Normal"/>
+        <w:bidi w:val="0"/>
+      </w:pPr>
+      <w:r>
+        <w:rPr/>
+        <w:t>--Creation of flashcard loader script.</w:t>
+      </w:r>
+    </w:p>
+    <w:p>
+      <w:pPr>
+        <w:pStyle w:val="Normal"/>
+        <w:bidi w:val="0"/>
+      </w:pPr>
+      <w:r>
+        <w:rPr/>
+        <w:t>--Creation of the flashcard script.</w:t>
+      </w:r>
+    </w:p>
+    <w:p>
+      <w:pPr>
+        <w:pStyle w:val="Normal"/>
+        <w:bidi w:val="0"/>
+      </w:pPr>
+      <w:r>
+        <w:rPr/>
+        <w:t>--Flashcard Selection scene complete.</w:t>
+      </w:r>
+    </w:p>
+    <w:p>
+      <w:pPr>
+        <w:pStyle w:val="Normal"/>
+        <w:bidi w:val="0"/>
+      </w:pPr>
+      <w:r>
+        <w:rPr>
+          <w:rStyle w:val="Heading5Char"/>
+        </w:rPr>
+        <w:t>V0.03</w:t>
+      </w:r>
+    </w:p>
+    <w:p>
+      <w:pPr>
+        <w:pStyle w:val="Normal"/>
+        <w:bidi w:val="0"/>
+      </w:pPr>
+      <w:r>
+        <w:rPr/>
+        <w:t>--Creation of Game #1 Scene.</w:t>
+      </w:r>
+    </w:p>
+    <w:p>
+      <w:pPr>
+        <w:pStyle w:val="Normal"/>
+        <w:bidi w:val="0"/>
+      </w:pPr>
+      <w:r>
+        <w:rPr/>
+        <w:t xml:space="preserve">--Creation of </w:t>
+      </w:r>
+      <w:r>
+        <w:rPr/>
+        <w:t>GameController.</w:t>
+      </w:r>
+    </w:p>
+    <w:p>
+      <w:pPr>
+        <w:pStyle w:val="Normal"/>
+        <w:bidi w:val="0"/>
+      </w:pPr>
+      <w:r>
+        <w:rPr/>
+        <w:t>--Creation of Game1Script.</w:t>
+      </w:r>
+    </w:p>
+    <w:p>
+      <w:pPr>
+        <w:pStyle w:val="Normal"/>
+        <w:bidi w:val="0"/>
+      </w:pPr>
+      <w:r>
+        <w:rPr/>
+        <w:t>--Game #1 Scene complete.</w:t>
+      </w:r>
+    </w:p>
+    <w:p>
+      <w:pPr>
+        <w:pStyle w:val="Normal"/>
+        <w:bidi w:val="0"/>
+      </w:pPr>
+      <w:r>
+        <w:rPr>
+          <w:rStyle w:val="Heading5Char"/>
+        </w:rPr>
+        <w:t>V0.04</w:t>
+      </w:r>
+    </w:p>
+    <w:p>
+      <w:pPr>
+        <w:pStyle w:val="Normal"/>
+        <w:bidi w:val="0"/>
+        <w:spacing w:before="0" w:beforeAutospacing="off" w:after="160" w:afterAutospacing="off" w:line="259" w:lineRule="auto"/>
+        <w:ind w:left="0" w:right="0"/>
+        <w:jc w:val="left"/>
+      </w:pPr>
+      <w:r>
+        <w:rPr/>
+        <w:t xml:space="preserve">--Resolved issue with flashcards not being able to be dynamically loaded once the application is </w:t>
+      </w:r>
+      <w:r>
+        <w:rPr/>
+        <w:t>built</w:t>
+      </w:r>
+      <w:r>
+        <w:rPr/>
+        <w:t>.</w:t>
+      </w:r>
+    </w:p>
+    <w:p>
+      <w:pPr>
+        <w:pStyle w:val="Normal"/>
+        <w:bidi w:val="0"/>
+        <w:spacing w:before="0" w:beforeAutospacing="off" w:after="160" w:afterAutospacing="off" w:line="259" w:lineRule="auto"/>
+        <w:ind w:left="0" w:right="0"/>
+        <w:jc w:val="left"/>
+      </w:pPr>
+      <w:r>
+        <w:rPr/>
+        <w:t xml:space="preserve">--Updated and removed placeholder assets that were used during initial creation. Now only loads flashcards via </w:t>
+      </w:r>
+      <w:r>
+        <w:rPr/>
+        <w:t>dynamic</w:t>
+      </w:r>
+      <w:r>
+        <w:rPr/>
+        <w:t xml:space="preserve"> loading from the flashcards folder.</w:t>
+      </w:r>
+    </w:p>
+    <w:p>
+      <w:pPr>
+        <w:pStyle w:val="Normal"/>
+        <w:bidi w:val="0"/>
+        <w:spacing w:before="0" w:beforeAutospacing="off" w:after="160" w:afterAutospacing="off" w:line="259" w:lineRule="auto"/>
+        <w:ind w:left="0" w:right="0"/>
+        <w:jc w:val="left"/>
+      </w:pPr>
+      <w:r>
+        <w:rPr/>
+        <w:t>--Marked main menu button game # 2 as ‘under development’.</w:t>
+      </w:r>
+    </w:p>
+    <w:p>
+      <w:pPr>
+        <w:pStyle w:val="Heading4"/>
+        <w:bidi w:val="0"/>
+        <w:spacing w:before="40" w:beforeAutospacing="off" w:after="0" w:afterAutospacing="off" w:line="259" w:lineRule="auto"/>
+        <w:ind w:left="0" w:right="0"/>
+        <w:jc w:val="left"/>
+      </w:pPr>
+      <w:r>
+        <w:rPr/>
+        <w:t>Programming still to do:</w:t>
+      </w:r>
+    </w:p>
+    <w:p>
+      <w:pPr>
+        <w:pStyle w:val="Heading5"/>
+        <w:bidi w:val="0"/>
+      </w:pPr>
+      <w:r>
+        <w:rPr/>
+        <w:t>Game # 2-?</w:t>
+      </w:r>
+    </w:p>
+    <w:p>
+      <w:pPr>
+        <w:pStyle w:val="Normal"/>
+        <w:bidi w:val="0"/>
+      </w:pPr>
+      <w:r>
+        <w:rPr/>
+        <w:t>The project still needs the addition of more mini games, starting firstly with the planned-out memory game that will need to be created. This can be created following the similar pattern of how game # 1 was created.</w:t>
+      </w:r>
+    </w:p>
+    <w:p>
+      <w:pPr>
+        <w:pStyle w:val="Heading5"/>
+        <w:bidi w:val="0"/>
+      </w:pPr>
+      <w:r>
+        <w:rPr/>
+        <w:t>Cloud integration and downloading and sharing of flashcard packs</w:t>
+      </w:r>
+    </w:p>
+    <w:p>
+      <w:pPr>
+        <w:pStyle w:val="Normal"/>
+        <w:bidi w:val="0"/>
+      </w:pPr>
+      <w:r>
+        <w:rPr/>
+        <w:t>Another planned feature is the idea of sharing flashcard packs. An upload and download function would need to be created on a cloud repository with unity3D functions set to be able to load these at will.</w:t>
+      </w:r>
+    </w:p>
+    <w:p>
+      <w:pPr>
+        <w:pStyle w:val="Normal"/>
+        <w:bidi w:val="0"/>
+        <w:spacing w:before="40" w:beforeAutospacing="off" w:after="0" w:afterAutospacing="off" w:line="259" w:lineRule="auto"/>
+        <w:ind w:left="0" w:right="0"/>
+        <w:jc w:val="left"/>
+      </w:pPr>
+    </w:p>
+    <w:p>
+      <w:pPr>
+        <w:pStyle w:val="Heading3"/>
+        <w:bidi w:val="0"/>
+        <w:spacing w:before="40" w:beforeAutospacing="off" w:after="0" w:afterAutospacing="off" w:line="259" w:lineRule="auto"/>
+        <w:ind w:left="0" w:right="0"/>
+        <w:jc w:val="left"/>
+      </w:pPr>
+      <w:r>
+        <w:rPr/>
+        <w:t>Assets Acquisition and Creation</w:t>
+      </w:r>
+    </w:p>
+    <w:p>
+      <w:pPr>
+        <w:pStyle w:val="Heading3"/>
+        <w:bidi w:val="0"/>
+        <w:spacing w:before="40" w:beforeAutospacing="off" w:after="0" w:afterAutospacing="off" w:line="259" w:lineRule="auto"/>
+        <w:ind w:left="0" w:right="0"/>
+        <w:jc w:val="left"/>
+      </w:pPr>
+      <w:r>
+        <w:rPr/>
         <w:t>Testing and QA</w:t>
       </w:r>
     </w:p>
@@ -3426,49 +4034,81 @@
         <w:pStyle w:val="Heading1"/>
       </w:pPr>
       <w:r>
+        <w:rPr/>
         <w:t>Roles</w:t>
       </w:r>
     </w:p>
     <w:p>
-      <w:r>
-        <w:rPr/>
-        <w:t>This project requires Six roles, being: a project manager, a programmer, an artist, a tester/QA, marketer/documentation and a website developer. We have decided to assign static roles to the group to maximise our work potential as well as keep good organisation.</w:t>
+      <w:pPr>
+        <w:pStyle w:val="Normal"/>
+        <w:bidi w:val="0"/>
+        <w:spacing w:before="0" w:beforeAutospacing="off" w:after="160" w:afterAutospacing="off" w:line="259" w:lineRule="auto"/>
+        <w:ind w:left="0" w:right="0"/>
+        <w:jc w:val="left"/>
+      </w:pPr>
+      <w:r>
+        <w:rPr/>
+        <w:t>For our group we have decided not to go with individual roles, but with section the work into categories of work that need to be done. We have identified six categories that will need to be completed. The reason we have chosen this approach as opposed to singular roles is so that people may take up multiple tasks and roles if they wish to do so. Here are the categories we have chosen to go with, all work in our timeframe as well as project progress will also be separated into these roles if they are applicable.</w:t>
       </w:r>
     </w:p>
     <w:p>
       <w:pPr>
         <w:pStyle w:val="Heading2"/>
-      </w:pPr>
-      <w:r>
-        <w:t>Project manager/Team leader – Person1</w:t>
-      </w:r>
-    </w:p>
-    <w:p>
-      <w:pPr>
-        <w:rPr>
-          <w:b/>
-          <w:bCs/>
-        </w:rPr>
-      </w:pPr>
-      <w:r>
-        <w:t>The project manager/team leader for this project will be responsible for all timing and planning made by our group as well as the general organisation and following up of people's duties and workloads.</w:t>
+        <w:bidi w:val="0"/>
+        <w:spacing w:before="40" w:beforeAutospacing="off" w:after="0" w:afterAutospacing="off" w:line="259" w:lineRule="auto"/>
+        <w:ind w:left="0" w:right="0"/>
+        <w:jc w:val="left"/>
+      </w:pPr>
+      <w:r>
+        <w:rPr/>
+        <w:t>Admin</w:t>
+      </w:r>
+    </w:p>
+    <w:p>
+      <w:pPr>
+        <w:pStyle w:val="Normal"/>
+        <w:bidi w:val="0"/>
+        <w:spacing w:before="0" w:beforeAutospacing="off" w:after="160" w:afterAutospacing="off" w:line="259" w:lineRule="auto"/>
+        <w:ind w:left="0" w:right="0"/>
+        <w:jc w:val="left"/>
+      </w:pPr>
+      <w:r>
+        <w:rPr/>
+        <w:t>This will consist of all organisation on our platforms, including Trello/slack/discord/GitHub, meetings, the document report as well as all other admin related tasks. Another task falling under this category is the compiling and quality control of our reports and documents. This will also include the work on the rest of the document less related to our project, for example the team profile section on our main document.</w:t>
       </w:r>
     </w:p>
     <w:p>
       <w:pPr>
         <w:pStyle w:val="Heading2"/>
-        <w:rPr>
-          <w:b/>
-          <w:bCs/>
-        </w:rPr>
-      </w:pPr>
-      <w:r>
-        <w:t>Programmer – Person2</w:t>
-      </w:r>
-    </w:p>
-    <w:p>
-      <w:r>
-        <w:t>The programmers in this project will be responsible for creating the flashcard system using unity, including all games, GUI, menus and features of the actual program itself.</w:t>
+        <w:bidi w:val="0"/>
+        <w:spacing w:before="40" w:beforeAutospacing="off" w:after="0" w:afterAutospacing="off" w:line="259" w:lineRule="auto"/>
+        <w:ind w:left="0" w:right="0"/>
+        <w:jc w:val="left"/>
+      </w:pPr>
+      <w:r>
+        <w:rPr/>
+        <w:t>Programming</w:t>
+      </w:r>
+    </w:p>
+    <w:p>
+      <w:pPr>
+        <w:pStyle w:val="Normal"/>
+        <w:bidi w:val="0"/>
+        <w:spacing w:before="0" w:beforeAutospacing="off" w:after="160" w:afterAutospacing="off" w:line="259" w:lineRule="auto"/>
+        <w:ind w:left="0" w:right="0"/>
+        <w:jc w:val="left"/>
+      </w:pPr>
+      <w:r>
+        <w:rPr/>
+        <w:t xml:space="preserve">This will consist of all work related to programming and development and will mainly focus on the use of Unity3D to create the actual application as well as creating logs. </w:t>
+      </w:r>
+      <w:r>
+        <w:rPr/>
+        <w:t>Programming</w:t>
+      </w:r>
+      <w:r>
+        <w:rPr/>
+        <w:t xml:space="preserve"> will also be responsible for documenting, screenshotting and explaining our development process so it is easy for another team to pick up our project.</w:t>
       </w:r>
     </w:p>
     <w:p>
@@ -3477,71 +4117,132 @@
       </w:pPr>
       <w:r>
         <w:rPr/>
-        <w:t>Artist/Assets</w:t>
-      </w:r>
-      <w:r>
-        <w:rPr/>
-        <w:t xml:space="preserve"> acquisition - Person3</w:t>
-      </w:r>
-    </w:p>
-    <w:p>
-      <w:r>
-        <w:t>This position will be for the acquisition/creation of all artwork designed for the flashcard system, I.e. graphics for buttons, main menus backgrounds, flashcards as well as basic sounds and music.</w:t>
+        <w:t>Assets acquisition/creation</w:t>
+      </w:r>
+    </w:p>
+    <w:p>
+      <w:pPr>
+        <w:pStyle w:val="Normal"/>
+        <w:bidi w:val="0"/>
+        <w:spacing w:before="0" w:beforeAutospacing="off" w:after="160" w:afterAutospacing="off" w:line="259" w:lineRule="auto"/>
+        <w:ind w:left="0" w:right="0"/>
+        <w:jc w:val="left"/>
+      </w:pPr>
+      <w:r>
+        <w:rPr/>
+        <w:t xml:space="preserve">This will be all asset acquisition and creation. This involves creating the flashcards, recording audio, finding background images and any other graphics/audio we might need for our project. This will also </w:t>
+      </w:r>
+      <w:r>
+        <w:rPr/>
+        <w:t>encompass</w:t>
+      </w:r>
+      <w:r>
+        <w:rPr/>
+        <w:t xml:space="preserve"> the creating of a progress report for this process and have we have managed so far.</w:t>
       </w:r>
     </w:p>
     <w:p>
       <w:pPr>
         <w:pStyle w:val="Heading2"/>
-      </w:pPr>
-      <w:r>
-        <w:t>Tester – Person4</w:t>
-      </w:r>
-      <w:r>
-        <w:rPr>
-          <w:b/>
-          <w:bCs/>
-        </w:rPr>
-        <w:t xml:space="preserve"> //CAN BE CHANGED TO GAME DESIGNER/CONSULTANT OR QA?</w:t>
-      </w:r>
-    </w:p>
-    <w:p>
-      <w:r>
-        <w:rPr/>
-        <w:t>The tester will be responsible for using the flashcard system as a user would and reporting on any errors and problems that they have faced during this period to either the programmers or recommend changes to the application's design to make it more user-friendly.</w:t>
+        <w:bidi w:val="0"/>
+        <w:spacing w:before="40" w:beforeAutospacing="off" w:after="0" w:afterAutospacing="off" w:line="259" w:lineRule="auto"/>
+        <w:ind w:left="0" w:right="0"/>
+        <w:jc w:val="left"/>
+      </w:pPr>
+      <w:r>
+        <w:rPr/>
+        <w:t>Testing/QA</w:t>
+      </w:r>
+    </w:p>
+    <w:p>
+      <w:pPr>
+        <w:pStyle w:val="Normal"/>
+        <w:bidi w:val="0"/>
+        <w:spacing w:before="0" w:beforeAutospacing="off" w:after="160" w:afterAutospacing="off" w:line="259" w:lineRule="auto"/>
+        <w:ind w:left="0" w:right="0"/>
+        <w:jc w:val="left"/>
+      </w:pPr>
+      <w:r>
+        <w:rPr/>
+        <w:t>Testing will be all testing and QA on our application project, as well as the creation of reports showing testing and QA information.</w:t>
       </w:r>
     </w:p>
     <w:p>
       <w:pPr>
         <w:pStyle w:val="Heading2"/>
-      </w:pPr>
-      <w:r>
-        <w:t>Marketing/Documentation - Person5</w:t>
-      </w:r>
-    </w:p>
-    <w:p>
-      <w:r>
-        <w:t>Person5 will be responsible for all marketing and presentation materials, including a basic presentation video and any other related marketing information.</w:t>
+        <w:bidi w:val="0"/>
+        <w:spacing w:before="40" w:beforeAutospacing="off" w:after="0" w:afterAutospacing="off" w:line="259" w:lineRule="auto"/>
+        <w:ind w:left="0" w:right="0"/>
+        <w:jc w:val="left"/>
+      </w:pPr>
+      <w:r>
+        <w:rPr/>
+        <w:t>Website Creation/Updating</w:t>
+      </w:r>
+    </w:p>
+    <w:p>
+      <w:pPr>
+        <w:pStyle w:val="Normal"/>
+        <w:bidi w:val="0"/>
+        <w:spacing w:before="0" w:beforeAutospacing="off" w:after="160" w:afterAutospacing="off" w:line="259" w:lineRule="auto"/>
+        <w:ind w:left="0" w:right="0"/>
+        <w:jc w:val="left"/>
+      </w:pPr>
+      <w:r>
+        <w:rPr/>
+        <w:t xml:space="preserve">This will be work related to the updating of our </w:t>
+      </w:r>
+      <w:r>
+        <w:rPr/>
+        <w:t>GitHub</w:t>
+      </w:r>
+      <w:r>
+        <w:rPr/>
+        <w:t xml:space="preserve"> page to reflect all the new content generated by Assignment 3.</w:t>
       </w:r>
     </w:p>
     <w:p>
       <w:pPr>
         <w:pStyle w:val="Heading2"/>
-      </w:pPr>
-      <w:r>
-        <w:lastRenderedPageBreak/>
-        <w:t>Website Developer- Person6</w:t>
-      </w:r>
-    </w:p>
-    <w:p>
-      <w:pPr>
-        <w:rPr>
-          <w:b/>
-          <w:bCs/>
-        </w:rPr>
-      </w:pPr>
-      <w:r>
-        <w:t>We will have a website developer create a basic website that will host our presentation video, a link to download the software, a list of features and a basic manual of how to use it.</w:t>
-      </w:r>
+        <w:bidi w:val="0"/>
+        <w:spacing w:before="40" w:beforeAutospacing="off" w:after="0" w:afterAutospacing="off" w:line="259" w:lineRule="auto"/>
+        <w:ind w:left="0" w:right="0"/>
+        <w:jc w:val="left"/>
+      </w:pPr>
+      <w:r>
+        <w:rPr/>
+        <w:t>Presentation Video</w:t>
+      </w:r>
+    </w:p>
+    <w:p>
+      <w:pPr>
+        <w:pStyle w:val="Normal"/>
+        <w:bidi w:val="0"/>
+        <w:spacing w:before="0" w:beforeAutospacing="off" w:after="160" w:afterAutospacing="off" w:line="259" w:lineRule="auto"/>
+        <w:ind w:left="0" w:right="0"/>
+        <w:jc w:val="left"/>
+      </w:pPr>
+      <w:r>
+        <w:rPr/>
+        <w:t xml:space="preserve">All work related to the creation and storyboarding of our </w:t>
+      </w:r>
+      <w:r>
+        <w:rPr/>
+        <w:t>presentation</w:t>
+      </w:r>
+      <w:r>
+        <w:rPr/>
+        <w:t xml:space="preserve"> video for our application.</w:t>
+      </w:r>
+    </w:p>
+    <w:p>
+      <w:pPr>
+        <w:pStyle w:val="Normal"/>
+        <w:bidi w:val="0"/>
+        <w:spacing w:before="0" w:beforeAutospacing="off" w:after="160" w:afterAutospacing="off" w:line="259" w:lineRule="auto"/>
+        <w:ind w:left="0" w:right="0"/>
+        <w:jc w:val="left"/>
+      </w:pPr>
     </w:p>
     <w:p>
       <w:pPr>
@@ -4681,17 +5382,10 @@
           <w:p>
             <w:pPr>
               <w:rPr>
-                <w:b/>
-                <w:bCs/>
+                <w:b w:val="1"/>
+                <w:bCs w:val="1"/>
               </w:rPr>
             </w:pPr>
-            <w:r>
-              <w:rPr>
-                <w:b/>
-                <w:bCs/>
-              </w:rPr>
-              <w:t>MODULE IS OVER AT THIS POINT AND OUR WORK IS DONE; THE BELOW TIMEFRAME IS PROJECT PLANNING THAT WE DON’T ACTUALLY HAVE TO DO...not finished this bit below yet, will fill in with bs later.</w:t>
-            </w:r>
           </w:p>
         </w:tc>
       </w:tr>
@@ -4742,7 +5436,15 @@
             <w:tcW w:w="1260" w:type="dxa"/>
             <w:tcMar/>
           </w:tcPr>
-          <w:p/>
+          <w:p>
+            <w:pPr>
+              <w:pStyle w:val="Normal"/>
+              <w:bidi w:val="0"/>
+              <w:spacing w:before="0" w:beforeAutospacing="off" w:after="0" w:afterAutospacing="off" w:line="259" w:lineRule="auto"/>
+              <w:ind w:left="0" w:right="0"/>
+              <w:jc w:val="left"/>
+            </w:pPr>
+          </w:p>
         </w:tc>
         <w:tc>
           <w:tcPr>
@@ -5219,28 +5921,44 @@
             <w:tcW w:w="1230" w:type="dxa"/>
             <w:tcMar/>
           </w:tcPr>
+          <w:p>
+            <w:pPr>
+              <w:pStyle w:val="Normal"/>
+              <w:bidi w:val="0"/>
+              <w:spacing w:before="0" w:beforeAutospacing="off" w:after="0" w:afterAutospacing="off" w:line="259" w:lineRule="auto"/>
+              <w:ind w:left="0" w:right="0"/>
+              <w:jc w:val="left"/>
+            </w:pPr>
+          </w:p>
+        </w:tc>
+        <w:tc>
+          <w:tcPr>
+            <w:tcW w:w="1260" w:type="dxa"/>
+            <w:tcMar/>
+          </w:tcPr>
           <w:p/>
         </w:tc>
         <w:tc>
           <w:tcPr>
-            <w:tcW w:w="1260" w:type="dxa"/>
+            <w:tcW w:w="1215" w:type="dxa"/>
             <w:tcMar/>
           </w:tcPr>
           <w:p/>
         </w:tc>
         <w:tc>
           <w:tcPr>
-            <w:tcW w:w="1215" w:type="dxa"/>
-            <w:tcMar/>
-          </w:tcPr>
-          <w:p/>
-        </w:tc>
-        <w:tc>
-          <w:tcPr>
             <w:tcW w:w="1170" w:type="dxa"/>
             <w:tcMar/>
           </w:tcPr>
-          <w:p/>
+          <w:p>
+            <w:pPr>
+              <w:pStyle w:val="Normal"/>
+              <w:bidi w:val="0"/>
+              <w:spacing w:before="0" w:beforeAutospacing="off" w:after="0" w:afterAutospacing="off" w:line="259" w:lineRule="auto"/>
+              <w:ind w:left="0" w:right="0"/>
+              <w:jc w:val="left"/>
+            </w:pPr>
+          </w:p>
         </w:tc>
         <w:tc>
           <w:tcPr>
@@ -5297,7 +6015,15 @@
             <w:tcW w:w="1230" w:type="dxa"/>
             <w:tcMar/>
           </w:tcPr>
-          <w:p/>
+          <w:p>
+            <w:pPr>
+              <w:pStyle w:val="Normal"/>
+              <w:bidi w:val="0"/>
+              <w:spacing w:before="0" w:beforeAutospacing="off" w:after="0" w:afterAutospacing="off" w:line="259" w:lineRule="auto"/>
+              <w:ind w:left="0" w:right="0"/>
+              <w:jc w:val="left"/>
+            </w:pPr>
+          </w:p>
         </w:tc>
         <w:tc>
           <w:tcPr>
@@ -5485,17 +6211,18 @@
           </w:tcPr>
           <w:p>
             <w:pPr>
-              <w:rPr>
-                <w:sz w:val="20"/>
-                <w:szCs w:val="20"/>
-              </w:rPr>
+              <w:pStyle w:val="Normal"/>
+              <w:bidi w:val="0"/>
+              <w:spacing w:before="0" w:beforeAutospacing="off" w:after="0" w:afterAutospacing="off" w:line="259" w:lineRule="auto"/>
+              <w:ind w:left="0" w:right="0"/>
+              <w:jc w:val="left"/>
             </w:pPr>
             <w:r>
               <w:rPr>
                 <w:sz w:val="20"/>
                 <w:szCs w:val="20"/>
               </w:rPr>
-              <w:t>Team Leader</w:t>
+              <w:t>Admin</w:t>
             </w:r>
           </w:p>
         </w:tc>
@@ -5517,7 +6244,7 @@
                 <w:sz w:val="20"/>
                 <w:szCs w:val="20"/>
               </w:rPr>
-              <w:t>Programmer</w:t>
+              <w:t>Programming</w:t>
             </w:r>
           </w:p>
         </w:tc>
@@ -5525,6 +6252,48 @@
           <w:tcPr>
             <w:tcW w:w="1215" w:type="dxa"/>
             <w:shd w:val="clear" w:color="auto" w:fill="BDD6EE" w:themeFill="accent5" w:themeFillTint="66"/>
+            <w:tcMar/>
+          </w:tcPr>
+          <w:p>
+            <w:pPr>
+              <w:pStyle w:val="Normal"/>
+              <w:bidi w:val="0"/>
+              <w:spacing w:before="0" w:beforeAutospacing="off" w:after="0" w:afterAutospacing="off" w:line="259" w:lineRule="auto"/>
+              <w:ind w:left="0" w:right="0"/>
+              <w:jc w:val="left"/>
+              <w:rPr>
+                <w:sz w:val="20"/>
+                <w:szCs w:val="20"/>
+              </w:rPr>
+            </w:pPr>
+            <w:r>
+              <w:rPr>
+                <w:sz w:val="20"/>
+                <w:szCs w:val="20"/>
+              </w:rPr>
+              <w:t xml:space="preserve">Assets </w:t>
+            </w:r>
+            <w:r>
+              <w:rPr>
+                <w:sz w:val="20"/>
+                <w:szCs w:val="20"/>
+              </w:rPr>
+              <w:t>acquisition</w:t>
+            </w:r>
+          </w:p>
+          <w:p>
+            <w:pPr>
+              <w:rPr>
+                <w:sz w:val="20"/>
+                <w:szCs w:val="20"/>
+              </w:rPr>
+            </w:pPr>
+          </w:p>
+        </w:tc>
+        <w:tc>
+          <w:tcPr>
+            <w:tcW w:w="1170" w:type="dxa"/>
+            <w:shd w:val="clear" w:color="auto" w:fill="FFE599" w:themeFill="accent4" w:themeFillTint="66"/>
             <w:tcMar/>
           </w:tcPr>
           <w:p>
@@ -5539,22 +6308,37 @@
                 <w:sz w:val="20"/>
                 <w:szCs w:val="20"/>
               </w:rPr>
-              <w:t>Artist/Assets</w:t>
+              <w:t>Testing/QA</w:t>
             </w:r>
           </w:p>
+        </w:tc>
+        <w:tc>
+          <w:tcPr>
+            <w:tcW w:w="1238" w:type="dxa"/>
+            <w:shd w:val="clear" w:color="auto" w:fill="C5E0B3" w:themeFill="accent6" w:themeFillTint="66"/>
+            <w:tcMar/>
+          </w:tcPr>
           <w:p>
             <w:pPr>
+              <w:pStyle w:val="Normal"/>
+              <w:bidi w:val="0"/>
+              <w:spacing w:before="0" w:beforeAutospacing="off" w:after="0" w:afterAutospacing="off" w:line="259" w:lineRule="auto"/>
+              <w:ind w:left="0" w:right="0"/>
+              <w:jc w:val="left"/>
+            </w:pPr>
+            <w:r>
               <w:rPr>
                 <w:sz w:val="20"/>
                 <w:szCs w:val="20"/>
               </w:rPr>
-            </w:pPr>
-          </w:p>
-        </w:tc>
-        <w:tc>
-          <w:tcPr>
-            <w:tcW w:w="1170" w:type="dxa"/>
-            <w:shd w:val="clear" w:color="auto" w:fill="FFE599" w:themeFill="accent4" w:themeFillTint="66"/>
+              <w:t>Presentation Video</w:t>
+            </w:r>
+          </w:p>
+        </w:tc>
+        <w:tc>
+          <w:tcPr>
+            <w:tcW w:w="1128" w:type="dxa"/>
+            <w:shd w:val="clear" w:color="auto" w:fill="A8D08D" w:themeFill="accent6" w:themeFillTint="99"/>
             <w:tcMar/>
           </w:tcPr>
           <w:p>
@@ -5569,54 +6353,9 @@
                 <w:sz w:val="20"/>
                 <w:szCs w:val="20"/>
               </w:rPr>
-              <w:t>Tester</w:t>
+              <w:t>Website</w:t>
             </w:r>
           </w:p>
-        </w:tc>
-        <w:tc>
-          <w:tcPr>
-            <w:tcW w:w="1238" w:type="dxa"/>
-            <w:shd w:val="clear" w:color="auto" w:fill="C5E0B3" w:themeFill="accent6" w:themeFillTint="66"/>
-            <w:tcMar/>
-          </w:tcPr>
-          <w:p>
-            <w:pPr>
-              <w:rPr>
-                <w:sz w:val="20"/>
-                <w:szCs w:val="20"/>
-              </w:rPr>
-            </w:pPr>
-            <w:r>
-              <w:rPr>
-                <w:sz w:val="20"/>
-                <w:szCs w:val="20"/>
-              </w:rPr>
-              <w:t>Marketing</w:t>
-            </w:r>
-          </w:p>
-        </w:tc>
-        <w:tc>
-          <w:tcPr>
-            <w:tcW w:w="1128" w:type="dxa"/>
-            <w:shd w:val="clear" w:color="auto" w:fill="A8D08D" w:themeFill="accent6" w:themeFillTint="99"/>
-            <w:tcMar/>
-          </w:tcPr>
-          <w:p>
-            <w:pPr>
-              <w:rPr>
-                <w:sz w:val="20"/>
-                <w:szCs w:val="20"/>
-              </w:rPr>
-            </w:pPr>
-            <w:r>
-              <w:rPr>
-                <w:sz w:val="20"/>
-                <w:szCs w:val="20"/>
-              </w:rPr>
-              <w:t>Website Designer</w:t>
-            </w:r>
-          </w:p>
-          <w:p/>
         </w:tc>
       </w:tr>
     </w:tbl>
@@ -5764,7 +6503,15 @@
     <w:p>
       <w:r>
         <w:rPr/>
-        <w:t>There is a risk that the scope of the project is too large for us to manage. While we will diligently try to pursue this task of creating an ESL flashcard system, the project might be too big and we will not be able to finish or meet time constraints for our project. We should try to minimise this risk by sticking to and meeting deadlines as well as following a well-organised structure that will come from good project planning and not procrastinating on tasks we individually need to complete.</w:t>
+        <w:t xml:space="preserve">There is a risk that the scope of the project is too large for us to manage. While we will diligently try to pursue this task of creating an ESL flashcard system, the project might be too </w:t>
+      </w:r>
+      <w:r>
+        <w:rPr/>
+        <w:t>big,</w:t>
+      </w:r>
+      <w:r>
+        <w:rPr/>
+        <w:t xml:space="preserve"> and we will not be able to finish or meet time constraints for our project. We should try to minimise this risk by sticking to and meeting deadlines as well as following a well-organised structure that will come from good project planning and not procrastinating on tasks we individually need to complete.</w:t>
       </w:r>
     </w:p>
     <w:p>
@@ -5820,12 +6567,10 @@
         <w:rPr/>
         <w:t xml:space="preserve"> may not be of high enough quality to be palatable to potential clients. We may complete a functional app by following our plan and meeting the technical and logistical </w:t>
       </w:r>
-      <w:proofErr w:type="gramStart"/>
-      <w:r>
-        <w:rPr/>
-        <w:t>challenges, but</w:t>
-      </w:r>
-      <w:proofErr w:type="gramEnd"/>
+      <w:r>
+        <w:rPr/>
+        <w:t>challenges but</w:t>
+      </w:r>
       <w:r>
         <w:rPr/>
         <w:t xml:space="preserve"> have a product that is unfavourable to the potential clients. If the final product does not present well and is easy to use, then it will face poor </w:t>
@@ -5855,12 +6600,10 @@
         <w:rPr/>
         <w:t xml:space="preserve">We may not get a good take-up rate in the </w:t>
       </w:r>
-      <w:proofErr w:type="gramStart"/>
-      <w:r>
-        <w:rPr/>
-        <w:t>market place</w:t>
-      </w:r>
-      <w:proofErr w:type="gramEnd"/>
+      <w:r>
+        <w:rPr/>
+        <w:t>marketplace</w:t>
+      </w:r>
       <w:r>
         <w:rPr/>
         <w:t xml:space="preserve"> because of the number of competing applications. The market for ESL learning tools is already quite large. Although we envision a target section within the market, our app may fail to be recognised. </w:t>

</xml_diff>